<commit_message>
Cap nhat noi dung bai tap nhom
</commit_message>
<xml_diff>
--- a/SeminarOlapVer2.docx
+++ b/SeminarOlapVer2.docx
@@ -3644,49 +3644,1034 @@
     </w:p>
     <w:p>
       <w:pPr>
+        <w:rPr>
+          <w:rFonts w:ascii="Times New Roman" w:hAnsi="Times New Roman" w:cs="Times New Roman"/>
+          <w:sz w:val="26"/>
+          <w:szCs w:val="26"/>
+        </w:rPr>
+      </w:pPr>
+    </w:p>
+    <w:p>
+      <w:pPr>
+        <w:rPr>
+          <w:rFonts w:ascii="Times New Roman" w:hAnsi="Times New Roman" w:cs="Times New Roman"/>
+          <w:sz w:val="26"/>
+          <w:szCs w:val="26"/>
+        </w:rPr>
+      </w:pPr>
+    </w:p>
+    <w:p>
+      <w:pPr>
+        <w:rPr>
+          <w:rFonts w:ascii="Times New Roman" w:hAnsi="Times New Roman" w:cs="Times New Roman"/>
+          <w:sz w:val="26"/>
+          <w:szCs w:val="26"/>
+        </w:rPr>
+      </w:pPr>
+    </w:p>
+    <w:p>
+      <w:pPr>
+        <w:rPr>
+          <w:rFonts w:ascii="Times New Roman" w:hAnsi="Times New Roman" w:cs="Times New Roman"/>
+          <w:sz w:val="26"/>
+          <w:szCs w:val="26"/>
+        </w:rPr>
+      </w:pPr>
+    </w:p>
+    <w:p>
+      <w:pPr>
+        <w:pStyle w:val="ListParagraph"/>
+        <w:numPr>
+          <w:ilvl w:val="0"/>
+          <w:numId w:val="2"/>
+        </w:numPr>
+        <w:rPr>
+          <w:rFonts w:ascii="Times New Roman" w:hAnsi="Times New Roman" w:cs="Times New Roman"/>
+          <w:sz w:val="26"/>
+          <w:szCs w:val="26"/>
+        </w:rPr>
+      </w:pPr>
+      <w:r>
+        <w:rPr>
+          <w:rFonts w:ascii="Times New Roman" w:hAnsi="Times New Roman" w:cs="Times New Roman"/>
+          <w:sz w:val="26"/>
+          <w:szCs w:val="26"/>
+        </w:rPr>
+        <w:lastRenderedPageBreak/>
+        <w:t>SQL Server Analysis Services</w:t>
+      </w:r>
+      <w:r>
+        <w:rPr>
+          <w:rFonts w:ascii="Times New Roman" w:hAnsi="Times New Roman" w:cs="Times New Roman"/>
+          <w:sz w:val="26"/>
+          <w:szCs w:val="26"/>
+        </w:rPr>
+        <w:t xml:space="preserve"> (Áp dụng 10 câu truy vấn ở trên).</w:t>
+      </w:r>
+    </w:p>
+    <w:p>
+      <w:pPr>
+        <w:pStyle w:val="ListParagraph"/>
+        <w:numPr>
+          <w:ilvl w:val="0"/>
+          <w:numId w:val="7"/>
+        </w:numPr>
+        <w:rPr>
+          <w:rFonts w:ascii="Times New Roman" w:hAnsi="Times New Roman" w:cs="Times New Roman"/>
+          <w:sz w:val="26"/>
+          <w:szCs w:val="26"/>
+        </w:rPr>
+      </w:pPr>
+      <w:r>
+        <w:rPr>
+          <w:rFonts w:ascii="Times New Roman" w:hAnsi="Times New Roman" w:cs="Times New Roman"/>
+          <w:sz w:val="26"/>
+          <w:szCs w:val="26"/>
+        </w:rPr>
+        <w:t>Tạo mới project SSAS</w:t>
+      </w:r>
+    </w:p>
+    <w:p>
+      <w:pPr>
+        <w:pStyle w:val="ListParagraph"/>
+        <w:numPr>
+          <w:ilvl w:val="0"/>
+          <w:numId w:val="1"/>
+        </w:numPr>
+        <w:rPr>
+          <w:rFonts w:ascii="Times New Roman" w:hAnsi="Times New Roman" w:cs="Times New Roman"/>
+          <w:sz w:val="26"/>
+          <w:szCs w:val="26"/>
+        </w:rPr>
+      </w:pPr>
+      <w:r>
+        <w:rPr>
+          <w:rFonts w:ascii="Times New Roman" w:hAnsi="Times New Roman" w:cs="Times New Roman"/>
+          <w:sz w:val="26"/>
+          <w:szCs w:val="26"/>
+        </w:rPr>
+        <w:t>Tạo mới project</w:t>
+      </w:r>
+    </w:p>
+    <w:p>
+      <w:pPr>
+        <w:pStyle w:val="ListParagraph"/>
+        <w:ind w:left="1080" w:hanging="1080"/>
+        <w:rPr>
+          <w:rFonts w:ascii="Times New Roman" w:hAnsi="Times New Roman" w:cs="Times New Roman"/>
+          <w:sz w:val="26"/>
+          <w:szCs w:val="26"/>
+        </w:rPr>
+      </w:pPr>
+      <w:r>
+        <w:rPr>
+          <w:noProof/>
+        </w:rPr>
+        <w:drawing>
+          <wp:inline distT="0" distB="0" distL="0" distR="0" wp14:anchorId="3A16A1B5" wp14:editId="57F1B0FE">
+            <wp:extent cx="5943600" cy="3616325"/>
+            <wp:effectExtent l="0" t="0" r="0" b="3175"/>
+            <wp:docPr id="29" name="Picture 29"/>
+            <wp:cNvGraphicFramePr>
+              <a:graphicFrameLocks xmlns:a="http://schemas.openxmlformats.org/drawingml/2006/main" noChangeAspect="1"/>
+            </wp:cNvGraphicFramePr>
+            <a:graphic xmlns:a="http://schemas.openxmlformats.org/drawingml/2006/main">
+              <a:graphicData uri="http://schemas.openxmlformats.org/drawingml/2006/picture">
+                <pic:pic xmlns:pic="http://schemas.openxmlformats.org/drawingml/2006/picture">
+                  <pic:nvPicPr>
+                    <pic:cNvPr id="1" name=""/>
+                    <pic:cNvPicPr/>
+                  </pic:nvPicPr>
+                  <pic:blipFill>
+                    <a:blip r:embed="rId33"/>
+                    <a:stretch>
+                      <a:fillRect/>
+                    </a:stretch>
+                  </pic:blipFill>
+                  <pic:spPr>
+                    <a:xfrm>
+                      <a:off x="0" y="0"/>
+                      <a:ext cx="5943600" cy="3616325"/>
+                    </a:xfrm>
+                    <a:prstGeom prst="rect">
+                      <a:avLst/>
+                    </a:prstGeom>
+                  </pic:spPr>
+                </pic:pic>
+              </a:graphicData>
+            </a:graphic>
+          </wp:inline>
+        </w:drawing>
+      </w:r>
+    </w:p>
+    <w:p>
+      <w:pPr>
+        <w:pStyle w:val="ListParagraph"/>
+        <w:ind w:left="1080" w:hanging="1080"/>
+        <w:rPr>
+          <w:rFonts w:ascii="Times New Roman" w:hAnsi="Times New Roman" w:cs="Times New Roman"/>
+          <w:sz w:val="26"/>
+          <w:szCs w:val="26"/>
+        </w:rPr>
+      </w:pPr>
+    </w:p>
+    <w:p>
+      <w:pPr>
+        <w:pStyle w:val="ListParagraph"/>
+        <w:numPr>
+          <w:ilvl w:val="0"/>
+          <w:numId w:val="1"/>
+        </w:numPr>
+        <w:rPr>
+          <w:rFonts w:ascii="Times New Roman" w:hAnsi="Times New Roman" w:cs="Times New Roman"/>
+          <w:sz w:val="26"/>
+          <w:szCs w:val="26"/>
+        </w:rPr>
+      </w:pPr>
+      <w:r>
+        <w:rPr>
+          <w:rFonts w:ascii="Times New Roman" w:hAnsi="Times New Roman" w:cs="Times New Roman"/>
+          <w:sz w:val="26"/>
+          <w:szCs w:val="26"/>
+        </w:rPr>
+        <w:t>Tạo data source.</w:t>
+      </w:r>
+    </w:p>
+    <w:p>
+      <w:pPr>
+        <w:pStyle w:val="ListParagraph"/>
+        <w:jc w:val="center"/>
+        <w:rPr>
+          <w:rFonts w:ascii="Times New Roman" w:hAnsi="Times New Roman" w:cs="Times New Roman"/>
+          <w:sz w:val="26"/>
+          <w:szCs w:val="26"/>
+        </w:rPr>
+      </w:pPr>
+      <w:r>
+        <w:rPr>
+          <w:noProof/>
+        </w:rPr>
+        <w:drawing>
+          <wp:inline distT="0" distB="0" distL="0" distR="0" wp14:anchorId="56E17001" wp14:editId="76DD4887">
+            <wp:extent cx="4305300" cy="3248025"/>
+            <wp:effectExtent l="0" t="0" r="0" b="9525"/>
+            <wp:docPr id="30" name="Picture 30"/>
+            <wp:cNvGraphicFramePr>
+              <a:graphicFrameLocks xmlns:a="http://schemas.openxmlformats.org/drawingml/2006/main" noChangeAspect="1"/>
+            </wp:cNvGraphicFramePr>
+            <a:graphic xmlns:a="http://schemas.openxmlformats.org/drawingml/2006/main">
+              <a:graphicData uri="http://schemas.openxmlformats.org/drawingml/2006/picture">
+                <pic:pic xmlns:pic="http://schemas.openxmlformats.org/drawingml/2006/picture">
+                  <pic:nvPicPr>
+                    <pic:cNvPr id="1" name=""/>
+                    <pic:cNvPicPr/>
+                  </pic:nvPicPr>
+                  <pic:blipFill>
+                    <a:blip r:embed="rId34"/>
+                    <a:stretch>
+                      <a:fillRect/>
+                    </a:stretch>
+                  </pic:blipFill>
+                  <pic:spPr>
+                    <a:xfrm>
+                      <a:off x="0" y="0"/>
+                      <a:ext cx="4315536" cy="3255747"/>
+                    </a:xfrm>
+                    <a:prstGeom prst="rect">
+                      <a:avLst/>
+                    </a:prstGeom>
+                  </pic:spPr>
+                </pic:pic>
+              </a:graphicData>
+            </a:graphic>
+          </wp:inline>
+        </w:drawing>
+      </w:r>
+    </w:p>
+    <w:p>
+      <w:pPr>
+        <w:pStyle w:val="ListParagraph"/>
+        <w:numPr>
+          <w:ilvl w:val="0"/>
+          <w:numId w:val="1"/>
+        </w:numPr>
+        <w:rPr>
+          <w:rFonts w:ascii="Times New Roman" w:hAnsi="Times New Roman" w:cs="Times New Roman"/>
+          <w:sz w:val="26"/>
+          <w:szCs w:val="26"/>
+        </w:rPr>
+      </w:pPr>
+      <w:r>
+        <w:rPr>
+          <w:rFonts w:ascii="Times New Roman" w:hAnsi="Times New Roman" w:cs="Times New Roman"/>
+          <w:sz w:val="26"/>
+          <w:szCs w:val="26"/>
+        </w:rPr>
+        <w:t>Tạo New Data Source Views</w:t>
+      </w:r>
+    </w:p>
+    <w:p>
+      <w:pPr>
         <w:pStyle w:val="ListParagraph"/>
         <w:ind w:hanging="720"/>
         <w:rPr>
           <w:rFonts w:ascii="Times New Roman" w:hAnsi="Times New Roman" w:cs="Times New Roman"/>
-          <w:sz w:val="28"/>
-          <w:szCs w:val="28"/>
-        </w:rPr>
-      </w:pPr>
+          <w:sz w:val="26"/>
+          <w:szCs w:val="26"/>
+        </w:rPr>
+      </w:pPr>
+      <w:r>
+        <w:rPr>
+          <w:noProof/>
+        </w:rPr>
+        <w:lastRenderedPageBreak/>
+        <w:drawing>
+          <wp:inline distT="0" distB="0" distL="0" distR="0" wp14:anchorId="72619547" wp14:editId="4163A4E7">
+            <wp:extent cx="5915025" cy="4295775"/>
+            <wp:effectExtent l="0" t="0" r="9525" b="9525"/>
+            <wp:docPr id="31" name="Picture 31"/>
+            <wp:cNvGraphicFramePr>
+              <a:graphicFrameLocks xmlns:a="http://schemas.openxmlformats.org/drawingml/2006/main" noChangeAspect="1"/>
+            </wp:cNvGraphicFramePr>
+            <a:graphic xmlns:a="http://schemas.openxmlformats.org/drawingml/2006/main">
+              <a:graphicData uri="http://schemas.openxmlformats.org/drawingml/2006/picture">
+                <pic:pic xmlns:pic="http://schemas.openxmlformats.org/drawingml/2006/picture">
+                  <pic:nvPicPr>
+                    <pic:cNvPr id="1" name=""/>
+                    <pic:cNvPicPr/>
+                  </pic:nvPicPr>
+                  <pic:blipFill>
+                    <a:blip r:embed="rId35"/>
+                    <a:stretch>
+                      <a:fillRect/>
+                    </a:stretch>
+                  </pic:blipFill>
+                  <pic:spPr>
+                    <a:xfrm>
+                      <a:off x="0" y="0"/>
+                      <a:ext cx="5915025" cy="4295775"/>
+                    </a:xfrm>
+                    <a:prstGeom prst="rect">
+                      <a:avLst/>
+                    </a:prstGeom>
+                  </pic:spPr>
+                </pic:pic>
+              </a:graphicData>
+            </a:graphic>
+          </wp:inline>
+        </w:drawing>
+      </w:r>
+    </w:p>
+    <w:p>
+      <w:pPr>
+        <w:pStyle w:val="ListParagraph"/>
+        <w:rPr>
+          <w:rFonts w:ascii="Times New Roman" w:hAnsi="Times New Roman" w:cs="Times New Roman"/>
+          <w:sz w:val="26"/>
+          <w:szCs w:val="26"/>
+        </w:rPr>
+      </w:pPr>
+    </w:p>
+    <w:p>
+      <w:pPr>
+        <w:pStyle w:val="ListParagraph"/>
+        <w:numPr>
+          <w:ilvl w:val="0"/>
+          <w:numId w:val="1"/>
+        </w:numPr>
+        <w:rPr>
+          <w:rFonts w:ascii="Times New Roman" w:hAnsi="Times New Roman" w:cs="Times New Roman"/>
+          <w:sz w:val="26"/>
+          <w:szCs w:val="26"/>
+        </w:rPr>
+      </w:pPr>
+      <w:r>
+        <w:rPr>
+          <w:rFonts w:ascii="Times New Roman" w:hAnsi="Times New Roman" w:cs="Times New Roman"/>
+          <w:sz w:val="26"/>
+          <w:szCs w:val="26"/>
+        </w:rPr>
+        <w:t>Sau khi tạo xong thì ta có kết quả như hình dưới :</w:t>
+      </w:r>
+    </w:p>
+    <w:p>
+      <w:pPr>
+        <w:pStyle w:val="ListParagraph"/>
+        <w:ind w:hanging="720"/>
+        <w:rPr>
+          <w:rFonts w:ascii="Times New Roman" w:hAnsi="Times New Roman" w:cs="Times New Roman"/>
+          <w:sz w:val="26"/>
+          <w:szCs w:val="26"/>
+        </w:rPr>
+      </w:pPr>
+      <w:r>
+        <w:rPr>
+          <w:noProof/>
+        </w:rPr>
+        <w:drawing>
+          <wp:inline distT="0" distB="0" distL="0" distR="0" wp14:anchorId="132D1118" wp14:editId="05B2E6E6">
+            <wp:extent cx="5934075" cy="3143060"/>
+            <wp:effectExtent l="0" t="0" r="0" b="635"/>
+            <wp:docPr id="32" name="Picture 32"/>
+            <wp:cNvGraphicFramePr>
+              <a:graphicFrameLocks xmlns:a="http://schemas.openxmlformats.org/drawingml/2006/main" noChangeAspect="1"/>
+            </wp:cNvGraphicFramePr>
+            <a:graphic xmlns:a="http://schemas.openxmlformats.org/drawingml/2006/main">
+              <a:graphicData uri="http://schemas.openxmlformats.org/drawingml/2006/picture">
+                <pic:pic xmlns:pic="http://schemas.openxmlformats.org/drawingml/2006/picture">
+                  <pic:nvPicPr>
+                    <pic:cNvPr id="1" name=""/>
+                    <pic:cNvPicPr/>
+                  </pic:nvPicPr>
+                  <pic:blipFill>
+                    <a:blip r:embed="rId36"/>
+                    <a:stretch>
+                      <a:fillRect/>
+                    </a:stretch>
+                  </pic:blipFill>
+                  <pic:spPr>
+                    <a:xfrm>
+                      <a:off x="0" y="0"/>
+                      <a:ext cx="5951190" cy="3152125"/>
+                    </a:xfrm>
+                    <a:prstGeom prst="rect">
+                      <a:avLst/>
+                    </a:prstGeom>
+                  </pic:spPr>
+                </pic:pic>
+              </a:graphicData>
+            </a:graphic>
+          </wp:inline>
+        </w:drawing>
+      </w:r>
+    </w:p>
+    <w:p>
+      <w:pPr>
+        <w:pStyle w:val="ListParagraph"/>
+        <w:numPr>
+          <w:ilvl w:val="0"/>
+          <w:numId w:val="1"/>
+        </w:numPr>
+        <w:rPr>
+          <w:rFonts w:ascii="Times New Roman" w:hAnsi="Times New Roman" w:cs="Times New Roman"/>
+          <w:sz w:val="26"/>
+          <w:szCs w:val="26"/>
+        </w:rPr>
+      </w:pPr>
+      <w:r>
+        <w:rPr>
+          <w:rFonts w:ascii="Times New Roman" w:hAnsi="Times New Roman" w:cs="Times New Roman"/>
+          <w:sz w:val="26"/>
+          <w:szCs w:val="26"/>
+        </w:rPr>
+        <w:t>Tạo mới Cube</w:t>
+      </w:r>
+    </w:p>
+    <w:p>
+      <w:pPr>
+        <w:pStyle w:val="ListParagraph"/>
+        <w:rPr>
+          <w:rFonts w:ascii="Times New Roman" w:hAnsi="Times New Roman" w:cs="Times New Roman"/>
+          <w:sz w:val="26"/>
+          <w:szCs w:val="26"/>
+        </w:rPr>
+      </w:pPr>
+      <w:r>
+        <w:rPr>
+          <w:noProof/>
+        </w:rPr>
+        <w:lastRenderedPageBreak/>
+        <w:drawing>
+          <wp:inline distT="0" distB="0" distL="0" distR="0" wp14:anchorId="66BD5E27" wp14:editId="1B3F79F9">
+            <wp:extent cx="4714875" cy="4276725"/>
+            <wp:effectExtent l="0" t="0" r="9525" b="9525"/>
+            <wp:docPr id="33" name="Picture 33"/>
+            <wp:cNvGraphicFramePr>
+              <a:graphicFrameLocks xmlns:a="http://schemas.openxmlformats.org/drawingml/2006/main" noChangeAspect="1"/>
+            </wp:cNvGraphicFramePr>
+            <a:graphic xmlns:a="http://schemas.openxmlformats.org/drawingml/2006/main">
+              <a:graphicData uri="http://schemas.openxmlformats.org/drawingml/2006/picture">
+                <pic:pic xmlns:pic="http://schemas.openxmlformats.org/drawingml/2006/picture">
+                  <pic:nvPicPr>
+                    <pic:cNvPr id="1" name=""/>
+                    <pic:cNvPicPr/>
+                  </pic:nvPicPr>
+                  <pic:blipFill>
+                    <a:blip r:embed="rId37"/>
+                    <a:stretch>
+                      <a:fillRect/>
+                    </a:stretch>
+                  </pic:blipFill>
+                  <pic:spPr>
+                    <a:xfrm>
+                      <a:off x="0" y="0"/>
+                      <a:ext cx="4714875" cy="4276725"/>
+                    </a:xfrm>
+                    <a:prstGeom prst="rect">
+                      <a:avLst/>
+                    </a:prstGeom>
+                  </pic:spPr>
+                </pic:pic>
+              </a:graphicData>
+            </a:graphic>
+          </wp:inline>
+        </w:drawing>
+      </w:r>
+    </w:p>
+    <w:p>
+      <w:pPr>
+        <w:pStyle w:val="ListParagraph"/>
+        <w:ind w:hanging="720"/>
+        <w:rPr>
+          <w:rFonts w:ascii="Times New Roman" w:hAnsi="Times New Roman" w:cs="Times New Roman"/>
+          <w:sz w:val="28"/>
+          <w:szCs w:val="28"/>
+        </w:rPr>
+      </w:pPr>
+    </w:p>
+    <w:p>
+      <w:pPr>
+        <w:pStyle w:val="ListParagraph"/>
+        <w:rPr>
+          <w:rFonts w:ascii="Times New Roman" w:hAnsi="Times New Roman" w:cs="Times New Roman"/>
+          <w:sz w:val="28"/>
+          <w:szCs w:val="28"/>
+        </w:rPr>
+      </w:pPr>
+      <w:r>
+        <w:rPr>
+          <w:noProof/>
+        </w:rPr>
+        <w:lastRenderedPageBreak/>
+        <w:drawing>
+          <wp:inline distT="0" distB="0" distL="0" distR="0" wp14:anchorId="32045187" wp14:editId="632EEBC6">
+            <wp:extent cx="4762500" cy="4276725"/>
+            <wp:effectExtent l="0" t="0" r="0" b="9525"/>
+            <wp:docPr id="34" name="Picture 34"/>
+            <wp:cNvGraphicFramePr>
+              <a:graphicFrameLocks xmlns:a="http://schemas.openxmlformats.org/drawingml/2006/main" noChangeAspect="1"/>
+            </wp:cNvGraphicFramePr>
+            <a:graphic xmlns:a="http://schemas.openxmlformats.org/drawingml/2006/main">
+              <a:graphicData uri="http://schemas.openxmlformats.org/drawingml/2006/picture">
+                <pic:pic xmlns:pic="http://schemas.openxmlformats.org/drawingml/2006/picture">
+                  <pic:nvPicPr>
+                    <pic:cNvPr id="1" name=""/>
+                    <pic:cNvPicPr/>
+                  </pic:nvPicPr>
+                  <pic:blipFill>
+                    <a:blip r:embed="rId38"/>
+                    <a:stretch>
+                      <a:fillRect/>
+                    </a:stretch>
+                  </pic:blipFill>
+                  <pic:spPr>
+                    <a:xfrm>
+                      <a:off x="0" y="0"/>
+                      <a:ext cx="4762500" cy="4276725"/>
+                    </a:xfrm>
+                    <a:prstGeom prst="rect">
+                      <a:avLst/>
+                    </a:prstGeom>
+                  </pic:spPr>
+                </pic:pic>
+              </a:graphicData>
+            </a:graphic>
+          </wp:inline>
+        </w:drawing>
+      </w:r>
+    </w:p>
+    <w:p>
+      <w:pPr>
+        <w:pStyle w:val="ListParagraph"/>
+        <w:rPr>
+          <w:rFonts w:ascii="Times New Roman" w:hAnsi="Times New Roman" w:cs="Times New Roman"/>
+          <w:sz w:val="28"/>
+          <w:szCs w:val="28"/>
+        </w:rPr>
+      </w:pPr>
+    </w:p>
+    <w:p>
+      <w:pPr>
+        <w:pStyle w:val="ListParagraph"/>
+        <w:numPr>
+          <w:ilvl w:val="0"/>
+          <w:numId w:val="1"/>
+        </w:numPr>
+        <w:rPr>
+          <w:rFonts w:ascii="Times New Roman" w:hAnsi="Times New Roman" w:cs="Times New Roman"/>
+          <w:sz w:val="28"/>
+          <w:szCs w:val="28"/>
+        </w:rPr>
+      </w:pPr>
+      <w:r>
+        <w:rPr>
+          <w:rFonts w:ascii="Times New Roman" w:hAnsi="Times New Roman" w:cs="Times New Roman"/>
+          <w:sz w:val="28"/>
+          <w:szCs w:val="28"/>
+        </w:rPr>
+        <w:t>Sau khi chạy xong ta có kết quả như hình bên dưới :</w:t>
+      </w:r>
+    </w:p>
+    <w:p>
+      <w:pPr>
+        <w:pStyle w:val="ListParagraph"/>
+        <w:ind w:hanging="720"/>
+        <w:rPr>
+          <w:rFonts w:ascii="Times New Roman" w:hAnsi="Times New Roman" w:cs="Times New Roman"/>
+          <w:sz w:val="28"/>
+          <w:szCs w:val="28"/>
+        </w:rPr>
+      </w:pPr>
+      <w:r>
+        <w:rPr>
+          <w:noProof/>
+        </w:rPr>
+        <w:drawing>
+          <wp:inline distT="0" distB="0" distL="0" distR="0" wp14:anchorId="406121F9" wp14:editId="02A113F6">
+            <wp:extent cx="5943600" cy="3060065"/>
+            <wp:effectExtent l="0" t="0" r="0" b="6985"/>
+            <wp:docPr id="35" name="Picture 35"/>
+            <wp:cNvGraphicFramePr>
+              <a:graphicFrameLocks xmlns:a="http://schemas.openxmlformats.org/drawingml/2006/main" noChangeAspect="1"/>
+            </wp:cNvGraphicFramePr>
+            <a:graphic xmlns:a="http://schemas.openxmlformats.org/drawingml/2006/main">
+              <a:graphicData uri="http://schemas.openxmlformats.org/drawingml/2006/picture">
+                <pic:pic xmlns:pic="http://schemas.openxmlformats.org/drawingml/2006/picture">
+                  <pic:nvPicPr>
+                    <pic:cNvPr id="1" name=""/>
+                    <pic:cNvPicPr/>
+                  </pic:nvPicPr>
+                  <pic:blipFill>
+                    <a:blip r:embed="rId39"/>
+                    <a:stretch>
+                      <a:fillRect/>
+                    </a:stretch>
+                  </pic:blipFill>
+                  <pic:spPr>
+                    <a:xfrm>
+                      <a:off x="0" y="0"/>
+                      <a:ext cx="5943600" cy="3060065"/>
+                    </a:xfrm>
+                    <a:prstGeom prst="rect">
+                      <a:avLst/>
+                    </a:prstGeom>
+                  </pic:spPr>
+                </pic:pic>
+              </a:graphicData>
+            </a:graphic>
+          </wp:inline>
+        </w:drawing>
+      </w:r>
+    </w:p>
+    <w:p>
+      <w:pPr>
+        <w:pStyle w:val="ListParagraph"/>
+        <w:ind w:hanging="720"/>
+        <w:rPr>
+          <w:rFonts w:ascii="Times New Roman" w:hAnsi="Times New Roman" w:cs="Times New Roman"/>
+          <w:sz w:val="28"/>
+          <w:szCs w:val="28"/>
+        </w:rPr>
+      </w:pPr>
+    </w:p>
+    <w:p>
+      <w:pPr>
+        <w:pStyle w:val="ListParagraph"/>
+        <w:numPr>
+          <w:ilvl w:val="0"/>
+          <w:numId w:val="1"/>
+        </w:numPr>
+        <w:rPr>
+          <w:rFonts w:ascii="Times New Roman" w:hAnsi="Times New Roman" w:cs="Times New Roman"/>
+          <w:sz w:val="28"/>
+          <w:szCs w:val="28"/>
+        </w:rPr>
+      </w:pPr>
+      <w:r>
+        <w:rPr>
+          <w:rFonts w:ascii="Times New Roman" w:hAnsi="Times New Roman" w:cs="Times New Roman"/>
+          <w:sz w:val="28"/>
+          <w:szCs w:val="28"/>
+        </w:rPr>
+        <w:lastRenderedPageBreak/>
+        <w:t xml:space="preserve">Sau đó với từng dimension ta add thêm thuộc tính để thao tác xử lí, cụ thể ta nắm kéo thả như hình bên dưới, làm tương tự với các dimension còn lại : </w:t>
+      </w:r>
+    </w:p>
+    <w:p>
+      <w:pPr>
+        <w:pStyle w:val="ListParagraph"/>
+        <w:ind w:hanging="720"/>
+        <w:rPr>
+          <w:rFonts w:ascii="Times New Roman" w:hAnsi="Times New Roman" w:cs="Times New Roman"/>
+          <w:sz w:val="28"/>
+          <w:szCs w:val="28"/>
+        </w:rPr>
+      </w:pPr>
+      <w:r>
+        <w:rPr>
+          <w:noProof/>
+        </w:rPr>
+        <w:drawing>
+          <wp:inline distT="0" distB="0" distL="0" distR="0" wp14:anchorId="0765B398" wp14:editId="1C589819">
+            <wp:extent cx="5943600" cy="2586355"/>
+            <wp:effectExtent l="0" t="0" r="0" b="4445"/>
+            <wp:docPr id="36" name="Picture 36"/>
+            <wp:cNvGraphicFramePr>
+              <a:graphicFrameLocks xmlns:a="http://schemas.openxmlformats.org/drawingml/2006/main" noChangeAspect="1"/>
+            </wp:cNvGraphicFramePr>
+            <a:graphic xmlns:a="http://schemas.openxmlformats.org/drawingml/2006/main">
+              <a:graphicData uri="http://schemas.openxmlformats.org/drawingml/2006/picture">
+                <pic:pic xmlns:pic="http://schemas.openxmlformats.org/drawingml/2006/picture">
+                  <pic:nvPicPr>
+                    <pic:cNvPr id="1" name=""/>
+                    <pic:cNvPicPr/>
+                  </pic:nvPicPr>
+                  <pic:blipFill>
+                    <a:blip r:embed="rId40"/>
+                    <a:stretch>
+                      <a:fillRect/>
+                    </a:stretch>
+                  </pic:blipFill>
+                  <pic:spPr>
+                    <a:xfrm>
+                      <a:off x="0" y="0"/>
+                      <a:ext cx="5943600" cy="2586355"/>
+                    </a:xfrm>
+                    <a:prstGeom prst="rect">
+                      <a:avLst/>
+                    </a:prstGeom>
+                  </pic:spPr>
+                </pic:pic>
+              </a:graphicData>
+            </a:graphic>
+          </wp:inline>
+        </w:drawing>
+      </w:r>
+    </w:p>
+    <w:p>
+      <w:pPr>
+        <w:pStyle w:val="ListParagraph"/>
+        <w:ind w:hanging="720"/>
+        <w:rPr>
+          <w:rFonts w:ascii="Times New Roman" w:hAnsi="Times New Roman" w:cs="Times New Roman"/>
+          <w:sz w:val="28"/>
+          <w:szCs w:val="28"/>
+        </w:rPr>
+      </w:pPr>
+      <w:r>
+        <w:rPr>
+          <w:noProof/>
+        </w:rPr>
+        <w:drawing>
+          <wp:inline distT="0" distB="0" distL="0" distR="0" wp14:anchorId="6E2D0988" wp14:editId="0A34EB9A">
+            <wp:extent cx="5943600" cy="2520950"/>
+            <wp:effectExtent l="0" t="0" r="0" b="0"/>
+            <wp:docPr id="37" name="Picture 37"/>
+            <wp:cNvGraphicFramePr>
+              <a:graphicFrameLocks xmlns:a="http://schemas.openxmlformats.org/drawingml/2006/main" noChangeAspect="1"/>
+            </wp:cNvGraphicFramePr>
+            <a:graphic xmlns:a="http://schemas.openxmlformats.org/drawingml/2006/main">
+              <a:graphicData uri="http://schemas.openxmlformats.org/drawingml/2006/picture">
+                <pic:pic xmlns:pic="http://schemas.openxmlformats.org/drawingml/2006/picture">
+                  <pic:nvPicPr>
+                    <pic:cNvPr id="1" name=""/>
+                    <pic:cNvPicPr/>
+                  </pic:nvPicPr>
+                  <pic:blipFill>
+                    <a:blip r:embed="rId41"/>
+                    <a:stretch>
+                      <a:fillRect/>
+                    </a:stretch>
+                  </pic:blipFill>
+                  <pic:spPr>
+                    <a:xfrm>
+                      <a:off x="0" y="0"/>
+                      <a:ext cx="5943600" cy="2520950"/>
+                    </a:xfrm>
+                    <a:prstGeom prst="rect">
+                      <a:avLst/>
+                    </a:prstGeom>
+                  </pic:spPr>
+                </pic:pic>
+              </a:graphicData>
+            </a:graphic>
+          </wp:inline>
+        </w:drawing>
+      </w:r>
+    </w:p>
+    <w:p>
+      <w:pPr>
+        <w:pStyle w:val="ListParagraph"/>
+        <w:ind w:hanging="720"/>
+        <w:rPr>
+          <w:rFonts w:ascii="Times New Roman" w:hAnsi="Times New Roman" w:cs="Times New Roman"/>
+          <w:sz w:val="28"/>
+          <w:szCs w:val="28"/>
+        </w:rPr>
+      </w:pPr>
+    </w:p>
+    <w:p>
+      <w:pPr>
+        <w:pStyle w:val="ListParagraph"/>
+        <w:ind w:hanging="720"/>
+        <w:rPr>
+          <w:rFonts w:ascii="Times New Roman" w:hAnsi="Times New Roman" w:cs="Times New Roman"/>
+          <w:sz w:val="28"/>
+          <w:szCs w:val="28"/>
+        </w:rPr>
+      </w:pPr>
+      <w:r>
+        <w:rPr>
+          <w:noProof/>
+        </w:rPr>
+        <w:lastRenderedPageBreak/>
+        <w:drawing>
+          <wp:inline distT="0" distB="0" distL="0" distR="0" wp14:anchorId="69B1366F" wp14:editId="4BFAB8BF">
+            <wp:extent cx="5943600" cy="2548890"/>
+            <wp:effectExtent l="0" t="0" r="0" b="3810"/>
+            <wp:docPr id="38" name="Picture 38"/>
+            <wp:cNvGraphicFramePr>
+              <a:graphicFrameLocks xmlns:a="http://schemas.openxmlformats.org/drawingml/2006/main" noChangeAspect="1"/>
+            </wp:cNvGraphicFramePr>
+            <a:graphic xmlns:a="http://schemas.openxmlformats.org/drawingml/2006/main">
+              <a:graphicData uri="http://schemas.openxmlformats.org/drawingml/2006/picture">
+                <pic:pic xmlns:pic="http://schemas.openxmlformats.org/drawingml/2006/picture">
+                  <pic:nvPicPr>
+                    <pic:cNvPr id="1" name=""/>
+                    <pic:cNvPicPr/>
+                  </pic:nvPicPr>
+                  <pic:blipFill>
+                    <a:blip r:embed="rId42"/>
+                    <a:stretch>
+                      <a:fillRect/>
+                    </a:stretch>
+                  </pic:blipFill>
+                  <pic:spPr>
+                    <a:xfrm>
+                      <a:off x="0" y="0"/>
+                      <a:ext cx="5943600" cy="2548890"/>
+                    </a:xfrm>
+                    <a:prstGeom prst="rect">
+                      <a:avLst/>
+                    </a:prstGeom>
+                  </pic:spPr>
+                </pic:pic>
+              </a:graphicData>
+            </a:graphic>
+          </wp:inline>
+        </w:drawing>
+      </w:r>
+    </w:p>
+    <w:p>
+      <w:pPr>
+        <w:pStyle w:val="ListParagraph"/>
+        <w:ind w:hanging="720"/>
+        <w:rPr>
+          <w:rFonts w:ascii="Times New Roman" w:hAnsi="Times New Roman" w:cs="Times New Roman"/>
+          <w:sz w:val="28"/>
+          <w:szCs w:val="28"/>
+        </w:rPr>
+      </w:pPr>
+    </w:p>
+    <w:p>
+      <w:pPr>
+        <w:pStyle w:val="ListParagraph"/>
+        <w:ind w:hanging="720"/>
+        <w:rPr>
+          <w:rFonts w:ascii="Times New Roman" w:hAnsi="Times New Roman" w:cs="Times New Roman"/>
+          <w:sz w:val="28"/>
+          <w:szCs w:val="28"/>
+        </w:rPr>
+      </w:pPr>
+      <w:r>
+        <w:rPr>
+          <w:noProof/>
+        </w:rPr>
+        <w:drawing>
+          <wp:inline distT="0" distB="0" distL="0" distR="0" wp14:anchorId="6A68F3CB" wp14:editId="2C909793">
+            <wp:extent cx="5943600" cy="3149600"/>
+            <wp:effectExtent l="0" t="0" r="0" b="0"/>
+            <wp:docPr id="39" name="Picture 39"/>
+            <wp:cNvGraphicFramePr>
+              <a:graphicFrameLocks xmlns:a="http://schemas.openxmlformats.org/drawingml/2006/main" noChangeAspect="1"/>
+            </wp:cNvGraphicFramePr>
+            <a:graphic xmlns:a="http://schemas.openxmlformats.org/drawingml/2006/main">
+              <a:graphicData uri="http://schemas.openxmlformats.org/drawingml/2006/picture">
+                <pic:pic xmlns:pic="http://schemas.openxmlformats.org/drawingml/2006/picture">
+                  <pic:nvPicPr>
+                    <pic:cNvPr id="1" name=""/>
+                    <pic:cNvPicPr/>
+                  </pic:nvPicPr>
+                  <pic:blipFill>
+                    <a:blip r:embed="rId43"/>
+                    <a:stretch>
+                      <a:fillRect/>
+                    </a:stretch>
+                  </pic:blipFill>
+                  <pic:spPr>
+                    <a:xfrm>
+                      <a:off x="0" y="0"/>
+                      <a:ext cx="5943600" cy="3149600"/>
+                    </a:xfrm>
+                    <a:prstGeom prst="rect">
+                      <a:avLst/>
+                    </a:prstGeom>
+                  </pic:spPr>
+                </pic:pic>
+              </a:graphicData>
+            </a:graphic>
+          </wp:inline>
+        </w:drawing>
+      </w:r>
+    </w:p>
+    <w:p>
+      <w:pPr>
+        <w:pStyle w:val="ListParagraph"/>
+        <w:ind w:hanging="720"/>
+        <w:rPr>
+          <w:rFonts w:ascii="Times New Roman" w:hAnsi="Times New Roman" w:cs="Times New Roman"/>
+          <w:sz w:val="28"/>
+          <w:szCs w:val="28"/>
+        </w:rPr>
+      </w:pPr>
+    </w:p>
+    <w:p>
+      <w:pPr>
+        <w:pStyle w:val="ListParagraph"/>
+        <w:ind w:hanging="720"/>
+        <w:rPr>
+          <w:rFonts w:ascii="Times New Roman" w:hAnsi="Times New Roman" w:cs="Times New Roman"/>
+          <w:sz w:val="28"/>
+          <w:szCs w:val="28"/>
+        </w:rPr>
+      </w:pPr>
+      <w:r>
+        <w:rPr>
+          <w:noProof/>
+        </w:rPr>
+        <w:lastRenderedPageBreak/>
+        <w:drawing>
+          <wp:inline distT="0" distB="0" distL="0" distR="0" wp14:anchorId="406D7385" wp14:editId="2037D391">
+            <wp:extent cx="5943600" cy="2489200"/>
+            <wp:effectExtent l="0" t="0" r="0" b="6350"/>
+            <wp:docPr id="40" name="Picture 40"/>
+            <wp:cNvGraphicFramePr>
+              <a:graphicFrameLocks xmlns:a="http://schemas.openxmlformats.org/drawingml/2006/main" noChangeAspect="1"/>
+            </wp:cNvGraphicFramePr>
+            <a:graphic xmlns:a="http://schemas.openxmlformats.org/drawingml/2006/main">
+              <a:graphicData uri="http://schemas.openxmlformats.org/drawingml/2006/picture">
+                <pic:pic xmlns:pic="http://schemas.openxmlformats.org/drawingml/2006/picture">
+                  <pic:nvPicPr>
+                    <pic:cNvPr id="1" name=""/>
+                    <pic:cNvPicPr/>
+                  </pic:nvPicPr>
+                  <pic:blipFill>
+                    <a:blip r:embed="rId44"/>
+                    <a:stretch>
+                      <a:fillRect/>
+                    </a:stretch>
+                  </pic:blipFill>
+                  <pic:spPr>
+                    <a:xfrm>
+                      <a:off x="0" y="0"/>
+                      <a:ext cx="5943600" cy="2489200"/>
+                    </a:xfrm>
+                    <a:prstGeom prst="rect">
+                      <a:avLst/>
+                    </a:prstGeom>
+                  </pic:spPr>
+                </pic:pic>
+              </a:graphicData>
+            </a:graphic>
+          </wp:inline>
+        </w:drawing>
+      </w:r>
+    </w:p>
+    <w:p>
+      <w:pPr>
+        <w:pStyle w:val="ListParagraph"/>
+        <w:ind w:hanging="720"/>
+        <w:rPr>
+          <w:rFonts w:ascii="Times New Roman" w:hAnsi="Times New Roman" w:cs="Times New Roman"/>
+          <w:sz w:val="28"/>
+          <w:szCs w:val="28"/>
+        </w:rPr>
+      </w:pPr>
+      <w:r>
+        <w:rPr>
+          <w:noProof/>
+        </w:rPr>
+        <w:drawing>
+          <wp:inline distT="0" distB="0" distL="0" distR="0" wp14:anchorId="47C52800" wp14:editId="4EC6C31A">
+            <wp:extent cx="5943600" cy="2545080"/>
+            <wp:effectExtent l="0" t="0" r="0" b="7620"/>
+            <wp:docPr id="41" name="Picture 41"/>
+            <wp:cNvGraphicFramePr>
+              <a:graphicFrameLocks xmlns:a="http://schemas.openxmlformats.org/drawingml/2006/main" noChangeAspect="1"/>
+            </wp:cNvGraphicFramePr>
+            <a:graphic xmlns:a="http://schemas.openxmlformats.org/drawingml/2006/main">
+              <a:graphicData uri="http://schemas.openxmlformats.org/drawingml/2006/picture">
+                <pic:pic xmlns:pic="http://schemas.openxmlformats.org/drawingml/2006/picture">
+                  <pic:nvPicPr>
+                    <pic:cNvPr id="1" name=""/>
+                    <pic:cNvPicPr/>
+                  </pic:nvPicPr>
+                  <pic:blipFill>
+                    <a:blip r:embed="rId45"/>
+                    <a:stretch>
+                      <a:fillRect/>
+                    </a:stretch>
+                  </pic:blipFill>
+                  <pic:spPr>
+                    <a:xfrm>
+                      <a:off x="0" y="0"/>
+                      <a:ext cx="5943600" cy="2545080"/>
+                    </a:xfrm>
+                    <a:prstGeom prst="rect">
+                      <a:avLst/>
+                    </a:prstGeom>
+                  </pic:spPr>
+                </pic:pic>
+              </a:graphicData>
+            </a:graphic>
+          </wp:inline>
+        </w:drawing>
+      </w:r>
+    </w:p>
+    <w:p>
+      <w:pPr>
+        <w:pStyle w:val="ListParagraph"/>
+        <w:ind w:hanging="720"/>
+        <w:rPr>
+          <w:rFonts w:ascii="Times New Roman" w:hAnsi="Times New Roman" w:cs="Times New Roman"/>
+          <w:sz w:val="28"/>
+          <w:szCs w:val="28"/>
+        </w:rPr>
+      </w:pPr>
+    </w:p>
+    <w:p>
+      <w:pPr>
+        <w:pStyle w:val="ListParagraph"/>
+        <w:numPr>
+          <w:ilvl w:val="0"/>
+          <w:numId w:val="7"/>
+        </w:numPr>
+        <w:rPr>
+          <w:rFonts w:ascii="Times New Roman" w:hAnsi="Times New Roman" w:cs="Times New Roman"/>
+          <w:sz w:val="28"/>
+          <w:szCs w:val="28"/>
+        </w:rPr>
+      </w:pPr>
+      <w:r>
+        <w:rPr>
+          <w:rFonts w:ascii="Times New Roman" w:hAnsi="Times New Roman" w:cs="Times New Roman"/>
+          <w:sz w:val="28"/>
+          <w:szCs w:val="28"/>
+        </w:rPr>
+        <w:t>Áp dụng SSAS để giải quyết các câu truy vấn ở trên.</w:t>
+      </w:r>
       <w:bookmarkStart w:id="0" w:name="_GoBack"/>
       <w:bookmarkEnd w:id="0"/>
-    </w:p>
-    <w:p>
-      <w:pPr>
-        <w:pStyle w:val="ListParagraph"/>
-        <w:ind w:hanging="720"/>
-        <w:rPr>
-          <w:rFonts w:ascii="Times New Roman" w:hAnsi="Times New Roman" w:cs="Times New Roman"/>
-          <w:sz w:val="28"/>
-          <w:szCs w:val="28"/>
-        </w:rPr>
-      </w:pPr>
-    </w:p>
-    <w:p>
-      <w:pPr>
-        <w:pStyle w:val="ListParagraph"/>
-        <w:ind w:hanging="720"/>
-        <w:rPr>
-          <w:rFonts w:ascii="Times New Roman" w:hAnsi="Times New Roman" w:cs="Times New Roman"/>
-          <w:sz w:val="28"/>
-          <w:szCs w:val="28"/>
-        </w:rPr>
-      </w:pPr>
-    </w:p>
-    <w:p>
-      <w:pPr>
-        <w:pStyle w:val="ListParagraph"/>
-        <w:ind w:hanging="720"/>
-        <w:rPr>
-          <w:rFonts w:ascii="Times New Roman" w:hAnsi="Times New Roman" w:cs="Times New Roman"/>
-          <w:sz w:val="28"/>
-          <w:szCs w:val="28"/>
-        </w:rPr>
-      </w:pPr>
     </w:p>
     <w:p>
       <w:pPr>
@@ -3788,6 +4773,95 @@
 <file path=word/numbering.xml><?xml version="1.0" encoding="utf-8"?>
 <w:numbering xmlns:wpc="http://schemas.microsoft.com/office/word/2010/wordprocessingCanvas" xmlns:mc="http://schemas.openxmlformats.org/markup-compatibility/2006" xmlns:o="urn:schemas-microsoft-com:office:office" xmlns:r="http://schemas.openxmlformats.org/officeDocument/2006/relationships" xmlns:m="http://schemas.openxmlformats.org/officeDocument/2006/math" xmlns:v="urn:schemas-microsoft-com:vml" xmlns:wp14="http://schemas.microsoft.com/office/word/2010/wordprocessingDrawing" xmlns:wp="http://schemas.openxmlformats.org/drawingml/2006/wordprocessingDrawing" xmlns:w10="urn:schemas-microsoft-com:office:word" xmlns:w="http://schemas.openxmlformats.org/wordprocessingml/2006/main" xmlns:w14="http://schemas.microsoft.com/office/word/2010/wordml" xmlns:w15="http://schemas.microsoft.com/office/word/2012/wordml" xmlns:wpg="http://schemas.microsoft.com/office/word/2010/wordprocessingGroup" xmlns:wpi="http://schemas.microsoft.com/office/word/2010/wordprocessingInk" xmlns:wne="http://schemas.microsoft.com/office/word/2006/wordml" xmlns:wps="http://schemas.microsoft.com/office/word/2010/wordprocessingShape" mc:Ignorable="w14 w15 wp14">
   <w:abstractNum w:abstractNumId="0">
+    <w:nsid w:val="266D4B58"/>
+    <w:multiLevelType w:val="hybridMultilevel"/>
+    <w:tmpl w:val="F0E048A8"/>
+    <w:lvl w:ilvl="0" w:tplc="0409000F">
+      <w:start w:val="1"/>
+      <w:numFmt w:val="decimal"/>
+      <w:lvlText w:val="%1."/>
+      <w:lvlJc w:val="left"/>
+      <w:pPr>
+        <w:ind w:left="720" w:hanging="360"/>
+      </w:pPr>
+      <w:rPr>
+        <w:rFonts w:hint="default"/>
+      </w:rPr>
+    </w:lvl>
+    <w:lvl w:ilvl="1" w:tplc="04090019" w:tentative="1">
+      <w:start w:val="1"/>
+      <w:numFmt w:val="lowerLetter"/>
+      <w:lvlText w:val="%2."/>
+      <w:lvlJc w:val="left"/>
+      <w:pPr>
+        <w:ind w:left="1440" w:hanging="360"/>
+      </w:pPr>
+    </w:lvl>
+    <w:lvl w:ilvl="2" w:tplc="0409001B" w:tentative="1">
+      <w:start w:val="1"/>
+      <w:numFmt w:val="lowerRoman"/>
+      <w:lvlText w:val="%3."/>
+      <w:lvlJc w:val="right"/>
+      <w:pPr>
+        <w:ind w:left="2160" w:hanging="180"/>
+      </w:pPr>
+    </w:lvl>
+    <w:lvl w:ilvl="3" w:tplc="0409000F" w:tentative="1">
+      <w:start w:val="1"/>
+      <w:numFmt w:val="decimal"/>
+      <w:lvlText w:val="%4."/>
+      <w:lvlJc w:val="left"/>
+      <w:pPr>
+        <w:ind w:left="2880" w:hanging="360"/>
+      </w:pPr>
+    </w:lvl>
+    <w:lvl w:ilvl="4" w:tplc="04090019" w:tentative="1">
+      <w:start w:val="1"/>
+      <w:numFmt w:val="lowerLetter"/>
+      <w:lvlText w:val="%5."/>
+      <w:lvlJc w:val="left"/>
+      <w:pPr>
+        <w:ind w:left="3600" w:hanging="360"/>
+      </w:pPr>
+    </w:lvl>
+    <w:lvl w:ilvl="5" w:tplc="0409001B" w:tentative="1">
+      <w:start w:val="1"/>
+      <w:numFmt w:val="lowerRoman"/>
+      <w:lvlText w:val="%6."/>
+      <w:lvlJc w:val="right"/>
+      <w:pPr>
+        <w:ind w:left="4320" w:hanging="180"/>
+      </w:pPr>
+    </w:lvl>
+    <w:lvl w:ilvl="6" w:tplc="0409000F" w:tentative="1">
+      <w:start w:val="1"/>
+      <w:numFmt w:val="decimal"/>
+      <w:lvlText w:val="%7."/>
+      <w:lvlJc w:val="left"/>
+      <w:pPr>
+        <w:ind w:left="5040" w:hanging="360"/>
+      </w:pPr>
+    </w:lvl>
+    <w:lvl w:ilvl="7" w:tplc="04090019" w:tentative="1">
+      <w:start w:val="1"/>
+      <w:numFmt w:val="lowerLetter"/>
+      <w:lvlText w:val="%8."/>
+      <w:lvlJc w:val="left"/>
+      <w:pPr>
+        <w:ind w:left="5760" w:hanging="360"/>
+      </w:pPr>
+    </w:lvl>
+    <w:lvl w:ilvl="8" w:tplc="0409001B" w:tentative="1">
+      <w:start w:val="1"/>
+      <w:numFmt w:val="lowerRoman"/>
+      <w:lvlText w:val="%9."/>
+      <w:lvlJc w:val="right"/>
+      <w:pPr>
+        <w:ind w:left="6480" w:hanging="180"/>
+      </w:pPr>
+    </w:lvl>
+  </w:abstractNum>
+  <w:abstractNum w:abstractNumId="1">
     <w:nsid w:val="2D8B78B9"/>
     <w:multiLevelType w:val="hybridMultilevel"/>
     <w:tmpl w:val="6394B0EE"/>
@@ -3899,7 +4973,7 @@
       </w:rPr>
     </w:lvl>
   </w:abstractNum>
-  <w:abstractNum w:abstractNumId="1">
+  <w:abstractNum w:abstractNumId="2">
     <w:nsid w:val="310C5C0E"/>
     <w:multiLevelType w:val="hybridMultilevel"/>
     <w:tmpl w:val="110AFC24"/>
@@ -3988,7 +5062,7 @@
       </w:pPr>
     </w:lvl>
   </w:abstractNum>
-  <w:abstractNum w:abstractNumId="2">
+  <w:abstractNum w:abstractNumId="3">
     <w:nsid w:val="33226C2E"/>
     <w:multiLevelType w:val="hybridMultilevel"/>
     <w:tmpl w:val="2182FC2E"/>
@@ -4077,7 +5151,7 @@
       </w:pPr>
     </w:lvl>
   </w:abstractNum>
-  <w:abstractNum w:abstractNumId="3">
+  <w:abstractNum w:abstractNumId="4">
     <w:nsid w:val="48D60755"/>
     <w:multiLevelType w:val="hybridMultilevel"/>
     <w:tmpl w:val="150CB1BE"/>
@@ -4190,7 +5264,7 @@
       </w:rPr>
     </w:lvl>
   </w:abstractNum>
-  <w:abstractNum w:abstractNumId="4">
+  <w:abstractNum w:abstractNumId="5">
     <w:nsid w:val="6B9D343C"/>
     <w:multiLevelType w:val="hybridMultilevel"/>
     <w:tmpl w:val="99165790"/>
@@ -4303,7 +5377,7 @@
       </w:rPr>
     </w:lvl>
   </w:abstractNum>
-  <w:abstractNum w:abstractNumId="5">
+  <w:abstractNum w:abstractNumId="6">
     <w:nsid w:val="6DBA51BC"/>
     <w:multiLevelType w:val="hybridMultilevel"/>
     <w:tmpl w:val="9B00C06A"/>
@@ -4393,22 +5467,25 @@
     </w:lvl>
   </w:abstractNum>
   <w:num w:numId="1">
-    <w:abstractNumId w:val="0"/>
+    <w:abstractNumId w:val="1"/>
   </w:num>
   <w:num w:numId="2">
+    <w:abstractNumId w:val="6"/>
+  </w:num>
+  <w:num w:numId="3">
+    <w:abstractNumId w:val="3"/>
+  </w:num>
+  <w:num w:numId="4">
+    <w:abstractNumId w:val="4"/>
+  </w:num>
+  <w:num w:numId="5">
     <w:abstractNumId w:val="5"/>
   </w:num>
-  <w:num w:numId="3">
+  <w:num w:numId="6">
     <w:abstractNumId w:val="2"/>
   </w:num>
-  <w:num w:numId="4">
-    <w:abstractNumId w:val="3"/>
-  </w:num>
-  <w:num w:numId="5">
-    <w:abstractNumId w:val="4"/>
-  </w:num>
-  <w:num w:numId="6">
-    <w:abstractNumId w:val="1"/>
+  <w:num w:numId="7">
+    <w:abstractNumId w:val="0"/>
   </w:num>
 </w:numbering>
 </file>

</xml_diff>

<commit_message>
Cap nhat lai tat ca,xoa file cu, them file hoan chinh, version hien tai : ver2_WH
</commit_message>
<xml_diff>
--- a/SeminarOlapVer2.docx
+++ b/SeminarOlapVer2.docx
@@ -166,7 +166,23 @@
           <w:sz w:val="26"/>
           <w:szCs w:val="26"/>
         </w:rPr>
-        <w:t>Bộ dữ liệu:Llà các kết quả của BC Foundation Skills Assessment (Đánh giá kỹ năng nền tảng) của lớp 4 và 7 BC về Tính toán, Đọc và Viết từ năm 2007/2008 đến 2015/2016 trên địa bàn tỉnh (bang) British Comlumbia, phía tây Canada.</w:t>
+        <w:t>Bộ dữ liệ</w:t>
+      </w:r>
+      <w:r>
+        <w:rPr>
+          <w:rFonts w:ascii="Times New Roman" w:hAnsi="Times New Roman" w:cs="Times New Roman"/>
+          <w:sz w:val="26"/>
+          <w:szCs w:val="26"/>
+        </w:rPr>
+        <w:t>u:L</w:t>
+      </w:r>
+      <w:r>
+        <w:rPr>
+          <w:rFonts w:ascii="Times New Roman" w:hAnsi="Times New Roman" w:cs="Times New Roman"/>
+          <w:sz w:val="26"/>
+          <w:szCs w:val="26"/>
+        </w:rPr>
+        <w:t>à các kết quả của BC Foundation Skills Assessment (Đánh giá kỹ năng nền tảng) của lớp 4 và 7 BC về Tính toán, Đọc và Viết từ năm 2007/2008 đến 2015/2016 trên địa bàn tỉnh (bang) British Comlumbia, phía tây Canada.</w:t>
       </w:r>
     </w:p>
     <w:p>
@@ -3468,34 +3484,82 @@
       <w:pPr>
         <w:rPr>
           <w:rFonts w:ascii="Times New Roman" w:hAnsi="Times New Roman" w:cs="Times New Roman"/>
-          <w:sz w:val="26"/>
-          <w:szCs w:val="26"/>
-        </w:rPr>
-      </w:pPr>
-      <w:r>
-        <w:rPr>
-          <w:rFonts w:ascii="Times New Roman" w:hAnsi="Times New Roman" w:cs="Times New Roman"/>
-          <w:sz w:val="26"/>
-          <w:szCs w:val="26"/>
-        </w:rPr>
-        <w:t>Câu 1: Liệt kê 10 trường  có đối tượng (SUB_POPULATION) là “ENGLISH LANGUAGE LEARNER”  và số lượng người (NUMBER_WRITERS)  lớn nhất đồng thời có hoạt động trong năm học “2007/2008”</w:t>
-      </w:r>
-    </w:p>
-    <w:p>
-      <w:pPr>
-        <w:rPr>
-          <w:rFonts w:ascii="Times New Roman" w:hAnsi="Times New Roman" w:cs="Times New Roman"/>
-          <w:sz w:val="26"/>
-          <w:szCs w:val="26"/>
-        </w:rPr>
-      </w:pPr>
-      <w:r>
-        <w:rPr>
-          <w:rFonts w:ascii="Times New Roman" w:hAnsi="Times New Roman" w:cs="Times New Roman"/>
-          <w:sz w:val="26"/>
-          <w:szCs w:val="26"/>
-        </w:rPr>
-        <w:t>Câu 2: Liệt kê 10 quận (DISTRICT_NUMBER, DISTRICT_NAME) sỡ hửu nhiều trường học nhất có hoạt động trong năm “2009/2010”</w:t>
+          <w:sz w:val="28"/>
+          <w:szCs w:val="28"/>
+        </w:rPr>
+      </w:pPr>
+      <w:r>
+        <w:rPr>
+          <w:rFonts w:ascii="Times New Roman" w:hAnsi="Times New Roman" w:cs="Times New Roman"/>
+          <w:sz w:val="26"/>
+          <w:szCs w:val="26"/>
+        </w:rPr>
+        <w:t xml:space="preserve">Câu 1: </w:t>
+      </w:r>
+      <w:r>
+        <w:rPr>
+          <w:rFonts w:ascii="Times New Roman" w:hAnsi="Times New Roman" w:cs="Times New Roman"/>
+          <w:sz w:val="28"/>
+          <w:szCs w:val="28"/>
+        </w:rPr>
+        <w:t>Liệt kê trường học có đối tượng (SUB_POPULATION) là “ENGLISH LANGUAGE LEARNER”  và số lượng người tham dự (NUMBER WRITERS), số lượng người dự kiến (NUMBER EXPECTED WRITERS)  trong năm học “2007/2008”.</w:t>
+      </w:r>
+    </w:p>
+    <w:p>
+      <w:pPr>
+        <w:rPr>
+          <w:rFonts w:ascii="Times New Roman" w:hAnsi="Times New Roman" w:cs="Times New Roman"/>
+          <w:sz w:val="26"/>
+          <w:szCs w:val="26"/>
+        </w:rPr>
+      </w:pPr>
+      <w:r>
+        <w:rPr>
+          <w:rFonts w:ascii="Times New Roman" w:hAnsi="Times New Roman" w:cs="Times New Roman"/>
+          <w:sz w:val="26"/>
+          <w:szCs w:val="26"/>
+        </w:rPr>
+        <w:t>Câu 2: Liệ</w:t>
+      </w:r>
+      <w:r>
+        <w:rPr>
+          <w:rFonts w:ascii="Times New Roman" w:hAnsi="Times New Roman" w:cs="Times New Roman"/>
+          <w:sz w:val="26"/>
+          <w:szCs w:val="26"/>
+        </w:rPr>
+        <w:t>t kê số trường học của các</w:t>
+      </w:r>
+      <w:r>
+        <w:rPr>
+          <w:rFonts w:ascii="Times New Roman" w:hAnsi="Times New Roman" w:cs="Times New Roman"/>
+          <w:sz w:val="26"/>
+          <w:szCs w:val="26"/>
+        </w:rPr>
+        <w:t xml:space="preserve"> quận ( DISTRICT_NAME) </w:t>
+      </w:r>
+      <w:r>
+        <w:rPr>
+          <w:rFonts w:ascii="Times New Roman" w:hAnsi="Times New Roman" w:cs="Times New Roman"/>
+          <w:sz w:val="26"/>
+          <w:szCs w:val="26"/>
+        </w:rPr>
+        <w:t xml:space="preserve"> trong năm học </w:t>
+      </w:r>
+      <w:r>
+        <w:rPr>
+          <w:rFonts w:ascii="Times New Roman" w:hAnsi="Times New Roman" w:cs="Times New Roman"/>
+          <w:sz w:val="26"/>
+          <w:szCs w:val="26"/>
+        </w:rPr>
+        <w:t>“2009/2010”</w:t>
+      </w:r>
+      <w:r>
+        <w:rPr>
+          <w:rFonts w:ascii="Times New Roman" w:hAnsi="Times New Roman" w:cs="Times New Roman"/>
+          <w:sz w:val="26"/>
+          <w:szCs w:val="26"/>
+        </w:rPr>
+        <w:t>.</w:t>
       </w:r>
     </w:p>
     <w:p>
@@ -3514,82 +3578,223 @@
         </w:rPr>
         <w:t>Câu 3: Số lượng người tham dự (NUMBER_WRITERS)   của khối (GRADE) 7 ở tất cả các trường trong năm học “2007/2008” tại quận (DISTRICT_NAME) “Sea to Sky”</w:t>
       </w:r>
-    </w:p>
-    <w:p>
-      <w:pPr>
-        <w:rPr>
-          <w:rFonts w:ascii="Times New Roman" w:hAnsi="Times New Roman" w:cs="Times New Roman"/>
-          <w:sz w:val="26"/>
-          <w:szCs w:val="26"/>
-        </w:rPr>
-      </w:pPr>
-      <w:r>
-        <w:rPr>
-          <w:rFonts w:ascii="Times New Roman" w:hAnsi="Times New Roman" w:cs="Times New Roman"/>
-          <w:sz w:val="26"/>
-          <w:szCs w:val="26"/>
-        </w:rPr>
-        <w:t>Câu 4: Trường có số lượng người tham gia lớn nhất (number_writer) có kĩ năng (FSA_SKILL_CODE) là  “Reading” có học tại năm học “2008/2009” và (SUB_POPULATION) là “ABORIGINAL”.</w:t>
-      </w:r>
-    </w:p>
-    <w:p>
-      <w:pPr>
-        <w:rPr>
-          <w:rFonts w:ascii="Times New Roman" w:hAnsi="Times New Roman" w:cs="Times New Roman"/>
-          <w:sz w:val="26"/>
-          <w:szCs w:val="26"/>
-        </w:rPr>
-      </w:pPr>
-      <w:r>
-        <w:rPr>
-          <w:rFonts w:ascii="Times New Roman" w:hAnsi="Times New Roman" w:cs="Times New Roman"/>
-          <w:sz w:val="26"/>
-          <w:szCs w:val="26"/>
-        </w:rPr>
-        <w:t>Câu 5: Top 10 trường(DISTRICT_NUMBER, DISTRICT_NAME)  có điểm số(SCORE)  cao nhất trong quận “Central Okanagan” có hoạt động trong năm “2007/2008”</w:t>
-      </w:r>
-    </w:p>
-    <w:p>
-      <w:pPr>
-        <w:rPr>
-          <w:rFonts w:ascii="Times New Roman" w:hAnsi="Times New Roman" w:cs="Times New Roman"/>
-          <w:sz w:val="26"/>
-          <w:szCs w:val="26"/>
-        </w:rPr>
-      </w:pPr>
-      <w:r>
-        <w:rPr>
-          <w:rFonts w:ascii="Times New Roman" w:hAnsi="Times New Roman" w:cs="Times New Roman"/>
-          <w:sz w:val="26"/>
-          <w:szCs w:val="26"/>
-        </w:rPr>
-        <w:t>Câu 6: Trong năm 2007 – 2008 đối với cấp độ là cấp tỉnh (Data-level : Province level) hãy cho biết những đối tượng nào (sub_population) có người vượt chỉ tiêu với kĩ năng là tính toán (numeracy).</w:t>
-      </w:r>
-    </w:p>
-    <w:p>
-      <w:pPr>
-        <w:rPr>
-          <w:rFonts w:ascii="Times New Roman" w:hAnsi="Times New Roman" w:cs="Times New Roman"/>
-          <w:sz w:val="26"/>
-          <w:szCs w:val="26"/>
-        </w:rPr>
-      </w:pPr>
-      <w:r>
-        <w:rPr>
-          <w:rFonts w:ascii="Times New Roman" w:hAnsi="Times New Roman" w:cs="Times New Roman"/>
-          <w:sz w:val="26"/>
-          <w:szCs w:val="26"/>
-        </w:rPr>
-        <w:t>Câu 7</w:t>
-      </w:r>
-      <w:r>
-        <w:rPr>
-          <w:rFonts w:ascii="Times New Roman" w:hAnsi="Times New Roman" w:cs="Times New Roman"/>
-          <w:sz w:val="26"/>
-          <w:szCs w:val="26"/>
-        </w:rPr>
-        <w:t>: Trong năm 2007-2008 với cấp độ là cấp quận (Data_level : district_level) và trường học thuộc trường công (PUBLIC_OR_INDEPENDENT: BC public school).  Hãy cho biết 10 quận (district_name) có số người đạt kĩ năng viết cao nhất.</w:t>
-      </w:r>
+      <w:r>
+        <w:rPr>
+          <w:rFonts w:ascii="Times New Roman" w:hAnsi="Times New Roman" w:cs="Times New Roman"/>
+          <w:sz w:val="26"/>
+          <w:szCs w:val="26"/>
+        </w:rPr>
+        <w:t>.</w:t>
+      </w:r>
+    </w:p>
+    <w:p>
+      <w:pPr>
+        <w:rPr>
+          <w:rFonts w:ascii="Times New Roman" w:hAnsi="Times New Roman" w:cs="Times New Roman"/>
+          <w:sz w:val="26"/>
+          <w:szCs w:val="26"/>
+        </w:rPr>
+      </w:pPr>
+    </w:p>
+    <w:p>
+      <w:pPr>
+        <w:rPr>
+          <w:rFonts w:ascii="Times New Roman" w:hAnsi="Times New Roman" w:cs="Times New Roman"/>
+          <w:sz w:val="26"/>
+          <w:szCs w:val="26"/>
+        </w:rPr>
+      </w:pPr>
+      <w:r>
+        <w:rPr>
+          <w:rFonts w:ascii="Times New Roman" w:hAnsi="Times New Roman" w:cs="Times New Roman"/>
+          <w:sz w:val="26"/>
+          <w:szCs w:val="26"/>
+        </w:rPr>
+        <w:t>Câu 4: Số lượng người tham gia (</w:t>
+      </w:r>
+      <w:r>
+        <w:rPr>
+          <w:rFonts w:ascii="Times New Roman" w:hAnsi="Times New Roman" w:cs="Times New Roman"/>
+          <w:caps/>
+          <w:sz w:val="26"/>
+          <w:szCs w:val="26"/>
+        </w:rPr>
+        <w:t>number_writer</w:t>
+      </w:r>
+      <w:r>
+        <w:rPr>
+          <w:rFonts w:ascii="Times New Roman" w:hAnsi="Times New Roman" w:cs="Times New Roman"/>
+          <w:sz w:val="26"/>
+          <w:szCs w:val="26"/>
+        </w:rPr>
+        <w:t>), số lượng người đạt (NUMBER_MEETING), số lượng người không đạt (NUMBER_BELOW) của các trường học với đối tượng tham gia có kĩ năng (FSA_SKILL_CODE) là  “Reading” có học tại năm học “2008/2009” và đối tượng (SUB_POPULATION) là “ABORIGINAL”.</w:t>
+      </w:r>
+    </w:p>
+    <w:p>
+      <w:pPr>
+        <w:rPr>
+          <w:rFonts w:ascii="Times New Roman" w:hAnsi="Times New Roman" w:cs="Times New Roman"/>
+          <w:sz w:val="26"/>
+          <w:szCs w:val="26"/>
+        </w:rPr>
+      </w:pPr>
+    </w:p>
+    <w:p>
+      <w:pPr>
+        <w:rPr>
+          <w:rFonts w:ascii="Times New Roman" w:hAnsi="Times New Roman" w:cs="Times New Roman"/>
+          <w:sz w:val="26"/>
+          <w:szCs w:val="26"/>
+        </w:rPr>
+      </w:pPr>
+      <w:r>
+        <w:rPr>
+          <w:rFonts w:ascii="Times New Roman" w:hAnsi="Times New Roman" w:cs="Times New Roman"/>
+          <w:sz w:val="26"/>
+          <w:szCs w:val="26"/>
+        </w:rPr>
+        <w:t>Câu 5: Tổng điểm số (SCORE) của tất cả các trường học (SCHOOL_NAME) trong từng quận (DISTRICT_NAME) với kĩ năng là tính toán (NUMERACY) và tại năm học “2007/2008”.</w:t>
+      </w:r>
+    </w:p>
+    <w:p>
+      <w:pPr>
+        <w:rPr>
+          <w:rFonts w:ascii="Times New Roman" w:hAnsi="Times New Roman" w:cs="Times New Roman"/>
+          <w:sz w:val="26"/>
+          <w:szCs w:val="26"/>
+        </w:rPr>
+      </w:pPr>
+    </w:p>
+    <w:p>
+      <w:pPr>
+        <w:rPr>
+          <w:rFonts w:ascii="Times New Roman" w:hAnsi="Times New Roman" w:cs="Times New Roman"/>
+          <w:caps/>
+          <w:sz w:val="26"/>
+          <w:szCs w:val="26"/>
+        </w:rPr>
+      </w:pPr>
+      <w:r>
+        <w:rPr>
+          <w:rFonts w:ascii="Times New Roman" w:hAnsi="Times New Roman" w:cs="Times New Roman"/>
+          <w:sz w:val="26"/>
+          <w:szCs w:val="26"/>
+        </w:rPr>
+        <w:t xml:space="preserve">Câu 6: </w:t>
+      </w:r>
+      <w:r>
+        <w:rPr>
+          <w:rFonts w:ascii="Times New Roman" w:hAnsi="Times New Roman" w:cs="Times New Roman"/>
+          <w:sz w:val="26"/>
+          <w:szCs w:val="26"/>
+        </w:rPr>
+        <w:t>Số người vượt chỉ tiêu (</w:t>
+      </w:r>
+      <w:r>
+        <w:rPr>
+          <w:rFonts w:ascii="Times New Roman" w:hAnsi="Times New Roman" w:cs="Times New Roman"/>
+          <w:sz w:val="26"/>
+          <w:szCs w:val="26"/>
+        </w:rPr>
+        <w:t>NUMBER_EXCEEDING</w:t>
+      </w:r>
+      <w:r>
+        <w:rPr>
+          <w:rFonts w:ascii="Times New Roman" w:hAnsi="Times New Roman" w:cs="Times New Roman"/>
+          <w:sz w:val="26"/>
+          <w:szCs w:val="26"/>
+        </w:rPr>
+        <w:t>) của từng đối tượng (</w:t>
+      </w:r>
+      <w:r>
+        <w:rPr>
+          <w:rFonts w:ascii="Times New Roman" w:hAnsi="Times New Roman" w:cs="Times New Roman"/>
+          <w:caps/>
+          <w:sz w:val="26"/>
+          <w:szCs w:val="26"/>
+        </w:rPr>
+        <w:t>sub_population</w:t>
+      </w:r>
+      <w:r>
+        <w:rPr>
+          <w:rFonts w:ascii="Times New Roman" w:hAnsi="Times New Roman" w:cs="Times New Roman"/>
+          <w:sz w:val="26"/>
+          <w:szCs w:val="26"/>
+        </w:rPr>
+        <w:t>) về kĩ năng tính toán (</w:t>
+      </w:r>
+      <w:r>
+        <w:rPr>
+          <w:rFonts w:ascii="Times New Roman" w:hAnsi="Times New Roman" w:cs="Times New Roman"/>
+          <w:caps/>
+          <w:sz w:val="26"/>
+          <w:szCs w:val="26"/>
+        </w:rPr>
+        <w:t>numeracy</w:t>
+      </w:r>
+      <w:r>
+        <w:rPr>
+          <w:rFonts w:ascii="Times New Roman" w:hAnsi="Times New Roman" w:cs="Times New Roman"/>
+          <w:sz w:val="26"/>
+          <w:szCs w:val="26"/>
+        </w:rPr>
+        <w:t xml:space="preserve">) trong năm học “2007/2008” với những trường học có cấp độ là cấp tỉnh </w:t>
+      </w:r>
+      <w:r>
+        <w:rPr>
+          <w:rFonts w:ascii="Times New Roman" w:hAnsi="Times New Roman" w:cs="Times New Roman"/>
+          <w:caps/>
+          <w:sz w:val="26"/>
+          <w:szCs w:val="26"/>
+        </w:rPr>
+        <w:t>(Data-level : Province level)</w:t>
+      </w:r>
+      <w:r>
+        <w:rPr>
+          <w:rFonts w:ascii="Times New Roman" w:hAnsi="Times New Roman" w:cs="Times New Roman"/>
+          <w:caps/>
+          <w:sz w:val="26"/>
+          <w:szCs w:val="26"/>
+        </w:rPr>
+        <w:t>.</w:t>
+      </w:r>
+    </w:p>
+    <w:p>
+      <w:pPr>
+        <w:rPr>
+          <w:rFonts w:ascii="Times New Roman" w:hAnsi="Times New Roman" w:cs="Times New Roman"/>
+          <w:sz w:val="26"/>
+          <w:szCs w:val="26"/>
+        </w:rPr>
+      </w:pPr>
+    </w:p>
+    <w:p>
+      <w:pPr>
+        <w:jc w:val="both"/>
+        <w:rPr>
+          <w:rFonts w:ascii="Times New Roman" w:hAnsi="Times New Roman" w:cs="Times New Roman"/>
+          <w:sz w:val="26"/>
+          <w:szCs w:val="26"/>
+        </w:rPr>
+      </w:pPr>
+      <w:r>
+        <w:rPr>
+          <w:rFonts w:ascii="Times New Roman" w:hAnsi="Times New Roman" w:cs="Times New Roman"/>
+          <w:sz w:val="26"/>
+          <w:szCs w:val="26"/>
+        </w:rPr>
+        <w:t>Câu 7: Số người không đạt (NUMBER_BELOW) và đạt (NUMBER_MEETING) với kĩ năng là kĩ năng viết của những trường học là trường công (PUBLIC_OR_INDEPENDENT: BC PUBLIC SCHOOL) trong năm học “2007/2008” và cấp độ là cấp quận (DATA_LEVEL : DISTRICT_LEVEL).</w:t>
+      </w:r>
+    </w:p>
+    <w:p>
+      <w:pPr>
+        <w:jc w:val="both"/>
+        <w:rPr>
+          <w:rFonts w:ascii="Times New Roman" w:hAnsi="Times New Roman" w:cs="Times New Roman"/>
+          <w:sz w:val="26"/>
+          <w:szCs w:val="26"/>
+        </w:rPr>
+      </w:pPr>
     </w:p>
     <w:p>
       <w:pPr>
@@ -3622,52 +3827,45 @@
           <w:sz w:val="26"/>
           <w:szCs w:val="26"/>
         </w:rPr>
-        <w:t>Câu 9: Trong năm 2014-2015 (SCHOOL_YEAR) với những trường (DATA_LEVEL: SCHOOL LEVEL) thuộc khối trường tư (PUBLIC_OR_INDEPENDENT : BC Independent School) và với khối lớp 7 hãy cho biết 10 trường học (SCHOOL_NAME) có  số người có kĩ năng tính toán(Numeracy) cao nhất  với những đối tượng là nam (SUB_POPULATION: MALE).</w:t>
-      </w:r>
-    </w:p>
-    <w:p>
-      <w:pPr>
-        <w:rPr>
-          <w:rFonts w:ascii="Times New Roman" w:hAnsi="Times New Roman" w:cs="Times New Roman"/>
-          <w:sz w:val="26"/>
-          <w:szCs w:val="26"/>
-        </w:rPr>
-      </w:pPr>
-      <w:r>
-        <w:rPr>
-          <w:rFonts w:ascii="Times New Roman" w:hAnsi="Times New Roman" w:cs="Times New Roman"/>
-          <w:sz w:val="26"/>
-          <w:szCs w:val="26"/>
-        </w:rPr>
-        <w:t>Câu 10: Liệt kê TOP 10 quận (DISTRICT_NAME) có tổng điểm đánh giá (SCORE) lớn nhất trong năm học (SCHOOL_YEAR) 2012/2013).</w:t>
-      </w:r>
-    </w:p>
-    <w:p>
-      <w:pPr>
-        <w:rPr>
-          <w:rFonts w:ascii="Times New Roman" w:hAnsi="Times New Roman" w:cs="Times New Roman"/>
-          <w:sz w:val="26"/>
-          <w:szCs w:val="26"/>
-        </w:rPr>
-      </w:pPr>
-    </w:p>
-    <w:p>
-      <w:pPr>
-        <w:rPr>
-          <w:rFonts w:ascii="Times New Roman" w:hAnsi="Times New Roman" w:cs="Times New Roman"/>
-          <w:sz w:val="26"/>
-          <w:szCs w:val="26"/>
-        </w:rPr>
-      </w:pPr>
-    </w:p>
-    <w:p>
-      <w:pPr>
-        <w:rPr>
-          <w:rFonts w:ascii="Times New Roman" w:hAnsi="Times New Roman" w:cs="Times New Roman"/>
-          <w:sz w:val="26"/>
-          <w:szCs w:val="26"/>
-        </w:rPr>
-      </w:pPr>
+        <w:t xml:space="preserve">Câu 9 Số lượng người đạt (NUMBER_MEETING)  với kĩ năng là tính toán (NUMERACY) của những trường học thuộc khối trường tư </w:t>
+      </w:r>
+      <w:r>
+        <w:rPr>
+          <w:rFonts w:ascii="Times New Roman" w:hAnsi="Times New Roman" w:cs="Times New Roman"/>
+          <w:sz w:val="26"/>
+          <w:szCs w:val="26"/>
+        </w:rPr>
+        <w:lastRenderedPageBreak/>
+        <w:t>(PUBLIC_OR_INDEPENDENT : BC Independent School) ở khối lớp 7 và đối với người tham dự có giới tính là nam (SUB_POPULATION: MALE) trong năm học “2014/2015”.</w:t>
+      </w:r>
+    </w:p>
+    <w:p>
+      <w:pPr>
+        <w:rPr>
+          <w:rFonts w:ascii="Times New Roman" w:hAnsi="Times New Roman" w:cs="Times New Roman"/>
+          <w:sz w:val="26"/>
+          <w:szCs w:val="26"/>
+        </w:rPr>
+      </w:pPr>
+    </w:p>
+    <w:p>
+      <w:pPr>
+        <w:rPr>
+          <w:rFonts w:ascii="Times New Roman" w:hAnsi="Times New Roman" w:cs="Times New Roman"/>
+          <w:sz w:val="26"/>
+          <w:szCs w:val="26"/>
+        </w:rPr>
+      </w:pPr>
+      <w:r>
+        <w:rPr>
+          <w:rFonts w:ascii="Times New Roman" w:hAnsi="Times New Roman" w:cs="Times New Roman"/>
+          <w:sz w:val="26"/>
+          <w:szCs w:val="26"/>
+        </w:rPr>
+        <w:t>Câu 10: Điểm đánh giá của các trường học trong năm “2012/2013”  ở quận New Westminster với đối tượng tham gia là ENGLISH LANGUAGE LEARNER.</w:t>
+      </w:r>
+      <w:bookmarkStart w:id="0" w:name="_GoBack"/>
+      <w:bookmarkEnd w:id="0"/>
     </w:p>
     <w:p>
       <w:pPr>
@@ -3697,7 +3895,6 @@
           <w:sz w:val="26"/>
           <w:szCs w:val="26"/>
         </w:rPr>
-        <w:lastRenderedPageBreak/>
         <w:t>SQL Server Analysis Services</w:t>
       </w:r>
       <w:r>
@@ -3851,6 +4048,7 @@
         <w:rPr>
           <w:noProof/>
         </w:rPr>
+        <w:lastRenderedPageBreak/>
         <w:drawing>
           <wp:inline distT="0" distB="0" distL="0" distR="0" wp14:anchorId="56E17001" wp14:editId="76DD4887">
             <wp:extent cx="4305300" cy="3248025"/>
@@ -3924,7 +4122,6 @@
         <w:rPr>
           <w:noProof/>
         </w:rPr>
-        <w:lastRenderedPageBreak/>
         <w:drawing>
           <wp:inline distT="0" distB="0" distL="0" distR="0" wp14:anchorId="72619547" wp14:editId="4163A4E7">
             <wp:extent cx="5915025" cy="4295775"/>
@@ -4008,6 +4205,7 @@
         <w:rPr>
           <w:noProof/>
         </w:rPr>
+        <w:lastRenderedPageBreak/>
         <w:drawing>
           <wp:inline distT="0" distB="0" distL="0" distR="0" wp14:anchorId="132D1118" wp14:editId="05B2E6E6">
             <wp:extent cx="5934075" cy="3143060"/>
@@ -4080,7 +4278,6 @@
         <w:rPr>
           <w:noProof/>
         </w:rPr>
-        <w:lastRenderedPageBreak/>
         <w:drawing>
           <wp:inline distT="0" distB="0" distL="0" distR="0" wp14:anchorId="66BD5E27" wp14:editId="1B3F79F9">
             <wp:extent cx="4714875" cy="4276725"/>
@@ -4670,8 +4867,2079 @@
         </w:rPr>
         <w:t>Áp dụng SSAS để giải quyết các câu truy vấn ở trên.</w:t>
       </w:r>
-      <w:bookmarkStart w:id="0" w:name="_GoBack"/>
-      <w:bookmarkEnd w:id="0"/>
+    </w:p>
+    <w:p>
+      <w:pPr>
+        <w:pStyle w:val="ListParagraph"/>
+        <w:numPr>
+          <w:ilvl w:val="1"/>
+          <w:numId w:val="7"/>
+        </w:numPr>
+        <w:rPr>
+          <w:rFonts w:ascii="Times New Roman" w:hAnsi="Times New Roman" w:cs="Times New Roman"/>
+          <w:sz w:val="28"/>
+          <w:szCs w:val="28"/>
+        </w:rPr>
+      </w:pPr>
+      <w:r>
+        <w:rPr>
+          <w:rFonts w:ascii="Times New Roman" w:hAnsi="Times New Roman" w:cs="Times New Roman"/>
+          <w:sz w:val="28"/>
+          <w:szCs w:val="28"/>
+        </w:rPr>
+        <w:t>Liệ</w:t>
+      </w:r>
+      <w:r>
+        <w:rPr>
+          <w:rFonts w:ascii="Times New Roman" w:hAnsi="Times New Roman" w:cs="Times New Roman"/>
+          <w:sz w:val="28"/>
+          <w:szCs w:val="28"/>
+        </w:rPr>
+        <w:t xml:space="preserve">t kê </w:t>
+      </w:r>
+      <w:r>
+        <w:rPr>
+          <w:rFonts w:ascii="Times New Roman" w:hAnsi="Times New Roman" w:cs="Times New Roman"/>
+          <w:sz w:val="28"/>
+          <w:szCs w:val="28"/>
+        </w:rPr>
+        <w:t xml:space="preserve">trường </w:t>
+      </w:r>
+      <w:r>
+        <w:rPr>
+          <w:rFonts w:ascii="Times New Roman" w:hAnsi="Times New Roman" w:cs="Times New Roman"/>
+          <w:sz w:val="28"/>
+          <w:szCs w:val="28"/>
+        </w:rPr>
+        <w:t xml:space="preserve">học </w:t>
+      </w:r>
+      <w:r>
+        <w:rPr>
+          <w:rFonts w:ascii="Times New Roman" w:hAnsi="Times New Roman" w:cs="Times New Roman"/>
+          <w:sz w:val="28"/>
+          <w:szCs w:val="28"/>
+        </w:rPr>
+        <w:t>có đối tượng (SUB_POPULATION) là “ENGLISH LANGUAGE LEARNER”  và số lượng người</w:t>
+      </w:r>
+      <w:r>
+        <w:rPr>
+          <w:rFonts w:ascii="Times New Roman" w:hAnsi="Times New Roman" w:cs="Times New Roman"/>
+          <w:sz w:val="28"/>
+          <w:szCs w:val="28"/>
+        </w:rPr>
+        <w:t xml:space="preserve"> tham dự (NUMBER </w:t>
+      </w:r>
+      <w:r>
+        <w:rPr>
+          <w:rFonts w:ascii="Times New Roman" w:hAnsi="Times New Roman" w:cs="Times New Roman"/>
+          <w:sz w:val="28"/>
+          <w:szCs w:val="28"/>
+        </w:rPr>
+        <w:t>WRITERS)</w:t>
+      </w:r>
+      <w:r>
+        <w:rPr>
+          <w:rFonts w:ascii="Times New Roman" w:hAnsi="Times New Roman" w:cs="Times New Roman"/>
+          <w:sz w:val="28"/>
+          <w:szCs w:val="28"/>
+        </w:rPr>
+        <w:t xml:space="preserve">, </w:t>
+      </w:r>
+      <w:r>
+        <w:rPr>
+          <w:rFonts w:ascii="Times New Roman" w:hAnsi="Times New Roman" w:cs="Times New Roman"/>
+          <w:sz w:val="28"/>
+          <w:szCs w:val="28"/>
+        </w:rPr>
+        <w:t xml:space="preserve">số lượng người dự kiến </w:t>
+      </w:r>
+      <w:r>
+        <w:rPr>
+          <w:rFonts w:ascii="Times New Roman" w:hAnsi="Times New Roman" w:cs="Times New Roman"/>
+          <w:sz w:val="28"/>
+          <w:szCs w:val="28"/>
+        </w:rPr>
+        <w:t>(</w:t>
+      </w:r>
+      <w:r>
+        <w:rPr>
+          <w:rFonts w:ascii="Times New Roman" w:hAnsi="Times New Roman" w:cs="Times New Roman"/>
+          <w:sz w:val="28"/>
+          <w:szCs w:val="28"/>
+        </w:rPr>
+        <w:t xml:space="preserve">NUMBER EXPECTED </w:t>
+      </w:r>
+      <w:r>
+        <w:rPr>
+          <w:rFonts w:ascii="Times New Roman" w:hAnsi="Times New Roman" w:cs="Times New Roman"/>
+          <w:sz w:val="28"/>
+          <w:szCs w:val="28"/>
+        </w:rPr>
+        <w:t>WRITERS)</w:t>
+      </w:r>
+      <w:r>
+        <w:rPr>
+          <w:rFonts w:ascii="Times New Roman" w:hAnsi="Times New Roman" w:cs="Times New Roman"/>
+          <w:sz w:val="28"/>
+          <w:szCs w:val="28"/>
+        </w:rPr>
+        <w:t xml:space="preserve">  trong năm học “2007/2008”</w:t>
+      </w:r>
+      <w:r>
+        <w:rPr>
+          <w:rFonts w:ascii="Times New Roman" w:hAnsi="Times New Roman" w:cs="Times New Roman"/>
+          <w:sz w:val="28"/>
+          <w:szCs w:val="28"/>
+        </w:rPr>
+        <w:t>.</w:t>
+      </w:r>
+    </w:p>
+    <w:p>
+      <w:pPr>
+        <w:rPr>
+          <w:rFonts w:ascii="Times New Roman" w:hAnsi="Times New Roman" w:cs="Times New Roman"/>
+          <w:sz w:val="28"/>
+          <w:szCs w:val="28"/>
+        </w:rPr>
+      </w:pPr>
+    </w:p>
+    <w:p>
+      <w:pPr>
+        <w:rPr>
+          <w:rFonts w:ascii="Times New Roman" w:hAnsi="Times New Roman" w:cs="Times New Roman"/>
+          <w:sz w:val="28"/>
+          <w:szCs w:val="28"/>
+        </w:rPr>
+      </w:pPr>
+    </w:p>
+    <w:p>
+      <w:pPr>
+        <w:rPr>
+          <w:rFonts w:ascii="Times New Roman" w:hAnsi="Times New Roman" w:cs="Times New Roman"/>
+          <w:sz w:val="28"/>
+          <w:szCs w:val="28"/>
+        </w:rPr>
+      </w:pPr>
+    </w:p>
+    <w:p>
+      <w:pPr>
+        <w:rPr>
+          <w:rFonts w:ascii="Times New Roman" w:hAnsi="Times New Roman" w:cs="Times New Roman"/>
+          <w:sz w:val="28"/>
+          <w:szCs w:val="28"/>
+        </w:rPr>
+      </w:pPr>
+    </w:p>
+    <w:p>
+      <w:pPr>
+        <w:rPr>
+          <w:rFonts w:ascii="Times New Roman" w:hAnsi="Times New Roman" w:cs="Times New Roman"/>
+          <w:sz w:val="28"/>
+          <w:szCs w:val="28"/>
+        </w:rPr>
+      </w:pPr>
+    </w:p>
+    <w:p>
+      <w:pPr>
+        <w:pStyle w:val="ListParagraph"/>
+        <w:numPr>
+          <w:ilvl w:val="0"/>
+          <w:numId w:val="1"/>
+        </w:numPr>
+        <w:rPr>
+          <w:rFonts w:ascii="Times New Roman" w:hAnsi="Times New Roman" w:cs="Times New Roman"/>
+          <w:sz w:val="28"/>
+          <w:szCs w:val="28"/>
+        </w:rPr>
+      </w:pPr>
+      <w:r>
+        <w:rPr>
+          <w:rFonts w:ascii="Times New Roman" w:hAnsi="Times New Roman" w:cs="Times New Roman"/>
+          <w:sz w:val="28"/>
+          <w:szCs w:val="28"/>
+        </w:rPr>
+        <w:lastRenderedPageBreak/>
+        <w:t>Chọn những cột cần thiết.</w:t>
+      </w:r>
+    </w:p>
+    <w:p>
+      <w:pPr>
+        <w:pStyle w:val="ListParagraph"/>
+        <w:rPr>
+          <w:rFonts w:ascii="Times New Roman" w:hAnsi="Times New Roman" w:cs="Times New Roman"/>
+          <w:sz w:val="28"/>
+          <w:szCs w:val="28"/>
+        </w:rPr>
+      </w:pPr>
+      <w:r>
+        <w:rPr>
+          <w:noProof/>
+        </w:rPr>
+        <w:drawing>
+          <wp:inline distT="0" distB="0" distL="0" distR="0" wp14:anchorId="0CC2BF11" wp14:editId="068D7B7E">
+            <wp:extent cx="4686300" cy="4257675"/>
+            <wp:effectExtent l="0" t="0" r="0" b="9525"/>
+            <wp:docPr id="42" name="Picture 42"/>
+            <wp:cNvGraphicFramePr>
+              <a:graphicFrameLocks xmlns:a="http://schemas.openxmlformats.org/drawingml/2006/main" noChangeAspect="1"/>
+            </wp:cNvGraphicFramePr>
+            <a:graphic xmlns:a="http://schemas.openxmlformats.org/drawingml/2006/main">
+              <a:graphicData uri="http://schemas.openxmlformats.org/drawingml/2006/picture">
+                <pic:pic xmlns:pic="http://schemas.openxmlformats.org/drawingml/2006/picture">
+                  <pic:nvPicPr>
+                    <pic:cNvPr id="1" name=""/>
+                    <pic:cNvPicPr/>
+                  </pic:nvPicPr>
+                  <pic:blipFill>
+                    <a:blip r:embed="rId46"/>
+                    <a:stretch>
+                      <a:fillRect/>
+                    </a:stretch>
+                  </pic:blipFill>
+                  <pic:spPr>
+                    <a:xfrm>
+                      <a:off x="0" y="0"/>
+                      <a:ext cx="4686300" cy="4257675"/>
+                    </a:xfrm>
+                    <a:prstGeom prst="rect">
+                      <a:avLst/>
+                    </a:prstGeom>
+                  </pic:spPr>
+                </pic:pic>
+              </a:graphicData>
+            </a:graphic>
+          </wp:inline>
+        </w:drawing>
+      </w:r>
+    </w:p>
+    <w:p>
+      <w:pPr>
+        <w:pStyle w:val="ListParagraph"/>
+        <w:rPr>
+          <w:rFonts w:ascii="Times New Roman" w:hAnsi="Times New Roman" w:cs="Times New Roman"/>
+          <w:sz w:val="28"/>
+          <w:szCs w:val="28"/>
+        </w:rPr>
+      </w:pPr>
+    </w:p>
+    <w:p>
+      <w:pPr>
+        <w:pStyle w:val="ListParagraph"/>
+        <w:numPr>
+          <w:ilvl w:val="0"/>
+          <w:numId w:val="1"/>
+        </w:numPr>
+        <w:rPr>
+          <w:rFonts w:ascii="Times New Roman" w:hAnsi="Times New Roman" w:cs="Times New Roman"/>
+          <w:sz w:val="28"/>
+          <w:szCs w:val="28"/>
+        </w:rPr>
+      </w:pPr>
+      <w:r>
+        <w:rPr>
+          <w:rFonts w:ascii="Times New Roman" w:hAnsi="Times New Roman" w:cs="Times New Roman"/>
+          <w:sz w:val="28"/>
+          <w:szCs w:val="28"/>
+        </w:rPr>
+        <w:t>Chọn các dimension cần thiết, ở đây là school_year, sub_population, school</w:t>
+      </w:r>
+    </w:p>
+    <w:p>
+      <w:pPr>
+        <w:pStyle w:val="ListParagraph"/>
+        <w:rPr>
+          <w:rFonts w:ascii="Times New Roman" w:hAnsi="Times New Roman" w:cs="Times New Roman"/>
+          <w:sz w:val="28"/>
+          <w:szCs w:val="28"/>
+        </w:rPr>
+      </w:pPr>
+      <w:r>
+        <w:rPr>
+          <w:noProof/>
+        </w:rPr>
+        <w:lastRenderedPageBreak/>
+        <w:drawing>
+          <wp:inline distT="0" distB="0" distL="0" distR="0" wp14:anchorId="6EB23B4B" wp14:editId="4D892221">
+            <wp:extent cx="4733925" cy="4314825"/>
+            <wp:effectExtent l="0" t="0" r="9525" b="9525"/>
+            <wp:docPr id="27" name="Picture 27"/>
+            <wp:cNvGraphicFramePr>
+              <a:graphicFrameLocks xmlns:a="http://schemas.openxmlformats.org/drawingml/2006/main" noChangeAspect="1"/>
+            </wp:cNvGraphicFramePr>
+            <a:graphic xmlns:a="http://schemas.openxmlformats.org/drawingml/2006/main">
+              <a:graphicData uri="http://schemas.openxmlformats.org/drawingml/2006/picture">
+                <pic:pic xmlns:pic="http://schemas.openxmlformats.org/drawingml/2006/picture">
+                  <pic:nvPicPr>
+                    <pic:cNvPr id="1" name=""/>
+                    <pic:cNvPicPr/>
+                  </pic:nvPicPr>
+                  <pic:blipFill>
+                    <a:blip r:embed="rId47"/>
+                    <a:stretch>
+                      <a:fillRect/>
+                    </a:stretch>
+                  </pic:blipFill>
+                  <pic:spPr>
+                    <a:xfrm>
+                      <a:off x="0" y="0"/>
+                      <a:ext cx="4733925" cy="4314825"/>
+                    </a:xfrm>
+                    <a:prstGeom prst="rect">
+                      <a:avLst/>
+                    </a:prstGeom>
+                  </pic:spPr>
+                </pic:pic>
+              </a:graphicData>
+            </a:graphic>
+          </wp:inline>
+        </w:drawing>
+      </w:r>
+    </w:p>
+    <w:p>
+      <w:pPr>
+        <w:pStyle w:val="ListParagraph"/>
+        <w:rPr>
+          <w:rFonts w:ascii="Times New Roman" w:hAnsi="Times New Roman" w:cs="Times New Roman"/>
+          <w:sz w:val="28"/>
+          <w:szCs w:val="28"/>
+        </w:rPr>
+      </w:pPr>
+    </w:p>
+    <w:p>
+      <w:pPr>
+        <w:pStyle w:val="ListParagraph"/>
+        <w:numPr>
+          <w:ilvl w:val="0"/>
+          <w:numId w:val="1"/>
+        </w:numPr>
+        <w:rPr>
+          <w:rFonts w:ascii="Times New Roman" w:hAnsi="Times New Roman" w:cs="Times New Roman"/>
+          <w:sz w:val="28"/>
+          <w:szCs w:val="28"/>
+        </w:rPr>
+      </w:pPr>
+      <w:r>
+        <w:rPr>
+          <w:rFonts w:ascii="Times New Roman" w:hAnsi="Times New Roman" w:cs="Times New Roman"/>
+          <w:sz w:val="28"/>
+          <w:szCs w:val="28"/>
+        </w:rPr>
+        <w:t>Chọn finish để hoàn thành việc tạo cube xử lí cho câu truy vấn.</w:t>
+      </w:r>
+    </w:p>
+    <w:p>
+      <w:pPr>
+        <w:pStyle w:val="ListParagraph"/>
+        <w:rPr>
+          <w:rFonts w:ascii="Times New Roman" w:hAnsi="Times New Roman" w:cs="Times New Roman"/>
+          <w:sz w:val="28"/>
+          <w:szCs w:val="28"/>
+        </w:rPr>
+      </w:pPr>
+      <w:r>
+        <w:rPr>
+          <w:noProof/>
+        </w:rPr>
+        <w:lastRenderedPageBreak/>
+        <w:drawing>
+          <wp:inline distT="0" distB="0" distL="0" distR="0" wp14:anchorId="5E8232E2" wp14:editId="09BC9A3C">
+            <wp:extent cx="4629150" cy="4219575"/>
+            <wp:effectExtent l="0" t="0" r="0" b="9525"/>
+            <wp:docPr id="43" name="Picture 43"/>
+            <wp:cNvGraphicFramePr>
+              <a:graphicFrameLocks xmlns:a="http://schemas.openxmlformats.org/drawingml/2006/main" noChangeAspect="1"/>
+            </wp:cNvGraphicFramePr>
+            <a:graphic xmlns:a="http://schemas.openxmlformats.org/drawingml/2006/main">
+              <a:graphicData uri="http://schemas.openxmlformats.org/drawingml/2006/picture">
+                <pic:pic xmlns:pic="http://schemas.openxmlformats.org/drawingml/2006/picture">
+                  <pic:nvPicPr>
+                    <pic:cNvPr id="1" name=""/>
+                    <pic:cNvPicPr/>
+                  </pic:nvPicPr>
+                  <pic:blipFill>
+                    <a:blip r:embed="rId48"/>
+                    <a:stretch>
+                      <a:fillRect/>
+                    </a:stretch>
+                  </pic:blipFill>
+                  <pic:spPr>
+                    <a:xfrm>
+                      <a:off x="0" y="0"/>
+                      <a:ext cx="4629150" cy="4219575"/>
+                    </a:xfrm>
+                    <a:prstGeom prst="rect">
+                      <a:avLst/>
+                    </a:prstGeom>
+                  </pic:spPr>
+                </pic:pic>
+              </a:graphicData>
+            </a:graphic>
+          </wp:inline>
+        </w:drawing>
+      </w:r>
+    </w:p>
+    <w:p>
+      <w:pPr>
+        <w:pStyle w:val="ListParagraph"/>
+        <w:rPr>
+          <w:rFonts w:ascii="Times New Roman" w:hAnsi="Times New Roman" w:cs="Times New Roman"/>
+          <w:sz w:val="28"/>
+          <w:szCs w:val="28"/>
+        </w:rPr>
+      </w:pPr>
+    </w:p>
+    <w:p>
+      <w:pPr>
+        <w:pStyle w:val="ListParagraph"/>
+        <w:numPr>
+          <w:ilvl w:val="0"/>
+          <w:numId w:val="1"/>
+        </w:numPr>
+        <w:rPr>
+          <w:rFonts w:ascii="Times New Roman" w:hAnsi="Times New Roman" w:cs="Times New Roman"/>
+          <w:sz w:val="28"/>
+          <w:szCs w:val="28"/>
+        </w:rPr>
+      </w:pPr>
+      <w:r>
+        <w:rPr>
+          <w:rFonts w:ascii="Times New Roman" w:hAnsi="Times New Roman" w:cs="Times New Roman"/>
+          <w:sz w:val="28"/>
+          <w:szCs w:val="28"/>
+        </w:rPr>
+        <w:t>Tiến hành xóa đi những dimension không cần thiết, kết quả title sẽ thành màu trắng.</w:t>
+      </w:r>
+    </w:p>
+    <w:p>
+      <w:pPr>
+        <w:pStyle w:val="ListParagraph"/>
+        <w:ind w:hanging="720"/>
+        <w:rPr>
+          <w:rFonts w:ascii="Times New Roman" w:hAnsi="Times New Roman" w:cs="Times New Roman"/>
+          <w:sz w:val="28"/>
+          <w:szCs w:val="28"/>
+        </w:rPr>
+      </w:pPr>
+      <w:r>
+        <w:rPr>
+          <w:noProof/>
+        </w:rPr>
+        <w:drawing>
+          <wp:inline distT="0" distB="0" distL="0" distR="0" wp14:anchorId="11CB907E" wp14:editId="488FFBDB">
+            <wp:extent cx="5943600" cy="3035935"/>
+            <wp:effectExtent l="0" t="0" r="0" b="0"/>
+            <wp:docPr id="44" name="Picture 44"/>
+            <wp:cNvGraphicFramePr>
+              <a:graphicFrameLocks xmlns:a="http://schemas.openxmlformats.org/drawingml/2006/main" noChangeAspect="1"/>
+            </wp:cNvGraphicFramePr>
+            <a:graphic xmlns:a="http://schemas.openxmlformats.org/drawingml/2006/main">
+              <a:graphicData uri="http://schemas.openxmlformats.org/drawingml/2006/picture">
+                <pic:pic xmlns:pic="http://schemas.openxmlformats.org/drawingml/2006/picture">
+                  <pic:nvPicPr>
+                    <pic:cNvPr id="1" name=""/>
+                    <pic:cNvPicPr/>
+                  </pic:nvPicPr>
+                  <pic:blipFill>
+                    <a:blip r:embed="rId49"/>
+                    <a:stretch>
+                      <a:fillRect/>
+                    </a:stretch>
+                  </pic:blipFill>
+                  <pic:spPr>
+                    <a:xfrm>
+                      <a:off x="0" y="0"/>
+                      <a:ext cx="5943600" cy="3035935"/>
+                    </a:xfrm>
+                    <a:prstGeom prst="rect">
+                      <a:avLst/>
+                    </a:prstGeom>
+                  </pic:spPr>
+                </pic:pic>
+              </a:graphicData>
+            </a:graphic>
+          </wp:inline>
+        </w:drawing>
+      </w:r>
+    </w:p>
+    <w:p>
+      <w:pPr>
+        <w:pStyle w:val="ListParagraph"/>
+        <w:ind w:hanging="720"/>
+        <w:rPr>
+          <w:rFonts w:ascii="Times New Roman" w:hAnsi="Times New Roman" w:cs="Times New Roman"/>
+          <w:sz w:val="28"/>
+          <w:szCs w:val="28"/>
+        </w:rPr>
+      </w:pPr>
+    </w:p>
+    <w:p>
+      <w:pPr>
+        <w:pStyle w:val="ListParagraph"/>
+        <w:numPr>
+          <w:ilvl w:val="0"/>
+          <w:numId w:val="1"/>
+        </w:numPr>
+        <w:rPr>
+          <w:rFonts w:ascii="Times New Roman" w:hAnsi="Times New Roman" w:cs="Times New Roman"/>
+          <w:sz w:val="28"/>
+          <w:szCs w:val="28"/>
+        </w:rPr>
+      </w:pPr>
+      <w:r>
+        <w:rPr>
+          <w:rFonts w:ascii="Times New Roman" w:hAnsi="Times New Roman" w:cs="Times New Roman"/>
+          <w:sz w:val="28"/>
+          <w:szCs w:val="28"/>
+        </w:rPr>
+        <w:lastRenderedPageBreak/>
+        <w:t>Khởi chạy cube</w:t>
+      </w:r>
+    </w:p>
+    <w:p>
+      <w:pPr>
+        <w:pStyle w:val="ListParagraph"/>
+        <w:ind w:hanging="720"/>
+        <w:rPr>
+          <w:rFonts w:ascii="Times New Roman" w:hAnsi="Times New Roman" w:cs="Times New Roman"/>
+          <w:sz w:val="28"/>
+          <w:szCs w:val="28"/>
+        </w:rPr>
+      </w:pPr>
+      <w:r>
+        <w:rPr>
+          <w:noProof/>
+        </w:rPr>
+        <w:drawing>
+          <wp:inline distT="0" distB="0" distL="0" distR="0" wp14:anchorId="02589DC1" wp14:editId="55AC459E">
+            <wp:extent cx="5943600" cy="5547995"/>
+            <wp:effectExtent l="0" t="0" r="0" b="0"/>
+            <wp:docPr id="45" name="Picture 45"/>
+            <wp:cNvGraphicFramePr>
+              <a:graphicFrameLocks xmlns:a="http://schemas.openxmlformats.org/drawingml/2006/main" noChangeAspect="1"/>
+            </wp:cNvGraphicFramePr>
+            <a:graphic xmlns:a="http://schemas.openxmlformats.org/drawingml/2006/main">
+              <a:graphicData uri="http://schemas.openxmlformats.org/drawingml/2006/picture">
+                <pic:pic xmlns:pic="http://schemas.openxmlformats.org/drawingml/2006/picture">
+                  <pic:nvPicPr>
+                    <pic:cNvPr id="1" name=""/>
+                    <pic:cNvPicPr/>
+                  </pic:nvPicPr>
+                  <pic:blipFill>
+                    <a:blip r:embed="rId50"/>
+                    <a:stretch>
+                      <a:fillRect/>
+                    </a:stretch>
+                  </pic:blipFill>
+                  <pic:spPr>
+                    <a:xfrm>
+                      <a:off x="0" y="0"/>
+                      <a:ext cx="5943600" cy="5547995"/>
+                    </a:xfrm>
+                    <a:prstGeom prst="rect">
+                      <a:avLst/>
+                    </a:prstGeom>
+                  </pic:spPr>
+                </pic:pic>
+              </a:graphicData>
+            </a:graphic>
+          </wp:inline>
+        </w:drawing>
+      </w:r>
+    </w:p>
+    <w:p>
+      <w:pPr>
+        <w:pStyle w:val="ListParagraph"/>
+        <w:ind w:hanging="720"/>
+        <w:rPr>
+          <w:rFonts w:ascii="Times New Roman" w:hAnsi="Times New Roman" w:cs="Times New Roman"/>
+          <w:sz w:val="28"/>
+          <w:szCs w:val="28"/>
+        </w:rPr>
+      </w:pPr>
+    </w:p>
+    <w:p>
+      <w:pPr>
+        <w:pStyle w:val="ListParagraph"/>
+        <w:numPr>
+          <w:ilvl w:val="0"/>
+          <w:numId w:val="1"/>
+        </w:numPr>
+        <w:rPr>
+          <w:rFonts w:ascii="Times New Roman" w:hAnsi="Times New Roman" w:cs="Times New Roman"/>
+          <w:sz w:val="28"/>
+          <w:szCs w:val="28"/>
+        </w:rPr>
+      </w:pPr>
+      <w:r>
+        <w:rPr>
+          <w:rFonts w:ascii="Times New Roman" w:hAnsi="Times New Roman" w:cs="Times New Roman"/>
+          <w:sz w:val="28"/>
+          <w:szCs w:val="28"/>
+        </w:rPr>
+        <w:t>Màn hình thông báo thành công.</w:t>
+      </w:r>
+    </w:p>
+    <w:p>
+      <w:pPr>
+        <w:pStyle w:val="ListParagraph"/>
+        <w:ind w:hanging="720"/>
+        <w:rPr>
+          <w:rFonts w:ascii="Times New Roman" w:hAnsi="Times New Roman" w:cs="Times New Roman"/>
+          <w:sz w:val="28"/>
+          <w:szCs w:val="28"/>
+        </w:rPr>
+      </w:pPr>
+      <w:r>
+        <w:rPr>
+          <w:noProof/>
+        </w:rPr>
+        <w:lastRenderedPageBreak/>
+        <w:drawing>
+          <wp:inline distT="0" distB="0" distL="0" distR="0" wp14:anchorId="2C08C8BB" wp14:editId="5151292B">
+            <wp:extent cx="5943600" cy="4173855"/>
+            <wp:effectExtent l="0" t="0" r="0" b="0"/>
+            <wp:docPr id="46" name="Picture 46"/>
+            <wp:cNvGraphicFramePr>
+              <a:graphicFrameLocks xmlns:a="http://schemas.openxmlformats.org/drawingml/2006/main" noChangeAspect="1"/>
+            </wp:cNvGraphicFramePr>
+            <a:graphic xmlns:a="http://schemas.openxmlformats.org/drawingml/2006/main">
+              <a:graphicData uri="http://schemas.openxmlformats.org/drawingml/2006/picture">
+                <pic:pic xmlns:pic="http://schemas.openxmlformats.org/drawingml/2006/picture">
+                  <pic:nvPicPr>
+                    <pic:cNvPr id="1" name=""/>
+                    <pic:cNvPicPr/>
+                  </pic:nvPicPr>
+                  <pic:blipFill>
+                    <a:blip r:embed="rId51"/>
+                    <a:stretch>
+                      <a:fillRect/>
+                    </a:stretch>
+                  </pic:blipFill>
+                  <pic:spPr>
+                    <a:xfrm>
+                      <a:off x="0" y="0"/>
+                      <a:ext cx="5943600" cy="4173855"/>
+                    </a:xfrm>
+                    <a:prstGeom prst="rect">
+                      <a:avLst/>
+                    </a:prstGeom>
+                  </pic:spPr>
+                </pic:pic>
+              </a:graphicData>
+            </a:graphic>
+          </wp:inline>
+        </w:drawing>
+      </w:r>
+    </w:p>
+    <w:p>
+      <w:pPr>
+        <w:pStyle w:val="ListParagraph"/>
+        <w:ind w:hanging="720"/>
+        <w:rPr>
+          <w:rFonts w:ascii="Times New Roman" w:hAnsi="Times New Roman" w:cs="Times New Roman"/>
+          <w:sz w:val="28"/>
+          <w:szCs w:val="28"/>
+        </w:rPr>
+      </w:pPr>
+    </w:p>
+    <w:p>
+      <w:pPr>
+        <w:pStyle w:val="ListParagraph"/>
+        <w:numPr>
+          <w:ilvl w:val="0"/>
+          <w:numId w:val="1"/>
+        </w:numPr>
+        <w:rPr>
+          <w:rFonts w:ascii="Times New Roman" w:hAnsi="Times New Roman" w:cs="Times New Roman"/>
+          <w:sz w:val="28"/>
+          <w:szCs w:val="28"/>
+        </w:rPr>
+      </w:pPr>
+      <w:r>
+        <w:rPr>
+          <w:rFonts w:ascii="Times New Roman" w:hAnsi="Times New Roman" w:cs="Times New Roman"/>
+          <w:sz w:val="28"/>
+          <w:szCs w:val="28"/>
+        </w:rPr>
+        <w:t>Kết quả truy vấn câu 1 ở tab brower, trong đó bộ lọc theo năm là 2007 vì trong database thì “2007/2008” sẽ được chia ra thành năm bắt đầu và năm kết thúc : start_year = 2007 and end_year = 2008.</w:t>
+      </w:r>
+    </w:p>
+    <w:p>
+      <w:pPr>
+        <w:pStyle w:val="ListParagraph"/>
+        <w:ind w:hanging="720"/>
+        <w:rPr>
+          <w:rFonts w:ascii="Times New Roman" w:hAnsi="Times New Roman" w:cs="Times New Roman"/>
+          <w:sz w:val="28"/>
+          <w:szCs w:val="28"/>
+        </w:rPr>
+      </w:pPr>
+      <w:r>
+        <w:rPr>
+          <w:noProof/>
+        </w:rPr>
+        <w:drawing>
+          <wp:inline distT="0" distB="0" distL="0" distR="0" wp14:anchorId="04468614" wp14:editId="36AFD3B5">
+            <wp:extent cx="5943600" cy="3109595"/>
+            <wp:effectExtent l="0" t="0" r="0" b="0"/>
+            <wp:docPr id="47" name="Picture 47"/>
+            <wp:cNvGraphicFramePr>
+              <a:graphicFrameLocks xmlns:a="http://schemas.openxmlformats.org/drawingml/2006/main" noChangeAspect="1"/>
+            </wp:cNvGraphicFramePr>
+            <a:graphic xmlns:a="http://schemas.openxmlformats.org/drawingml/2006/main">
+              <a:graphicData uri="http://schemas.openxmlformats.org/drawingml/2006/picture">
+                <pic:pic xmlns:pic="http://schemas.openxmlformats.org/drawingml/2006/picture">
+                  <pic:nvPicPr>
+                    <pic:cNvPr id="1" name=""/>
+                    <pic:cNvPicPr/>
+                  </pic:nvPicPr>
+                  <pic:blipFill>
+                    <a:blip r:embed="rId52"/>
+                    <a:stretch>
+                      <a:fillRect/>
+                    </a:stretch>
+                  </pic:blipFill>
+                  <pic:spPr>
+                    <a:xfrm>
+                      <a:off x="0" y="0"/>
+                      <a:ext cx="5943600" cy="3109595"/>
+                    </a:xfrm>
+                    <a:prstGeom prst="rect">
+                      <a:avLst/>
+                    </a:prstGeom>
+                  </pic:spPr>
+                </pic:pic>
+              </a:graphicData>
+            </a:graphic>
+          </wp:inline>
+        </w:drawing>
+      </w:r>
+    </w:p>
+    <w:p>
+      <w:pPr>
+        <w:rPr>
+          <w:rFonts w:ascii="Times New Roman" w:hAnsi="Times New Roman" w:cs="Times New Roman"/>
+          <w:sz w:val="26"/>
+          <w:szCs w:val="26"/>
+        </w:rPr>
+      </w:pPr>
+      <w:r>
+        <w:rPr>
+          <w:rFonts w:ascii="Times New Roman" w:hAnsi="Times New Roman" w:cs="Times New Roman"/>
+          <w:sz w:val="28"/>
+          <w:szCs w:val="28"/>
+        </w:rPr>
+        <w:lastRenderedPageBreak/>
+        <w:t xml:space="preserve">Câu 2. </w:t>
+      </w:r>
+      <w:r>
+        <w:rPr>
+          <w:rFonts w:ascii="Times New Roman" w:hAnsi="Times New Roman" w:cs="Times New Roman"/>
+          <w:sz w:val="26"/>
+          <w:szCs w:val="26"/>
+        </w:rPr>
+        <w:t>Liệ</w:t>
+      </w:r>
+      <w:r>
+        <w:rPr>
+          <w:rFonts w:ascii="Times New Roman" w:hAnsi="Times New Roman" w:cs="Times New Roman"/>
+          <w:sz w:val="26"/>
+          <w:szCs w:val="26"/>
+        </w:rPr>
+        <w:t>t kê số trường học của các</w:t>
+      </w:r>
+      <w:r>
+        <w:rPr>
+          <w:rFonts w:ascii="Times New Roman" w:hAnsi="Times New Roman" w:cs="Times New Roman"/>
+          <w:sz w:val="26"/>
+          <w:szCs w:val="26"/>
+        </w:rPr>
+        <w:t xml:space="preserve"> quận ( DISTRICT_NAME) </w:t>
+      </w:r>
+      <w:r>
+        <w:rPr>
+          <w:rFonts w:ascii="Times New Roman" w:hAnsi="Times New Roman" w:cs="Times New Roman"/>
+          <w:sz w:val="26"/>
+          <w:szCs w:val="26"/>
+        </w:rPr>
+        <w:t xml:space="preserve"> trong năm học </w:t>
+      </w:r>
+      <w:r>
+        <w:rPr>
+          <w:rFonts w:ascii="Times New Roman" w:hAnsi="Times New Roman" w:cs="Times New Roman"/>
+          <w:sz w:val="26"/>
+          <w:szCs w:val="26"/>
+        </w:rPr>
+        <w:t>“2009/2010”</w:t>
+      </w:r>
+      <w:r>
+        <w:rPr>
+          <w:rFonts w:ascii="Times New Roman" w:hAnsi="Times New Roman" w:cs="Times New Roman"/>
+          <w:sz w:val="26"/>
+          <w:szCs w:val="26"/>
+        </w:rPr>
+        <w:t>.</w:t>
+      </w:r>
+    </w:p>
+    <w:p>
+      <w:pPr>
+        <w:pStyle w:val="ListParagraph"/>
+        <w:numPr>
+          <w:ilvl w:val="0"/>
+          <w:numId w:val="1"/>
+        </w:numPr>
+        <w:rPr>
+          <w:rFonts w:ascii="Times New Roman" w:hAnsi="Times New Roman" w:cs="Times New Roman"/>
+          <w:sz w:val="26"/>
+          <w:szCs w:val="26"/>
+        </w:rPr>
+      </w:pPr>
+      <w:r>
+        <w:rPr>
+          <w:rFonts w:ascii="Times New Roman" w:hAnsi="Times New Roman" w:cs="Times New Roman"/>
+          <w:sz w:val="26"/>
+          <w:szCs w:val="26"/>
+        </w:rPr>
+        <w:t>Khởi tạo cube</w:t>
+      </w:r>
+    </w:p>
+    <w:p>
+      <w:pPr>
+        <w:pStyle w:val="ListParagraph"/>
+        <w:rPr>
+          <w:rFonts w:ascii="Times New Roman" w:hAnsi="Times New Roman" w:cs="Times New Roman"/>
+          <w:sz w:val="26"/>
+          <w:szCs w:val="26"/>
+        </w:rPr>
+      </w:pPr>
+      <w:r>
+        <w:rPr>
+          <w:noProof/>
+        </w:rPr>
+        <w:drawing>
+          <wp:inline distT="0" distB="0" distL="0" distR="0" wp14:anchorId="305AADC4" wp14:editId="38A68E9A">
+            <wp:extent cx="4686300" cy="4267200"/>
+            <wp:effectExtent l="0" t="0" r="0" b="0"/>
+            <wp:docPr id="48" name="Picture 48"/>
+            <wp:cNvGraphicFramePr>
+              <a:graphicFrameLocks xmlns:a="http://schemas.openxmlformats.org/drawingml/2006/main" noChangeAspect="1"/>
+            </wp:cNvGraphicFramePr>
+            <a:graphic xmlns:a="http://schemas.openxmlformats.org/drawingml/2006/main">
+              <a:graphicData uri="http://schemas.openxmlformats.org/drawingml/2006/picture">
+                <pic:pic xmlns:pic="http://schemas.openxmlformats.org/drawingml/2006/picture">
+                  <pic:nvPicPr>
+                    <pic:cNvPr id="1" name=""/>
+                    <pic:cNvPicPr/>
+                  </pic:nvPicPr>
+                  <pic:blipFill>
+                    <a:blip r:embed="rId53"/>
+                    <a:stretch>
+                      <a:fillRect/>
+                    </a:stretch>
+                  </pic:blipFill>
+                  <pic:spPr>
+                    <a:xfrm>
+                      <a:off x="0" y="0"/>
+                      <a:ext cx="4686300" cy="4267200"/>
+                    </a:xfrm>
+                    <a:prstGeom prst="rect">
+                      <a:avLst/>
+                    </a:prstGeom>
+                  </pic:spPr>
+                </pic:pic>
+              </a:graphicData>
+            </a:graphic>
+          </wp:inline>
+        </w:drawing>
+      </w:r>
+    </w:p>
+    <w:p>
+      <w:pPr>
+        <w:pStyle w:val="ListParagraph"/>
+        <w:numPr>
+          <w:ilvl w:val="0"/>
+          <w:numId w:val="1"/>
+        </w:numPr>
+        <w:rPr>
+          <w:rFonts w:ascii="Times New Roman" w:hAnsi="Times New Roman" w:cs="Times New Roman"/>
+          <w:sz w:val="26"/>
+          <w:szCs w:val="26"/>
+        </w:rPr>
+      </w:pPr>
+      <w:r>
+        <w:rPr>
+          <w:rFonts w:ascii="Times New Roman" w:hAnsi="Times New Roman" w:cs="Times New Roman"/>
+          <w:sz w:val="26"/>
+          <w:szCs w:val="26"/>
+        </w:rPr>
+        <w:t>Định nghĩa measure đếm số trường học, ở đây những trường học nào đã đếm rồi thì không đếm nữa.</w:t>
+      </w:r>
+    </w:p>
+    <w:p>
+      <w:pPr>
+        <w:pStyle w:val="ListParagraph"/>
+        <w:rPr>
+          <w:rFonts w:ascii="Times New Roman" w:hAnsi="Times New Roman" w:cs="Times New Roman"/>
+          <w:sz w:val="26"/>
+          <w:szCs w:val="26"/>
+        </w:rPr>
+      </w:pPr>
+      <w:r>
+        <w:rPr>
+          <w:noProof/>
+        </w:rPr>
+        <w:lastRenderedPageBreak/>
+        <w:drawing>
+          <wp:inline distT="0" distB="0" distL="0" distR="0" wp14:anchorId="57B55DE2" wp14:editId="7DC08505">
+            <wp:extent cx="4305300" cy="5076825"/>
+            <wp:effectExtent l="0" t="0" r="0" b="9525"/>
+            <wp:docPr id="49" name="Picture 49"/>
+            <wp:cNvGraphicFramePr>
+              <a:graphicFrameLocks xmlns:a="http://schemas.openxmlformats.org/drawingml/2006/main" noChangeAspect="1"/>
+            </wp:cNvGraphicFramePr>
+            <a:graphic xmlns:a="http://schemas.openxmlformats.org/drawingml/2006/main">
+              <a:graphicData uri="http://schemas.openxmlformats.org/drawingml/2006/picture">
+                <pic:pic xmlns:pic="http://schemas.openxmlformats.org/drawingml/2006/picture">
+                  <pic:nvPicPr>
+                    <pic:cNvPr id="1" name=""/>
+                    <pic:cNvPicPr/>
+                  </pic:nvPicPr>
+                  <pic:blipFill>
+                    <a:blip r:embed="rId54"/>
+                    <a:stretch>
+                      <a:fillRect/>
+                    </a:stretch>
+                  </pic:blipFill>
+                  <pic:spPr>
+                    <a:xfrm>
+                      <a:off x="0" y="0"/>
+                      <a:ext cx="4305300" cy="5076825"/>
+                    </a:xfrm>
+                    <a:prstGeom prst="rect">
+                      <a:avLst/>
+                    </a:prstGeom>
+                  </pic:spPr>
+                </pic:pic>
+              </a:graphicData>
+            </a:graphic>
+          </wp:inline>
+        </w:drawing>
+      </w:r>
+    </w:p>
+    <w:p>
+      <w:pPr>
+        <w:pStyle w:val="ListParagraph"/>
+        <w:rPr>
+          <w:rFonts w:ascii="Times New Roman" w:hAnsi="Times New Roman" w:cs="Times New Roman"/>
+          <w:sz w:val="26"/>
+          <w:szCs w:val="26"/>
+        </w:rPr>
+      </w:pPr>
+    </w:p>
+    <w:p>
+      <w:pPr>
+        <w:pStyle w:val="ListParagraph"/>
+        <w:rPr>
+          <w:rFonts w:ascii="Times New Roman" w:hAnsi="Times New Roman" w:cs="Times New Roman"/>
+          <w:sz w:val="26"/>
+          <w:szCs w:val="26"/>
+        </w:rPr>
+      </w:pPr>
+    </w:p>
+    <w:p>
+      <w:pPr>
+        <w:pStyle w:val="ListParagraph"/>
+        <w:rPr>
+          <w:rFonts w:ascii="Times New Roman" w:hAnsi="Times New Roman" w:cs="Times New Roman"/>
+          <w:sz w:val="26"/>
+          <w:szCs w:val="26"/>
+        </w:rPr>
+      </w:pPr>
+    </w:p>
+    <w:p>
+      <w:pPr>
+        <w:pStyle w:val="ListParagraph"/>
+        <w:rPr>
+          <w:rFonts w:ascii="Times New Roman" w:hAnsi="Times New Roman" w:cs="Times New Roman"/>
+          <w:sz w:val="26"/>
+          <w:szCs w:val="26"/>
+        </w:rPr>
+      </w:pPr>
+    </w:p>
+    <w:p>
+      <w:pPr>
+        <w:pStyle w:val="ListParagraph"/>
+        <w:rPr>
+          <w:rFonts w:ascii="Times New Roman" w:hAnsi="Times New Roman" w:cs="Times New Roman"/>
+          <w:sz w:val="26"/>
+          <w:szCs w:val="26"/>
+        </w:rPr>
+      </w:pPr>
+    </w:p>
+    <w:p>
+      <w:pPr>
+        <w:pStyle w:val="ListParagraph"/>
+        <w:rPr>
+          <w:rFonts w:ascii="Times New Roman" w:hAnsi="Times New Roman" w:cs="Times New Roman"/>
+          <w:sz w:val="26"/>
+          <w:szCs w:val="26"/>
+        </w:rPr>
+      </w:pPr>
+    </w:p>
+    <w:p>
+      <w:pPr>
+        <w:pStyle w:val="ListParagraph"/>
+        <w:rPr>
+          <w:rFonts w:ascii="Times New Roman" w:hAnsi="Times New Roman" w:cs="Times New Roman"/>
+          <w:sz w:val="26"/>
+          <w:szCs w:val="26"/>
+        </w:rPr>
+      </w:pPr>
+    </w:p>
+    <w:p>
+      <w:pPr>
+        <w:pStyle w:val="ListParagraph"/>
+        <w:rPr>
+          <w:rFonts w:ascii="Times New Roman" w:hAnsi="Times New Roman" w:cs="Times New Roman"/>
+          <w:sz w:val="26"/>
+          <w:szCs w:val="26"/>
+        </w:rPr>
+      </w:pPr>
+    </w:p>
+    <w:p>
+      <w:pPr>
+        <w:pStyle w:val="ListParagraph"/>
+        <w:rPr>
+          <w:rFonts w:ascii="Times New Roman" w:hAnsi="Times New Roman" w:cs="Times New Roman"/>
+          <w:sz w:val="26"/>
+          <w:szCs w:val="26"/>
+        </w:rPr>
+      </w:pPr>
+    </w:p>
+    <w:p>
+      <w:pPr>
+        <w:pStyle w:val="ListParagraph"/>
+        <w:rPr>
+          <w:rFonts w:ascii="Times New Roman" w:hAnsi="Times New Roman" w:cs="Times New Roman"/>
+          <w:sz w:val="26"/>
+          <w:szCs w:val="26"/>
+        </w:rPr>
+      </w:pPr>
+    </w:p>
+    <w:p>
+      <w:pPr>
+        <w:pStyle w:val="ListParagraph"/>
+        <w:rPr>
+          <w:rFonts w:ascii="Times New Roman" w:hAnsi="Times New Roman" w:cs="Times New Roman"/>
+          <w:sz w:val="26"/>
+          <w:szCs w:val="26"/>
+        </w:rPr>
+      </w:pPr>
+    </w:p>
+    <w:p>
+      <w:pPr>
+        <w:pStyle w:val="ListParagraph"/>
+        <w:rPr>
+          <w:rFonts w:ascii="Times New Roman" w:hAnsi="Times New Roman" w:cs="Times New Roman"/>
+          <w:sz w:val="26"/>
+          <w:szCs w:val="26"/>
+        </w:rPr>
+      </w:pPr>
+    </w:p>
+    <w:p>
+      <w:pPr>
+        <w:pStyle w:val="ListParagraph"/>
+        <w:rPr>
+          <w:rFonts w:ascii="Times New Roman" w:hAnsi="Times New Roman" w:cs="Times New Roman"/>
+          <w:sz w:val="26"/>
+          <w:szCs w:val="26"/>
+        </w:rPr>
+      </w:pPr>
+    </w:p>
+    <w:p>
+      <w:pPr>
+        <w:pStyle w:val="ListParagraph"/>
+        <w:rPr>
+          <w:rFonts w:ascii="Times New Roman" w:hAnsi="Times New Roman" w:cs="Times New Roman"/>
+          <w:sz w:val="26"/>
+          <w:szCs w:val="26"/>
+        </w:rPr>
+      </w:pPr>
+    </w:p>
+    <w:p>
+      <w:pPr>
+        <w:pStyle w:val="ListParagraph"/>
+        <w:rPr>
+          <w:rFonts w:ascii="Times New Roman" w:hAnsi="Times New Roman" w:cs="Times New Roman"/>
+          <w:sz w:val="26"/>
+          <w:szCs w:val="26"/>
+        </w:rPr>
+      </w:pPr>
+    </w:p>
+    <w:p>
+      <w:pPr>
+        <w:pStyle w:val="ListParagraph"/>
+        <w:numPr>
+          <w:ilvl w:val="0"/>
+          <w:numId w:val="1"/>
+        </w:numPr>
+        <w:rPr>
+          <w:rFonts w:ascii="Times New Roman" w:hAnsi="Times New Roman" w:cs="Times New Roman"/>
+          <w:sz w:val="26"/>
+          <w:szCs w:val="26"/>
+        </w:rPr>
+      </w:pPr>
+      <w:r>
+        <w:rPr>
+          <w:rFonts w:ascii="Times New Roman" w:hAnsi="Times New Roman" w:cs="Times New Roman"/>
+          <w:sz w:val="26"/>
+          <w:szCs w:val="26"/>
+        </w:rPr>
+        <w:lastRenderedPageBreak/>
+        <w:t>Chạy process</w:t>
+      </w:r>
+    </w:p>
+    <w:p>
+      <w:pPr>
+        <w:pStyle w:val="ListParagraph"/>
+        <w:ind w:hanging="720"/>
+        <w:rPr>
+          <w:rFonts w:ascii="Times New Roman" w:hAnsi="Times New Roman" w:cs="Times New Roman"/>
+          <w:sz w:val="26"/>
+          <w:szCs w:val="26"/>
+        </w:rPr>
+      </w:pPr>
+      <w:r>
+        <w:rPr>
+          <w:noProof/>
+        </w:rPr>
+        <w:drawing>
+          <wp:inline distT="0" distB="0" distL="0" distR="0" wp14:anchorId="29D03061" wp14:editId="4E5CCCBE">
+            <wp:extent cx="5943600" cy="4182110"/>
+            <wp:effectExtent l="0" t="0" r="0" b="8890"/>
+            <wp:docPr id="50" name="Picture 50"/>
+            <wp:cNvGraphicFramePr>
+              <a:graphicFrameLocks xmlns:a="http://schemas.openxmlformats.org/drawingml/2006/main" noChangeAspect="1"/>
+            </wp:cNvGraphicFramePr>
+            <a:graphic xmlns:a="http://schemas.openxmlformats.org/drawingml/2006/main">
+              <a:graphicData uri="http://schemas.openxmlformats.org/drawingml/2006/picture">
+                <pic:pic xmlns:pic="http://schemas.openxmlformats.org/drawingml/2006/picture">
+                  <pic:nvPicPr>
+                    <pic:cNvPr id="1" name=""/>
+                    <pic:cNvPicPr/>
+                  </pic:nvPicPr>
+                  <pic:blipFill>
+                    <a:blip r:embed="rId55"/>
+                    <a:stretch>
+                      <a:fillRect/>
+                    </a:stretch>
+                  </pic:blipFill>
+                  <pic:spPr>
+                    <a:xfrm>
+                      <a:off x="0" y="0"/>
+                      <a:ext cx="5943600" cy="4182110"/>
+                    </a:xfrm>
+                    <a:prstGeom prst="rect">
+                      <a:avLst/>
+                    </a:prstGeom>
+                  </pic:spPr>
+                </pic:pic>
+              </a:graphicData>
+            </a:graphic>
+          </wp:inline>
+        </w:drawing>
+      </w:r>
+    </w:p>
+    <w:p>
+      <w:pPr>
+        <w:pStyle w:val="ListParagraph"/>
+        <w:ind w:hanging="720"/>
+        <w:rPr>
+          <w:rFonts w:ascii="Times New Roman" w:hAnsi="Times New Roman" w:cs="Times New Roman"/>
+          <w:sz w:val="26"/>
+          <w:szCs w:val="26"/>
+        </w:rPr>
+      </w:pPr>
+    </w:p>
+    <w:p>
+      <w:pPr>
+        <w:pStyle w:val="ListParagraph"/>
+        <w:numPr>
+          <w:ilvl w:val="0"/>
+          <w:numId w:val="1"/>
+        </w:numPr>
+        <w:rPr>
+          <w:rFonts w:ascii="Times New Roman" w:hAnsi="Times New Roman" w:cs="Times New Roman"/>
+          <w:sz w:val="26"/>
+          <w:szCs w:val="26"/>
+        </w:rPr>
+      </w:pPr>
+      <w:r>
+        <w:rPr>
+          <w:rFonts w:ascii="Times New Roman" w:hAnsi="Times New Roman" w:cs="Times New Roman"/>
+          <w:sz w:val="26"/>
+          <w:szCs w:val="26"/>
+        </w:rPr>
+        <w:t>Kết quả thực hiện truy vấn.</w:t>
+      </w:r>
+    </w:p>
+    <w:p>
+      <w:pPr>
+        <w:pStyle w:val="ListParagraph"/>
+        <w:ind w:hanging="720"/>
+        <w:rPr>
+          <w:rFonts w:ascii="Times New Roman" w:hAnsi="Times New Roman" w:cs="Times New Roman"/>
+          <w:sz w:val="26"/>
+          <w:szCs w:val="26"/>
+        </w:rPr>
+      </w:pPr>
+      <w:r>
+        <w:rPr>
+          <w:noProof/>
+        </w:rPr>
+        <w:drawing>
+          <wp:inline distT="0" distB="0" distL="0" distR="0" wp14:anchorId="3DF71223" wp14:editId="2E5C4328">
+            <wp:extent cx="5943600" cy="3169285"/>
+            <wp:effectExtent l="0" t="0" r="0" b="0"/>
+            <wp:docPr id="51" name="Picture 51"/>
+            <wp:cNvGraphicFramePr>
+              <a:graphicFrameLocks xmlns:a="http://schemas.openxmlformats.org/drawingml/2006/main" noChangeAspect="1"/>
+            </wp:cNvGraphicFramePr>
+            <a:graphic xmlns:a="http://schemas.openxmlformats.org/drawingml/2006/main">
+              <a:graphicData uri="http://schemas.openxmlformats.org/drawingml/2006/picture">
+                <pic:pic xmlns:pic="http://schemas.openxmlformats.org/drawingml/2006/picture">
+                  <pic:nvPicPr>
+                    <pic:cNvPr id="1" name=""/>
+                    <pic:cNvPicPr/>
+                  </pic:nvPicPr>
+                  <pic:blipFill>
+                    <a:blip r:embed="rId56"/>
+                    <a:stretch>
+                      <a:fillRect/>
+                    </a:stretch>
+                  </pic:blipFill>
+                  <pic:spPr>
+                    <a:xfrm>
+                      <a:off x="0" y="0"/>
+                      <a:ext cx="5943600" cy="3169285"/>
+                    </a:xfrm>
+                    <a:prstGeom prst="rect">
+                      <a:avLst/>
+                    </a:prstGeom>
+                  </pic:spPr>
+                </pic:pic>
+              </a:graphicData>
+            </a:graphic>
+          </wp:inline>
+        </w:drawing>
+      </w:r>
+    </w:p>
+    <w:p>
+      <w:pPr>
+        <w:pStyle w:val="ListParagraph"/>
+        <w:ind w:hanging="720"/>
+        <w:rPr>
+          <w:rFonts w:ascii="Times New Roman" w:hAnsi="Times New Roman" w:cs="Times New Roman"/>
+          <w:sz w:val="26"/>
+          <w:szCs w:val="26"/>
+        </w:rPr>
+      </w:pPr>
+    </w:p>
+    <w:p>
+      <w:pPr>
+        <w:pStyle w:val="ListParagraph"/>
+        <w:ind w:left="0"/>
+        <w:jc w:val="both"/>
+        <w:rPr>
+          <w:rFonts w:ascii="Times New Roman" w:hAnsi="Times New Roman" w:cs="Times New Roman"/>
+          <w:sz w:val="26"/>
+          <w:szCs w:val="26"/>
+        </w:rPr>
+      </w:pPr>
+      <w:r>
+        <w:rPr>
+          <w:rFonts w:ascii="Times New Roman" w:hAnsi="Times New Roman" w:cs="Times New Roman"/>
+          <w:sz w:val="26"/>
+          <w:szCs w:val="26"/>
+        </w:rPr>
+        <w:lastRenderedPageBreak/>
+        <w:t xml:space="preserve">Câu 3. </w:t>
+      </w:r>
+      <w:r>
+        <w:rPr>
+          <w:rFonts w:ascii="Times New Roman" w:hAnsi="Times New Roman" w:cs="Times New Roman"/>
+          <w:sz w:val="26"/>
+          <w:szCs w:val="26"/>
+        </w:rPr>
+        <w:t>Số lượng người tham dự (NUMBER_WRITERS)   của khối (GRADE) 7 ở tất cả</w:t>
+      </w:r>
+      <w:r>
+        <w:rPr>
+          <w:rFonts w:ascii="Times New Roman" w:hAnsi="Times New Roman" w:cs="Times New Roman"/>
+          <w:sz w:val="26"/>
+          <w:szCs w:val="26"/>
+        </w:rPr>
+        <w:t xml:space="preserve"> </w:t>
+      </w:r>
+      <w:r>
+        <w:rPr>
+          <w:rFonts w:ascii="Times New Roman" w:hAnsi="Times New Roman" w:cs="Times New Roman"/>
+          <w:sz w:val="26"/>
+          <w:szCs w:val="26"/>
+        </w:rPr>
+        <w:t>các trường trong năm học “2007/2008” tại quận (DISTRICT_NAME) “Sea to Sky”.</w:t>
+      </w:r>
+    </w:p>
+    <w:p>
+      <w:pPr>
+        <w:pStyle w:val="ListParagraph"/>
+        <w:numPr>
+          <w:ilvl w:val="0"/>
+          <w:numId w:val="1"/>
+        </w:numPr>
+        <w:jc w:val="both"/>
+        <w:rPr>
+          <w:rFonts w:ascii="Times New Roman" w:hAnsi="Times New Roman" w:cs="Times New Roman"/>
+          <w:sz w:val="26"/>
+          <w:szCs w:val="26"/>
+        </w:rPr>
+      </w:pPr>
+      <w:r>
+        <w:rPr>
+          <w:rFonts w:ascii="Times New Roman" w:hAnsi="Times New Roman" w:cs="Times New Roman"/>
+          <w:sz w:val="26"/>
+          <w:szCs w:val="26"/>
+        </w:rPr>
+        <w:t>Tạo mới cube</w:t>
+      </w:r>
+    </w:p>
+    <w:p>
+      <w:pPr>
+        <w:pStyle w:val="ListParagraph"/>
+        <w:jc w:val="both"/>
+        <w:rPr>
+          <w:rFonts w:ascii="Times New Roman" w:hAnsi="Times New Roman" w:cs="Times New Roman"/>
+          <w:sz w:val="26"/>
+          <w:szCs w:val="26"/>
+        </w:rPr>
+      </w:pPr>
+      <w:r>
+        <w:rPr>
+          <w:noProof/>
+        </w:rPr>
+        <w:drawing>
+          <wp:inline distT="0" distB="0" distL="0" distR="0" wp14:anchorId="36B35E1B" wp14:editId="6FA1FD97">
+            <wp:extent cx="4686300" cy="4267200"/>
+            <wp:effectExtent l="0" t="0" r="0" b="0"/>
+            <wp:docPr id="52" name="Picture 52"/>
+            <wp:cNvGraphicFramePr>
+              <a:graphicFrameLocks xmlns:a="http://schemas.openxmlformats.org/drawingml/2006/main" noChangeAspect="1"/>
+            </wp:cNvGraphicFramePr>
+            <a:graphic xmlns:a="http://schemas.openxmlformats.org/drawingml/2006/main">
+              <a:graphicData uri="http://schemas.openxmlformats.org/drawingml/2006/picture">
+                <pic:pic xmlns:pic="http://schemas.openxmlformats.org/drawingml/2006/picture">
+                  <pic:nvPicPr>
+                    <pic:cNvPr id="1" name=""/>
+                    <pic:cNvPicPr/>
+                  </pic:nvPicPr>
+                  <pic:blipFill>
+                    <a:blip r:embed="rId57"/>
+                    <a:stretch>
+                      <a:fillRect/>
+                    </a:stretch>
+                  </pic:blipFill>
+                  <pic:spPr>
+                    <a:xfrm>
+                      <a:off x="0" y="0"/>
+                      <a:ext cx="4686300" cy="4267200"/>
+                    </a:xfrm>
+                    <a:prstGeom prst="rect">
+                      <a:avLst/>
+                    </a:prstGeom>
+                  </pic:spPr>
+                </pic:pic>
+              </a:graphicData>
+            </a:graphic>
+          </wp:inline>
+        </w:drawing>
+      </w:r>
+    </w:p>
+    <w:p>
+      <w:pPr>
+        <w:pStyle w:val="ListParagraph"/>
+        <w:jc w:val="both"/>
+        <w:rPr>
+          <w:rFonts w:ascii="Times New Roman" w:hAnsi="Times New Roman" w:cs="Times New Roman"/>
+          <w:sz w:val="26"/>
+          <w:szCs w:val="26"/>
+        </w:rPr>
+      </w:pPr>
+    </w:p>
+    <w:p>
+      <w:pPr>
+        <w:pStyle w:val="ListParagraph"/>
+        <w:numPr>
+          <w:ilvl w:val="0"/>
+          <w:numId w:val="1"/>
+        </w:numPr>
+        <w:jc w:val="both"/>
+        <w:rPr>
+          <w:rFonts w:ascii="Times New Roman" w:hAnsi="Times New Roman" w:cs="Times New Roman"/>
+          <w:sz w:val="26"/>
+          <w:szCs w:val="26"/>
+        </w:rPr>
+      </w:pPr>
+      <w:r>
+        <w:rPr>
+          <w:rFonts w:ascii="Times New Roman" w:hAnsi="Times New Roman" w:cs="Times New Roman"/>
+          <w:sz w:val="26"/>
+          <w:szCs w:val="26"/>
+        </w:rPr>
+        <w:t>Chạy process</w:t>
+      </w:r>
+    </w:p>
+    <w:p>
+      <w:pPr>
+        <w:pStyle w:val="ListParagraph"/>
+        <w:ind w:hanging="720"/>
+        <w:jc w:val="both"/>
+        <w:rPr>
+          <w:rFonts w:ascii="Times New Roman" w:hAnsi="Times New Roman" w:cs="Times New Roman"/>
+          <w:sz w:val="26"/>
+          <w:szCs w:val="26"/>
+        </w:rPr>
+      </w:pPr>
+      <w:r>
+        <w:rPr>
+          <w:noProof/>
+        </w:rPr>
+        <w:lastRenderedPageBreak/>
+        <w:drawing>
+          <wp:inline distT="0" distB="0" distL="0" distR="0" wp14:anchorId="7632316C" wp14:editId="1FC82A8E">
+            <wp:extent cx="5943600" cy="4163060"/>
+            <wp:effectExtent l="0" t="0" r="0" b="8890"/>
+            <wp:docPr id="53" name="Picture 53"/>
+            <wp:cNvGraphicFramePr>
+              <a:graphicFrameLocks xmlns:a="http://schemas.openxmlformats.org/drawingml/2006/main" noChangeAspect="1"/>
+            </wp:cNvGraphicFramePr>
+            <a:graphic xmlns:a="http://schemas.openxmlformats.org/drawingml/2006/main">
+              <a:graphicData uri="http://schemas.openxmlformats.org/drawingml/2006/picture">
+                <pic:pic xmlns:pic="http://schemas.openxmlformats.org/drawingml/2006/picture">
+                  <pic:nvPicPr>
+                    <pic:cNvPr id="1" name=""/>
+                    <pic:cNvPicPr/>
+                  </pic:nvPicPr>
+                  <pic:blipFill>
+                    <a:blip r:embed="rId58"/>
+                    <a:stretch>
+                      <a:fillRect/>
+                    </a:stretch>
+                  </pic:blipFill>
+                  <pic:spPr>
+                    <a:xfrm>
+                      <a:off x="0" y="0"/>
+                      <a:ext cx="5943600" cy="4163060"/>
+                    </a:xfrm>
+                    <a:prstGeom prst="rect">
+                      <a:avLst/>
+                    </a:prstGeom>
+                  </pic:spPr>
+                </pic:pic>
+              </a:graphicData>
+            </a:graphic>
+          </wp:inline>
+        </w:drawing>
+      </w:r>
+    </w:p>
+    <w:p>
+      <w:pPr>
+        <w:pStyle w:val="ListParagraph"/>
+        <w:ind w:hanging="720"/>
+        <w:jc w:val="both"/>
+        <w:rPr>
+          <w:rFonts w:ascii="Times New Roman" w:hAnsi="Times New Roman" w:cs="Times New Roman"/>
+          <w:sz w:val="26"/>
+          <w:szCs w:val="26"/>
+        </w:rPr>
+      </w:pPr>
+    </w:p>
+    <w:p>
+      <w:pPr>
+        <w:pStyle w:val="ListParagraph"/>
+        <w:numPr>
+          <w:ilvl w:val="0"/>
+          <w:numId w:val="1"/>
+        </w:numPr>
+        <w:jc w:val="both"/>
+        <w:rPr>
+          <w:rFonts w:ascii="Times New Roman" w:hAnsi="Times New Roman" w:cs="Times New Roman"/>
+          <w:sz w:val="26"/>
+          <w:szCs w:val="26"/>
+        </w:rPr>
+      </w:pPr>
+      <w:r>
+        <w:rPr>
+          <w:rFonts w:ascii="Times New Roman" w:hAnsi="Times New Roman" w:cs="Times New Roman"/>
+          <w:sz w:val="26"/>
+          <w:szCs w:val="26"/>
+        </w:rPr>
+        <w:t>Kết quả thực hiện truy vấn.</w:t>
+      </w:r>
+    </w:p>
+    <w:p>
+      <w:pPr>
+        <w:pStyle w:val="ListParagraph"/>
+        <w:ind w:hanging="720"/>
+        <w:jc w:val="both"/>
+        <w:rPr>
+          <w:rFonts w:ascii="Times New Roman" w:hAnsi="Times New Roman" w:cs="Times New Roman"/>
+          <w:sz w:val="26"/>
+          <w:szCs w:val="26"/>
+        </w:rPr>
+      </w:pPr>
+      <w:r>
+        <w:rPr>
+          <w:noProof/>
+        </w:rPr>
+        <w:drawing>
+          <wp:inline distT="0" distB="0" distL="0" distR="0" wp14:anchorId="7AC71EEF" wp14:editId="6AA20B1C">
+            <wp:extent cx="5943600" cy="2553335"/>
+            <wp:effectExtent l="0" t="0" r="0" b="0"/>
+            <wp:docPr id="54" name="Picture 54"/>
+            <wp:cNvGraphicFramePr>
+              <a:graphicFrameLocks xmlns:a="http://schemas.openxmlformats.org/drawingml/2006/main" noChangeAspect="1"/>
+            </wp:cNvGraphicFramePr>
+            <a:graphic xmlns:a="http://schemas.openxmlformats.org/drawingml/2006/main">
+              <a:graphicData uri="http://schemas.openxmlformats.org/drawingml/2006/picture">
+                <pic:pic xmlns:pic="http://schemas.openxmlformats.org/drawingml/2006/picture">
+                  <pic:nvPicPr>
+                    <pic:cNvPr id="1" name=""/>
+                    <pic:cNvPicPr/>
+                  </pic:nvPicPr>
+                  <pic:blipFill>
+                    <a:blip r:embed="rId59"/>
+                    <a:stretch>
+                      <a:fillRect/>
+                    </a:stretch>
+                  </pic:blipFill>
+                  <pic:spPr>
+                    <a:xfrm>
+                      <a:off x="0" y="0"/>
+                      <a:ext cx="5943600" cy="2553335"/>
+                    </a:xfrm>
+                    <a:prstGeom prst="rect">
+                      <a:avLst/>
+                    </a:prstGeom>
+                  </pic:spPr>
+                </pic:pic>
+              </a:graphicData>
+            </a:graphic>
+          </wp:inline>
+        </w:drawing>
+      </w:r>
+    </w:p>
+    <w:p>
+      <w:pPr>
+        <w:pStyle w:val="ListParagraph"/>
+        <w:ind w:hanging="720"/>
+        <w:jc w:val="both"/>
+        <w:rPr>
+          <w:rFonts w:ascii="Times New Roman" w:hAnsi="Times New Roman" w:cs="Times New Roman"/>
+          <w:sz w:val="26"/>
+          <w:szCs w:val="26"/>
+        </w:rPr>
+      </w:pPr>
+    </w:p>
+    <w:p>
+      <w:pPr>
+        <w:pStyle w:val="ListParagraph"/>
+        <w:ind w:left="90"/>
+        <w:rPr>
+          <w:rFonts w:ascii="Times New Roman" w:hAnsi="Times New Roman" w:cs="Times New Roman"/>
+          <w:sz w:val="26"/>
+          <w:szCs w:val="26"/>
+        </w:rPr>
+      </w:pPr>
+      <w:r>
+        <w:rPr>
+          <w:rFonts w:ascii="Times New Roman" w:hAnsi="Times New Roman" w:cs="Times New Roman"/>
+          <w:sz w:val="26"/>
+          <w:szCs w:val="26"/>
+        </w:rPr>
+        <w:t xml:space="preserve">Câu 4 </w:t>
+      </w:r>
+      <w:r>
+        <w:rPr>
+          <w:rFonts w:ascii="Times New Roman" w:hAnsi="Times New Roman" w:cs="Times New Roman"/>
+          <w:sz w:val="26"/>
+          <w:szCs w:val="26"/>
+        </w:rPr>
+        <w:t>Số lượng người tham gia (number_writer), số lượng người đạt (NUMBER_MEETING), số lượng người không đạt (NUMBER_BELOW) của các trường học với đối tượng tham gia có kĩ năng (FSA_SKILL_CODE) là  “Reading” có học tại năm học “2008/2009” và đối tượng (SUB_POPULATION) là “ABORIGINAL”.</w:t>
+      </w:r>
+    </w:p>
+    <w:p>
+      <w:pPr>
+        <w:pStyle w:val="ListParagraph"/>
+        <w:numPr>
+          <w:ilvl w:val="0"/>
+          <w:numId w:val="1"/>
+        </w:numPr>
+        <w:jc w:val="both"/>
+        <w:rPr>
+          <w:rFonts w:ascii="Times New Roman" w:hAnsi="Times New Roman" w:cs="Times New Roman"/>
+          <w:sz w:val="26"/>
+          <w:szCs w:val="26"/>
+        </w:rPr>
+      </w:pPr>
+      <w:r>
+        <w:rPr>
+          <w:rFonts w:ascii="Times New Roman" w:hAnsi="Times New Roman" w:cs="Times New Roman"/>
+          <w:sz w:val="26"/>
+          <w:szCs w:val="26"/>
+        </w:rPr>
+        <w:lastRenderedPageBreak/>
+        <w:t>Khởi tạo cube</w:t>
+      </w:r>
+    </w:p>
+    <w:p>
+      <w:pPr>
+        <w:pStyle w:val="ListParagraph"/>
+        <w:ind w:hanging="720"/>
+        <w:jc w:val="both"/>
+        <w:rPr>
+          <w:rFonts w:ascii="Times New Roman" w:hAnsi="Times New Roman" w:cs="Times New Roman"/>
+          <w:sz w:val="26"/>
+          <w:szCs w:val="26"/>
+        </w:rPr>
+      </w:pPr>
+      <w:r>
+        <w:rPr>
+          <w:noProof/>
+        </w:rPr>
+        <w:drawing>
+          <wp:inline distT="0" distB="0" distL="0" distR="0" wp14:anchorId="70E76506" wp14:editId="68FFFCEA">
+            <wp:extent cx="5943600" cy="4213860"/>
+            <wp:effectExtent l="0" t="0" r="0" b="0"/>
+            <wp:docPr id="55" name="Picture 55"/>
+            <wp:cNvGraphicFramePr>
+              <a:graphicFrameLocks xmlns:a="http://schemas.openxmlformats.org/drawingml/2006/main" noChangeAspect="1"/>
+            </wp:cNvGraphicFramePr>
+            <a:graphic xmlns:a="http://schemas.openxmlformats.org/drawingml/2006/main">
+              <a:graphicData uri="http://schemas.openxmlformats.org/drawingml/2006/picture">
+                <pic:pic xmlns:pic="http://schemas.openxmlformats.org/drawingml/2006/picture">
+                  <pic:nvPicPr>
+                    <pic:cNvPr id="1" name=""/>
+                    <pic:cNvPicPr/>
+                  </pic:nvPicPr>
+                  <pic:blipFill>
+                    <a:blip r:embed="rId60"/>
+                    <a:stretch>
+                      <a:fillRect/>
+                    </a:stretch>
+                  </pic:blipFill>
+                  <pic:spPr>
+                    <a:xfrm>
+                      <a:off x="0" y="0"/>
+                      <a:ext cx="5943600" cy="4213860"/>
+                    </a:xfrm>
+                    <a:prstGeom prst="rect">
+                      <a:avLst/>
+                    </a:prstGeom>
+                  </pic:spPr>
+                </pic:pic>
+              </a:graphicData>
+            </a:graphic>
+          </wp:inline>
+        </w:drawing>
+      </w:r>
+    </w:p>
+    <w:p>
+      <w:pPr>
+        <w:pStyle w:val="ListParagraph"/>
+        <w:ind w:hanging="720"/>
+        <w:jc w:val="both"/>
+        <w:rPr>
+          <w:rFonts w:ascii="Times New Roman" w:hAnsi="Times New Roman" w:cs="Times New Roman"/>
+          <w:sz w:val="26"/>
+          <w:szCs w:val="26"/>
+        </w:rPr>
+      </w:pPr>
+    </w:p>
+    <w:p>
+      <w:pPr>
+        <w:pStyle w:val="ListParagraph"/>
+        <w:numPr>
+          <w:ilvl w:val="0"/>
+          <w:numId w:val="1"/>
+        </w:numPr>
+        <w:jc w:val="both"/>
+        <w:rPr>
+          <w:rFonts w:ascii="Times New Roman" w:hAnsi="Times New Roman" w:cs="Times New Roman"/>
+          <w:sz w:val="26"/>
+          <w:szCs w:val="26"/>
+        </w:rPr>
+      </w:pPr>
+      <w:r>
+        <w:rPr>
+          <w:rFonts w:ascii="Times New Roman" w:hAnsi="Times New Roman" w:cs="Times New Roman"/>
+          <w:sz w:val="26"/>
+          <w:szCs w:val="26"/>
+        </w:rPr>
+        <w:t>Kết quả truy vấn.</w:t>
+      </w:r>
+    </w:p>
+    <w:p>
+      <w:pPr>
+        <w:pStyle w:val="ListParagraph"/>
+        <w:ind w:left="0"/>
+        <w:jc w:val="both"/>
+        <w:rPr>
+          <w:rFonts w:ascii="Times New Roman" w:hAnsi="Times New Roman" w:cs="Times New Roman"/>
+          <w:sz w:val="26"/>
+          <w:szCs w:val="26"/>
+        </w:rPr>
+      </w:pPr>
+      <w:r>
+        <w:rPr>
+          <w:noProof/>
+        </w:rPr>
+        <w:drawing>
+          <wp:inline distT="0" distB="0" distL="0" distR="0" wp14:anchorId="662BA029" wp14:editId="7BEFDC46">
+            <wp:extent cx="5943600" cy="3115310"/>
+            <wp:effectExtent l="0" t="0" r="0" b="8890"/>
+            <wp:docPr id="56" name="Picture 56"/>
+            <wp:cNvGraphicFramePr>
+              <a:graphicFrameLocks xmlns:a="http://schemas.openxmlformats.org/drawingml/2006/main" noChangeAspect="1"/>
+            </wp:cNvGraphicFramePr>
+            <a:graphic xmlns:a="http://schemas.openxmlformats.org/drawingml/2006/main">
+              <a:graphicData uri="http://schemas.openxmlformats.org/drawingml/2006/picture">
+                <pic:pic xmlns:pic="http://schemas.openxmlformats.org/drawingml/2006/picture">
+                  <pic:nvPicPr>
+                    <pic:cNvPr id="1" name=""/>
+                    <pic:cNvPicPr/>
+                  </pic:nvPicPr>
+                  <pic:blipFill>
+                    <a:blip r:embed="rId61"/>
+                    <a:stretch>
+                      <a:fillRect/>
+                    </a:stretch>
+                  </pic:blipFill>
+                  <pic:spPr>
+                    <a:xfrm>
+                      <a:off x="0" y="0"/>
+                      <a:ext cx="5943600" cy="3115310"/>
+                    </a:xfrm>
+                    <a:prstGeom prst="rect">
+                      <a:avLst/>
+                    </a:prstGeom>
+                  </pic:spPr>
+                </pic:pic>
+              </a:graphicData>
+            </a:graphic>
+          </wp:inline>
+        </w:drawing>
+      </w:r>
+    </w:p>
+    <w:p>
+      <w:pPr>
+        <w:pStyle w:val="ListParagraph"/>
+        <w:ind w:left="0"/>
+        <w:jc w:val="both"/>
+        <w:rPr>
+          <w:rFonts w:ascii="Times New Roman" w:hAnsi="Times New Roman" w:cs="Times New Roman"/>
+          <w:sz w:val="26"/>
+          <w:szCs w:val="26"/>
+        </w:rPr>
+      </w:pPr>
+    </w:p>
+    <w:p>
+      <w:pPr>
+        <w:rPr>
+          <w:rFonts w:ascii="Times New Roman" w:hAnsi="Times New Roman" w:cs="Times New Roman"/>
+          <w:sz w:val="26"/>
+          <w:szCs w:val="26"/>
+        </w:rPr>
+      </w:pPr>
+      <w:r>
+        <w:rPr>
+          <w:rFonts w:ascii="Times New Roman" w:hAnsi="Times New Roman" w:cs="Times New Roman"/>
+          <w:sz w:val="26"/>
+          <w:szCs w:val="26"/>
+        </w:rPr>
+        <w:lastRenderedPageBreak/>
+        <w:t xml:space="preserve">Câu 5: Tổng điểm số (SCORE) của tất cả các trường học (SCHOOL_NAME) trong từng quận (DISTRICT_NAME) với kĩ năng </w:t>
+      </w:r>
+      <w:r>
+        <w:rPr>
+          <w:rFonts w:ascii="Times New Roman" w:hAnsi="Times New Roman" w:cs="Times New Roman"/>
+          <w:sz w:val="26"/>
+          <w:szCs w:val="26"/>
+        </w:rPr>
+        <w:t xml:space="preserve">là </w:t>
+      </w:r>
+      <w:r>
+        <w:rPr>
+          <w:rFonts w:ascii="Times New Roman" w:hAnsi="Times New Roman" w:cs="Times New Roman"/>
+          <w:sz w:val="26"/>
+          <w:szCs w:val="26"/>
+        </w:rPr>
+        <w:t>tính toán và tại năm học “2007/2008”.</w:t>
+      </w:r>
+    </w:p>
+    <w:p>
+      <w:pPr>
+        <w:pStyle w:val="ListParagraph"/>
+        <w:numPr>
+          <w:ilvl w:val="0"/>
+          <w:numId w:val="1"/>
+        </w:numPr>
+        <w:jc w:val="both"/>
+        <w:rPr>
+          <w:rFonts w:ascii="Times New Roman" w:hAnsi="Times New Roman" w:cs="Times New Roman"/>
+          <w:sz w:val="26"/>
+          <w:szCs w:val="26"/>
+        </w:rPr>
+      </w:pPr>
+      <w:r>
+        <w:rPr>
+          <w:rFonts w:ascii="Times New Roman" w:hAnsi="Times New Roman" w:cs="Times New Roman"/>
+          <w:sz w:val="26"/>
+          <w:szCs w:val="26"/>
+        </w:rPr>
+        <w:t>Khởi tạo cube</w:t>
+      </w:r>
+      <w:r>
+        <w:rPr>
+          <w:rFonts w:ascii="Times New Roman" w:hAnsi="Times New Roman" w:cs="Times New Roman"/>
+          <w:sz w:val="26"/>
+          <w:szCs w:val="26"/>
+        </w:rPr>
+        <w:t>. Ở đây ta có sẵn measure score hay là total_score rồi nên ta không cần tạo mới measure nữa</w:t>
+      </w:r>
+    </w:p>
+    <w:p>
+      <w:pPr>
+        <w:pStyle w:val="ListParagraph"/>
+        <w:jc w:val="both"/>
+        <w:rPr>
+          <w:rFonts w:ascii="Times New Roman" w:hAnsi="Times New Roman" w:cs="Times New Roman"/>
+          <w:sz w:val="26"/>
+          <w:szCs w:val="26"/>
+        </w:rPr>
+      </w:pPr>
+      <w:r>
+        <w:rPr>
+          <w:noProof/>
+        </w:rPr>
+        <w:drawing>
+          <wp:inline distT="0" distB="0" distL="0" distR="0" wp14:anchorId="4CDE449C" wp14:editId="48DFC09A">
+            <wp:extent cx="4686300" cy="4276725"/>
+            <wp:effectExtent l="0" t="0" r="0" b="9525"/>
+            <wp:docPr id="57" name="Picture 57"/>
+            <wp:cNvGraphicFramePr>
+              <a:graphicFrameLocks xmlns:a="http://schemas.openxmlformats.org/drawingml/2006/main" noChangeAspect="1"/>
+            </wp:cNvGraphicFramePr>
+            <a:graphic xmlns:a="http://schemas.openxmlformats.org/drawingml/2006/main">
+              <a:graphicData uri="http://schemas.openxmlformats.org/drawingml/2006/picture">
+                <pic:pic xmlns:pic="http://schemas.openxmlformats.org/drawingml/2006/picture">
+                  <pic:nvPicPr>
+                    <pic:cNvPr id="1" name=""/>
+                    <pic:cNvPicPr/>
+                  </pic:nvPicPr>
+                  <pic:blipFill>
+                    <a:blip r:embed="rId62"/>
+                    <a:stretch>
+                      <a:fillRect/>
+                    </a:stretch>
+                  </pic:blipFill>
+                  <pic:spPr>
+                    <a:xfrm>
+                      <a:off x="0" y="0"/>
+                      <a:ext cx="4686300" cy="4276725"/>
+                    </a:xfrm>
+                    <a:prstGeom prst="rect">
+                      <a:avLst/>
+                    </a:prstGeom>
+                  </pic:spPr>
+                </pic:pic>
+              </a:graphicData>
+            </a:graphic>
+          </wp:inline>
+        </w:drawing>
+      </w:r>
+    </w:p>
+    <w:p>
+      <w:pPr>
+        <w:pStyle w:val="ListParagraph"/>
+        <w:jc w:val="both"/>
+        <w:rPr>
+          <w:rFonts w:ascii="Times New Roman" w:hAnsi="Times New Roman" w:cs="Times New Roman"/>
+          <w:sz w:val="26"/>
+          <w:szCs w:val="26"/>
+        </w:rPr>
+      </w:pPr>
+    </w:p>
+    <w:p>
+      <w:pPr>
+        <w:pStyle w:val="ListParagraph"/>
+        <w:numPr>
+          <w:ilvl w:val="0"/>
+          <w:numId w:val="1"/>
+        </w:numPr>
+        <w:jc w:val="both"/>
+        <w:rPr>
+          <w:rFonts w:ascii="Times New Roman" w:hAnsi="Times New Roman" w:cs="Times New Roman"/>
+          <w:sz w:val="26"/>
+          <w:szCs w:val="26"/>
+        </w:rPr>
+      </w:pPr>
+      <w:r>
+        <w:rPr>
+          <w:rFonts w:ascii="Times New Roman" w:hAnsi="Times New Roman" w:cs="Times New Roman"/>
+          <w:sz w:val="26"/>
+          <w:szCs w:val="26"/>
+        </w:rPr>
+        <w:t>Chạy process</w:t>
+      </w:r>
+      <w:r>
+        <w:rPr>
+          <w:rFonts w:ascii="Times New Roman" w:hAnsi="Times New Roman" w:cs="Times New Roman"/>
+          <w:sz w:val="26"/>
+          <w:szCs w:val="26"/>
+        </w:rPr>
+        <w:t xml:space="preserve"> và chờ báo kết quả thành công. Sau đó thực hiện truy vấn.</w:t>
+      </w:r>
+    </w:p>
+    <w:p>
+      <w:pPr>
+        <w:pStyle w:val="ListParagraph"/>
+        <w:ind w:hanging="720"/>
+        <w:jc w:val="both"/>
+        <w:rPr>
+          <w:rFonts w:ascii="Times New Roman" w:hAnsi="Times New Roman" w:cs="Times New Roman"/>
+          <w:sz w:val="26"/>
+          <w:szCs w:val="26"/>
+        </w:rPr>
+      </w:pPr>
+      <w:r>
+        <w:rPr>
+          <w:noProof/>
+        </w:rPr>
+        <w:lastRenderedPageBreak/>
+        <w:drawing>
+          <wp:inline distT="0" distB="0" distL="0" distR="0" wp14:anchorId="7D5C02B5" wp14:editId="37457666">
+            <wp:extent cx="5943600" cy="3155950"/>
+            <wp:effectExtent l="0" t="0" r="0" b="6350"/>
+            <wp:docPr id="58" name="Picture 58"/>
+            <wp:cNvGraphicFramePr>
+              <a:graphicFrameLocks xmlns:a="http://schemas.openxmlformats.org/drawingml/2006/main" noChangeAspect="1"/>
+            </wp:cNvGraphicFramePr>
+            <a:graphic xmlns:a="http://schemas.openxmlformats.org/drawingml/2006/main">
+              <a:graphicData uri="http://schemas.openxmlformats.org/drawingml/2006/picture">
+                <pic:pic xmlns:pic="http://schemas.openxmlformats.org/drawingml/2006/picture">
+                  <pic:nvPicPr>
+                    <pic:cNvPr id="1" name=""/>
+                    <pic:cNvPicPr/>
+                  </pic:nvPicPr>
+                  <pic:blipFill>
+                    <a:blip r:embed="rId63"/>
+                    <a:stretch>
+                      <a:fillRect/>
+                    </a:stretch>
+                  </pic:blipFill>
+                  <pic:spPr>
+                    <a:xfrm>
+                      <a:off x="0" y="0"/>
+                      <a:ext cx="5943600" cy="3155950"/>
+                    </a:xfrm>
+                    <a:prstGeom prst="rect">
+                      <a:avLst/>
+                    </a:prstGeom>
+                  </pic:spPr>
+                </pic:pic>
+              </a:graphicData>
+            </a:graphic>
+          </wp:inline>
+        </w:drawing>
+      </w:r>
+    </w:p>
+    <w:p>
+      <w:pPr>
+        <w:pStyle w:val="ListParagraph"/>
+        <w:ind w:hanging="720"/>
+        <w:jc w:val="both"/>
+        <w:rPr>
+          <w:rFonts w:ascii="Times New Roman" w:hAnsi="Times New Roman" w:cs="Times New Roman"/>
+          <w:sz w:val="26"/>
+          <w:szCs w:val="26"/>
+        </w:rPr>
+      </w:pPr>
+    </w:p>
+    <w:p>
+      <w:pPr>
+        <w:pStyle w:val="ListParagraph"/>
+        <w:ind w:hanging="720"/>
+        <w:jc w:val="both"/>
+        <w:rPr>
+          <w:rFonts w:ascii="Times New Roman" w:hAnsi="Times New Roman" w:cs="Times New Roman"/>
+          <w:sz w:val="26"/>
+          <w:szCs w:val="26"/>
+        </w:rPr>
+      </w:pPr>
+    </w:p>
+    <w:p>
+      <w:pPr>
+        <w:pStyle w:val="ListParagraph"/>
+        <w:jc w:val="both"/>
+        <w:rPr>
+          <w:rFonts w:ascii="Times New Roman" w:hAnsi="Times New Roman" w:cs="Times New Roman"/>
+          <w:sz w:val="26"/>
+          <w:szCs w:val="26"/>
+        </w:rPr>
+      </w:pPr>
+    </w:p>
+    <w:p>
+      <w:pPr>
+        <w:pStyle w:val="ListParagraph"/>
+        <w:jc w:val="both"/>
+        <w:rPr>
+          <w:rFonts w:ascii="Times New Roman" w:hAnsi="Times New Roman" w:cs="Times New Roman"/>
+          <w:sz w:val="26"/>
+          <w:szCs w:val="26"/>
+        </w:rPr>
+      </w:pPr>
+    </w:p>
+    <w:p>
+      <w:pPr>
+        <w:jc w:val="both"/>
+        <w:rPr>
+          <w:rFonts w:ascii="Times New Roman" w:hAnsi="Times New Roman" w:cs="Times New Roman"/>
+          <w:sz w:val="26"/>
+          <w:szCs w:val="26"/>
+        </w:rPr>
+      </w:pPr>
+    </w:p>
+    <w:p>
+      <w:pPr>
+        <w:jc w:val="both"/>
+        <w:rPr>
+          <w:rFonts w:ascii="Times New Roman" w:hAnsi="Times New Roman" w:cs="Times New Roman"/>
+          <w:sz w:val="26"/>
+          <w:szCs w:val="26"/>
+        </w:rPr>
+      </w:pPr>
+    </w:p>
+    <w:p>
+      <w:pPr>
+        <w:pStyle w:val="ListParagraph"/>
+        <w:ind w:hanging="720"/>
+        <w:jc w:val="both"/>
+        <w:rPr>
+          <w:rFonts w:ascii="Times New Roman" w:hAnsi="Times New Roman" w:cs="Times New Roman"/>
+          <w:sz w:val="26"/>
+          <w:szCs w:val="26"/>
+        </w:rPr>
+      </w:pPr>
     </w:p>
     <w:p>
       <w:pPr>
@@ -4774,9 +7042,9 @@
 <w:numbering xmlns:wpc="http://schemas.microsoft.com/office/word/2010/wordprocessingCanvas" xmlns:mc="http://schemas.openxmlformats.org/markup-compatibility/2006" xmlns:o="urn:schemas-microsoft-com:office:office" xmlns:r="http://schemas.openxmlformats.org/officeDocument/2006/relationships" xmlns:m="http://schemas.openxmlformats.org/officeDocument/2006/math" xmlns:v="urn:schemas-microsoft-com:vml" xmlns:wp14="http://schemas.microsoft.com/office/word/2010/wordprocessingDrawing" xmlns:wp="http://schemas.openxmlformats.org/drawingml/2006/wordprocessingDrawing" xmlns:w10="urn:schemas-microsoft-com:office:word" xmlns:w="http://schemas.openxmlformats.org/wordprocessingml/2006/main" xmlns:w14="http://schemas.microsoft.com/office/word/2010/wordml" xmlns:w15="http://schemas.microsoft.com/office/word/2012/wordml" xmlns:wpg="http://schemas.microsoft.com/office/word/2010/wordprocessingGroup" xmlns:wpi="http://schemas.microsoft.com/office/word/2010/wordprocessingInk" xmlns:wne="http://schemas.microsoft.com/office/word/2006/wordml" xmlns:wps="http://schemas.microsoft.com/office/word/2010/wordprocessingShape" mc:Ignorable="w14 w15 wp14">
   <w:abstractNum w:abstractNumId="0">
     <w:nsid w:val="266D4B58"/>
-    <w:multiLevelType w:val="hybridMultilevel"/>
-    <w:tmpl w:val="F0E048A8"/>
-    <w:lvl w:ilvl="0" w:tplc="0409000F">
+    <w:multiLevelType w:val="multilevel"/>
+    <w:tmpl w:val="C2B8BAB4"/>
+    <w:lvl w:ilvl="0">
       <w:start w:val="1"/>
       <w:numFmt w:val="decimal"/>
       <w:lvlText w:val="%1."/>
@@ -4788,77 +7056,109 @@
         <w:rFonts w:hint="default"/>
       </w:rPr>
     </w:lvl>
-    <w:lvl w:ilvl="1" w:tplc="04090019" w:tentative="1">
-      <w:start w:val="1"/>
-      <w:numFmt w:val="lowerLetter"/>
-      <w:lvlText w:val="%2."/>
-      <w:lvlJc w:val="left"/>
-      <w:pPr>
-        <w:ind w:left="1440" w:hanging="360"/>
-      </w:pPr>
-    </w:lvl>
-    <w:lvl w:ilvl="2" w:tplc="0409001B" w:tentative="1">
-      <w:start w:val="1"/>
-      <w:numFmt w:val="lowerRoman"/>
-      <w:lvlText w:val="%3."/>
-      <w:lvlJc w:val="right"/>
-      <w:pPr>
-        <w:ind w:left="2160" w:hanging="180"/>
-      </w:pPr>
-    </w:lvl>
-    <w:lvl w:ilvl="3" w:tplc="0409000F" w:tentative="1">
+    <w:lvl w:ilvl="1">
       <w:start w:val="1"/>
       <w:numFmt w:val="decimal"/>
-      <w:lvlText w:val="%4."/>
+      <w:isLgl/>
+      <w:lvlText w:val="%1.%2"/>
       <w:lvlJc w:val="left"/>
       <w:pPr>
-        <w:ind w:left="2880" w:hanging="360"/>
-      </w:pPr>
+        <w:ind w:left="1140" w:hanging="420"/>
+      </w:pPr>
+      <w:rPr>
+        <w:rFonts w:hint="default"/>
+      </w:rPr>
     </w:lvl>
-    <w:lvl w:ilvl="4" w:tplc="04090019" w:tentative="1">
-      <w:start w:val="1"/>
-      <w:numFmt w:val="lowerLetter"/>
-      <w:lvlText w:val="%5."/>
-      <w:lvlJc w:val="left"/>
-      <w:pPr>
-        <w:ind w:left="3600" w:hanging="360"/>
-      </w:pPr>
-    </w:lvl>
-    <w:lvl w:ilvl="5" w:tplc="0409001B" w:tentative="1">
-      <w:start w:val="1"/>
-      <w:numFmt w:val="lowerRoman"/>
-      <w:lvlText w:val="%6."/>
-      <w:lvlJc w:val="right"/>
-      <w:pPr>
-        <w:ind w:left="4320" w:hanging="180"/>
-      </w:pPr>
-    </w:lvl>
-    <w:lvl w:ilvl="6" w:tplc="0409000F" w:tentative="1">
+    <w:lvl w:ilvl="2">
       <w:start w:val="1"/>
       <w:numFmt w:val="decimal"/>
-      <w:lvlText w:val="%7."/>
+      <w:isLgl/>
+      <w:lvlText w:val="%1.%2.%3"/>
       <w:lvlJc w:val="left"/>
       <w:pPr>
-        <w:ind w:left="5040" w:hanging="360"/>
-      </w:pPr>
+        <w:ind w:left="1800" w:hanging="720"/>
+      </w:pPr>
+      <w:rPr>
+        <w:rFonts w:hint="default"/>
+      </w:rPr>
     </w:lvl>
-    <w:lvl w:ilvl="7" w:tplc="04090019" w:tentative="1">
+    <w:lvl w:ilvl="3">
       <w:start w:val="1"/>
-      <w:numFmt w:val="lowerLetter"/>
-      <w:lvlText w:val="%8."/>
+      <w:numFmt w:val="decimal"/>
+      <w:isLgl/>
+      <w:lvlText w:val="%1.%2.%3.%4"/>
       <w:lvlJc w:val="left"/>
       <w:pPr>
-        <w:ind w:left="5760" w:hanging="360"/>
-      </w:pPr>
+        <w:ind w:left="2520" w:hanging="1080"/>
+      </w:pPr>
+      <w:rPr>
+        <w:rFonts w:hint="default"/>
+      </w:rPr>
     </w:lvl>
-    <w:lvl w:ilvl="8" w:tplc="0409001B" w:tentative="1">
+    <w:lvl w:ilvl="4">
       <w:start w:val="1"/>
-      <w:numFmt w:val="lowerRoman"/>
-      <w:lvlText w:val="%9."/>
-      <w:lvlJc w:val="right"/>
-      <w:pPr>
-        <w:ind w:left="6480" w:hanging="180"/>
-      </w:pPr>
+      <w:numFmt w:val="decimal"/>
+      <w:isLgl/>
+      <w:lvlText w:val="%1.%2.%3.%4.%5"/>
+      <w:lvlJc w:val="left"/>
+      <w:pPr>
+        <w:ind w:left="2880" w:hanging="1080"/>
+      </w:pPr>
+      <w:rPr>
+        <w:rFonts w:hint="default"/>
+      </w:rPr>
+    </w:lvl>
+    <w:lvl w:ilvl="5">
+      <w:start w:val="1"/>
+      <w:numFmt w:val="decimal"/>
+      <w:isLgl/>
+      <w:lvlText w:val="%1.%2.%3.%4.%5.%6"/>
+      <w:lvlJc w:val="left"/>
+      <w:pPr>
+        <w:ind w:left="3600" w:hanging="1440"/>
+      </w:pPr>
+      <w:rPr>
+        <w:rFonts w:hint="default"/>
+      </w:rPr>
+    </w:lvl>
+    <w:lvl w:ilvl="6">
+      <w:start w:val="1"/>
+      <w:numFmt w:val="decimal"/>
+      <w:isLgl/>
+      <w:lvlText w:val="%1.%2.%3.%4.%5.%6.%7"/>
+      <w:lvlJc w:val="left"/>
+      <w:pPr>
+        <w:ind w:left="3960" w:hanging="1440"/>
+      </w:pPr>
+      <w:rPr>
+        <w:rFonts w:hint="default"/>
+      </w:rPr>
+    </w:lvl>
+    <w:lvl w:ilvl="7">
+      <w:start w:val="1"/>
+      <w:numFmt w:val="decimal"/>
+      <w:isLgl/>
+      <w:lvlText w:val="%1.%2.%3.%4.%5.%6.%7.%8"/>
+      <w:lvlJc w:val="left"/>
+      <w:pPr>
+        <w:ind w:left="4680" w:hanging="1800"/>
+      </w:pPr>
+      <w:rPr>
+        <w:rFonts w:hint="default"/>
+      </w:rPr>
+    </w:lvl>
+    <w:lvl w:ilvl="8">
+      <w:start w:val="1"/>
+      <w:numFmt w:val="decimal"/>
+      <w:isLgl/>
+      <w:lvlText w:val="%1.%2.%3.%4.%5.%6.%7.%8.%9"/>
+      <w:lvlJc w:val="left"/>
+      <w:pPr>
+        <w:ind w:left="5400" w:hanging="2160"/>
+      </w:pPr>
+      <w:rPr>
+        <w:rFonts w:hint="default"/>
+      </w:rPr>
     </w:lvl>
   </w:abstractNum>
   <w:abstractNum w:abstractNumId="1">
@@ -5393,7 +7693,7 @@
         <w:rFonts w:hint="default"/>
       </w:rPr>
     </w:lvl>
-    <w:lvl w:ilvl="1" w:tplc="04090019" w:tentative="1">
+    <w:lvl w:ilvl="1" w:tplc="04090019">
       <w:start w:val="1"/>
       <w:numFmt w:val="lowerLetter"/>
       <w:lvlText w:val="%2."/>

</xml_diff>

<commit_message>
Cap nhat phan bao cao bai tap
</commit_message>
<xml_diff>
--- a/SeminarOlapVer2.docx
+++ b/SeminarOlapVer2.docx
@@ -3738,7 +3738,7 @@
           <w:sz w:val="26"/>
           <w:szCs w:val="26"/>
         </w:rPr>
-        <w:t xml:space="preserve">) trong năm học “2007/2008” với những trường học có cấp độ là cấp tỉnh </w:t>
+        <w:t xml:space="preserve">) trong năm học “2007/2008” với những trường học có cấp độ là cấp trường </w:t>
       </w:r>
       <w:r>
         <w:rPr>
@@ -3747,7 +3747,25 @@
           <w:sz w:val="26"/>
           <w:szCs w:val="26"/>
         </w:rPr>
-        <w:t>(Data-level : Province level)</w:t>
+        <w:t xml:space="preserve">(Data-level : </w:t>
+      </w:r>
+      <w:r>
+        <w:rPr>
+          <w:rFonts w:ascii="Times New Roman" w:hAnsi="Times New Roman" w:cs="Times New Roman"/>
+          <w:caps/>
+          <w:sz w:val="26"/>
+          <w:szCs w:val="26"/>
+        </w:rPr>
+        <w:t>SCHOOL</w:t>
+      </w:r>
+      <w:r>
+        <w:rPr>
+          <w:rFonts w:ascii="Times New Roman" w:hAnsi="Times New Roman" w:cs="Times New Roman"/>
+          <w:caps/>
+          <w:sz w:val="26"/>
+          <w:szCs w:val="26"/>
+        </w:rPr>
+        <w:t xml:space="preserve"> level)</w:t>
       </w:r>
       <w:r>
         <w:rPr>
@@ -3864,8 +3882,6 @@
         </w:rPr>
         <w:t>Câu 10: Điểm đánh giá của các trường học trong năm “2012/2013”  ở quận New Westminster với đối tượng tham gia là ENGLISH LANGUAGE LEARNER.</w:t>
       </w:r>
-      <w:bookmarkStart w:id="0" w:name="_GoBack"/>
-      <w:bookmarkEnd w:id="0"/>
     </w:p>
     <w:p>
       <w:pPr>
@@ -6877,6 +6893,549 @@
     </w:p>
     <w:p>
       <w:pPr>
+        <w:rPr>
+          <w:rFonts w:ascii="Times New Roman" w:hAnsi="Times New Roman" w:cs="Times New Roman"/>
+          <w:caps/>
+          <w:sz w:val="26"/>
+          <w:szCs w:val="26"/>
+        </w:rPr>
+      </w:pPr>
+      <w:r>
+        <w:rPr>
+          <w:rFonts w:ascii="Times New Roman" w:hAnsi="Times New Roman" w:cs="Times New Roman"/>
+          <w:sz w:val="26"/>
+          <w:szCs w:val="26"/>
+        </w:rPr>
+        <w:t xml:space="preserve">Câu 6: </w:t>
+      </w:r>
+      <w:r>
+        <w:rPr>
+          <w:rFonts w:ascii="Times New Roman" w:hAnsi="Times New Roman" w:cs="Times New Roman"/>
+          <w:sz w:val="26"/>
+          <w:szCs w:val="26"/>
+        </w:rPr>
+        <w:t>Số người vượt chỉ tiêu (</w:t>
+      </w:r>
+      <w:r>
+        <w:rPr>
+          <w:rFonts w:ascii="Times New Roman" w:hAnsi="Times New Roman" w:cs="Times New Roman"/>
+          <w:sz w:val="26"/>
+          <w:szCs w:val="26"/>
+        </w:rPr>
+        <w:t>NUMBER_EXCEEDING</w:t>
+      </w:r>
+      <w:r>
+        <w:rPr>
+          <w:rFonts w:ascii="Times New Roman" w:hAnsi="Times New Roman" w:cs="Times New Roman"/>
+          <w:sz w:val="26"/>
+          <w:szCs w:val="26"/>
+        </w:rPr>
+        <w:t>) của từng đối tượng (</w:t>
+      </w:r>
+      <w:r>
+        <w:rPr>
+          <w:rFonts w:ascii="Times New Roman" w:hAnsi="Times New Roman" w:cs="Times New Roman"/>
+          <w:caps/>
+          <w:sz w:val="26"/>
+          <w:szCs w:val="26"/>
+        </w:rPr>
+        <w:t>sub_population</w:t>
+      </w:r>
+      <w:r>
+        <w:rPr>
+          <w:rFonts w:ascii="Times New Roman" w:hAnsi="Times New Roman" w:cs="Times New Roman"/>
+          <w:sz w:val="26"/>
+          <w:szCs w:val="26"/>
+        </w:rPr>
+        <w:t>) về kĩ năng tính toán (</w:t>
+      </w:r>
+      <w:r>
+        <w:rPr>
+          <w:rFonts w:ascii="Times New Roman" w:hAnsi="Times New Roman" w:cs="Times New Roman"/>
+          <w:caps/>
+          <w:sz w:val="26"/>
+          <w:szCs w:val="26"/>
+        </w:rPr>
+        <w:t>numeracy</w:t>
+      </w:r>
+      <w:r>
+        <w:rPr>
+          <w:rFonts w:ascii="Times New Roman" w:hAnsi="Times New Roman" w:cs="Times New Roman"/>
+          <w:sz w:val="26"/>
+          <w:szCs w:val="26"/>
+        </w:rPr>
+        <w:t>) trong năm học “2007/2008” với những trường học có cấp độ là cấ</w:t>
+      </w:r>
+      <w:r>
+        <w:rPr>
+          <w:rFonts w:ascii="Times New Roman" w:hAnsi="Times New Roman" w:cs="Times New Roman"/>
+          <w:sz w:val="26"/>
+          <w:szCs w:val="26"/>
+        </w:rPr>
+        <w:t>p trường</w:t>
+      </w:r>
+      <w:r>
+        <w:rPr>
+          <w:rFonts w:ascii="Times New Roman" w:hAnsi="Times New Roman" w:cs="Times New Roman"/>
+          <w:sz w:val="26"/>
+          <w:szCs w:val="26"/>
+        </w:rPr>
+        <w:t xml:space="preserve"> </w:t>
+      </w:r>
+      <w:r>
+        <w:rPr>
+          <w:rFonts w:ascii="Times New Roman" w:hAnsi="Times New Roman" w:cs="Times New Roman"/>
+          <w:caps/>
+          <w:sz w:val="26"/>
+          <w:szCs w:val="26"/>
+        </w:rPr>
+        <w:t xml:space="preserve">(Data-level : </w:t>
+      </w:r>
+      <w:r>
+        <w:rPr>
+          <w:rFonts w:ascii="Times New Roman" w:hAnsi="Times New Roman" w:cs="Times New Roman"/>
+          <w:caps/>
+          <w:sz w:val="26"/>
+          <w:szCs w:val="26"/>
+        </w:rPr>
+        <w:t>SCHOOL</w:t>
+      </w:r>
+      <w:r>
+        <w:rPr>
+          <w:rFonts w:ascii="Times New Roman" w:hAnsi="Times New Roman" w:cs="Times New Roman"/>
+          <w:caps/>
+          <w:sz w:val="26"/>
+          <w:szCs w:val="26"/>
+        </w:rPr>
+        <w:t xml:space="preserve"> level)</w:t>
+      </w:r>
+      <w:r>
+        <w:rPr>
+          <w:rFonts w:ascii="Times New Roman" w:hAnsi="Times New Roman" w:cs="Times New Roman"/>
+          <w:caps/>
+          <w:sz w:val="26"/>
+          <w:szCs w:val="26"/>
+        </w:rPr>
+        <w:t>.</w:t>
+      </w:r>
+    </w:p>
+    <w:p>
+      <w:pPr>
+        <w:pStyle w:val="ListParagraph"/>
+        <w:numPr>
+          <w:ilvl w:val="0"/>
+          <w:numId w:val="1"/>
+        </w:numPr>
+        <w:rPr>
+          <w:rFonts w:ascii="Times New Roman" w:hAnsi="Times New Roman" w:cs="Times New Roman"/>
+          <w:sz w:val="26"/>
+          <w:szCs w:val="26"/>
+        </w:rPr>
+      </w:pPr>
+      <w:r>
+        <w:rPr>
+          <w:rFonts w:ascii="Times New Roman" w:hAnsi="Times New Roman" w:cs="Times New Roman"/>
+          <w:sz w:val="26"/>
+          <w:szCs w:val="26"/>
+        </w:rPr>
+        <w:t>T</w:t>
+      </w:r>
+      <w:r>
+        <w:rPr>
+          <w:rFonts w:ascii="Times New Roman" w:hAnsi="Times New Roman" w:cs="Times New Roman"/>
+          <w:sz w:val="26"/>
+          <w:szCs w:val="26"/>
+        </w:rPr>
+        <w:t>ạ</w:t>
+      </w:r>
+      <w:r>
+        <w:rPr>
+          <w:rFonts w:ascii="Times New Roman" w:hAnsi="Times New Roman" w:cs="Times New Roman"/>
+          <w:sz w:val="26"/>
+          <w:szCs w:val="26"/>
+        </w:rPr>
+        <w:t>o cube</w:t>
+      </w:r>
+    </w:p>
+    <w:p>
+      <w:pPr>
+        <w:pStyle w:val="ListParagraph"/>
+        <w:rPr>
+          <w:rFonts w:ascii="Times New Roman" w:hAnsi="Times New Roman" w:cs="Times New Roman"/>
+          <w:sz w:val="26"/>
+          <w:szCs w:val="26"/>
+        </w:rPr>
+      </w:pPr>
+      <w:r>
+        <w:rPr>
+          <w:noProof/>
+        </w:rPr>
+        <w:drawing>
+          <wp:inline distT="0" distB="0" distL="0" distR="0" wp14:anchorId="58E22342" wp14:editId="2EA1B36D">
+            <wp:extent cx="4249519" cy="3372307"/>
+            <wp:effectExtent l="0" t="0" r="0" b="0"/>
+            <wp:docPr id="59" name="Picture 59"/>
+            <wp:cNvGraphicFramePr>
+              <a:graphicFrameLocks xmlns:a="http://schemas.openxmlformats.org/drawingml/2006/main" noChangeAspect="1"/>
+            </wp:cNvGraphicFramePr>
+            <a:graphic xmlns:a="http://schemas.openxmlformats.org/drawingml/2006/main">
+              <a:graphicData uri="http://schemas.openxmlformats.org/drawingml/2006/picture">
+                <pic:pic xmlns:pic="http://schemas.openxmlformats.org/drawingml/2006/picture">
+                  <pic:nvPicPr>
+                    <pic:cNvPr id="1" name=""/>
+                    <pic:cNvPicPr/>
+                  </pic:nvPicPr>
+                  <pic:blipFill>
+                    <a:blip r:embed="rId64"/>
+                    <a:stretch>
+                      <a:fillRect/>
+                    </a:stretch>
+                  </pic:blipFill>
+                  <pic:spPr>
+                    <a:xfrm>
+                      <a:off x="0" y="0"/>
+                      <a:ext cx="4264588" cy="3384266"/>
+                    </a:xfrm>
+                    <a:prstGeom prst="rect">
+                      <a:avLst/>
+                    </a:prstGeom>
+                  </pic:spPr>
+                </pic:pic>
+              </a:graphicData>
+            </a:graphic>
+          </wp:inline>
+        </w:drawing>
+      </w:r>
+    </w:p>
+    <w:p>
+      <w:pPr>
+        <w:pStyle w:val="ListParagraph"/>
+        <w:rPr>
+          <w:rFonts w:ascii="Times New Roman" w:hAnsi="Times New Roman" w:cs="Times New Roman"/>
+          <w:sz w:val="26"/>
+          <w:szCs w:val="26"/>
+        </w:rPr>
+      </w:pPr>
+    </w:p>
+    <w:p>
+      <w:pPr>
+        <w:pStyle w:val="ListParagraph"/>
+        <w:rPr>
+          <w:rFonts w:ascii="Times New Roman" w:hAnsi="Times New Roman" w:cs="Times New Roman"/>
+          <w:sz w:val="26"/>
+          <w:szCs w:val="26"/>
+        </w:rPr>
+      </w:pPr>
+    </w:p>
+    <w:p>
+      <w:pPr>
+        <w:pStyle w:val="ListParagraph"/>
+        <w:numPr>
+          <w:ilvl w:val="0"/>
+          <w:numId w:val="1"/>
+        </w:numPr>
+        <w:rPr>
+          <w:rFonts w:ascii="Times New Roman" w:hAnsi="Times New Roman" w:cs="Times New Roman"/>
+          <w:sz w:val="26"/>
+          <w:szCs w:val="26"/>
+        </w:rPr>
+      </w:pPr>
+      <w:r>
+        <w:rPr>
+          <w:rFonts w:ascii="Times New Roman" w:hAnsi="Times New Roman" w:cs="Times New Roman"/>
+          <w:sz w:val="26"/>
+          <w:szCs w:val="26"/>
+        </w:rPr>
+        <w:lastRenderedPageBreak/>
+        <w:t>Khởi chạy process</w:t>
+      </w:r>
+    </w:p>
+    <w:p>
+      <w:pPr>
+        <w:pStyle w:val="ListParagraph"/>
+        <w:ind w:hanging="720"/>
+        <w:rPr>
+          <w:rFonts w:ascii="Times New Roman" w:hAnsi="Times New Roman" w:cs="Times New Roman"/>
+          <w:sz w:val="26"/>
+          <w:szCs w:val="26"/>
+        </w:rPr>
+      </w:pPr>
+      <w:r>
+        <w:rPr>
+          <w:noProof/>
+        </w:rPr>
+        <w:drawing>
+          <wp:inline distT="0" distB="0" distL="0" distR="0" wp14:anchorId="784BFC4D" wp14:editId="38F7D4A1">
+            <wp:extent cx="5932627" cy="4542155"/>
+            <wp:effectExtent l="0" t="0" r="0" b="0"/>
+            <wp:docPr id="60" name="Picture 60"/>
+            <wp:cNvGraphicFramePr>
+              <a:graphicFrameLocks xmlns:a="http://schemas.openxmlformats.org/drawingml/2006/main" noChangeAspect="1"/>
+            </wp:cNvGraphicFramePr>
+            <a:graphic xmlns:a="http://schemas.openxmlformats.org/drawingml/2006/main">
+              <a:graphicData uri="http://schemas.openxmlformats.org/drawingml/2006/picture">
+                <pic:pic xmlns:pic="http://schemas.openxmlformats.org/drawingml/2006/picture">
+                  <pic:nvPicPr>
+                    <pic:cNvPr id="1" name=""/>
+                    <pic:cNvPicPr/>
+                  </pic:nvPicPr>
+                  <pic:blipFill>
+                    <a:blip r:embed="rId65"/>
+                    <a:stretch>
+                      <a:fillRect/>
+                    </a:stretch>
+                  </pic:blipFill>
+                  <pic:spPr>
+                    <a:xfrm>
+                      <a:off x="0" y="0"/>
+                      <a:ext cx="5958274" cy="4561791"/>
+                    </a:xfrm>
+                    <a:prstGeom prst="rect">
+                      <a:avLst/>
+                    </a:prstGeom>
+                  </pic:spPr>
+                </pic:pic>
+              </a:graphicData>
+            </a:graphic>
+          </wp:inline>
+        </w:drawing>
+      </w:r>
+    </w:p>
+    <w:p>
+      <w:pPr>
+        <w:pStyle w:val="ListParagraph"/>
+        <w:ind w:hanging="720"/>
+        <w:rPr>
+          <w:rFonts w:ascii="Times New Roman" w:hAnsi="Times New Roman" w:cs="Times New Roman"/>
+          <w:sz w:val="26"/>
+          <w:szCs w:val="26"/>
+        </w:rPr>
+      </w:pPr>
+    </w:p>
+    <w:p>
+      <w:pPr>
+        <w:pStyle w:val="ListParagraph"/>
+        <w:numPr>
+          <w:ilvl w:val="0"/>
+          <w:numId w:val="1"/>
+        </w:numPr>
+        <w:rPr>
+          <w:rFonts w:ascii="Times New Roman" w:hAnsi="Times New Roman" w:cs="Times New Roman"/>
+          <w:sz w:val="26"/>
+          <w:szCs w:val="26"/>
+        </w:rPr>
+      </w:pPr>
+      <w:r>
+        <w:rPr>
+          <w:rFonts w:ascii="Times New Roman" w:hAnsi="Times New Roman" w:cs="Times New Roman"/>
+          <w:sz w:val="26"/>
+          <w:szCs w:val="26"/>
+        </w:rPr>
+        <w:t>Kết quả truy vấn</w:t>
+      </w:r>
+    </w:p>
+    <w:p>
+      <w:pPr>
+        <w:pStyle w:val="ListParagraph"/>
+        <w:ind w:hanging="720"/>
+        <w:rPr>
+          <w:rFonts w:ascii="Times New Roman" w:hAnsi="Times New Roman" w:cs="Times New Roman"/>
+          <w:sz w:val="26"/>
+          <w:szCs w:val="26"/>
+        </w:rPr>
+      </w:pPr>
+      <w:r>
+        <w:rPr>
+          <w:noProof/>
+        </w:rPr>
+        <w:drawing>
+          <wp:inline distT="0" distB="0" distL="0" distR="0" wp14:anchorId="3282DFD8" wp14:editId="778AB341">
+            <wp:extent cx="5943600" cy="2236470"/>
+            <wp:effectExtent l="0" t="0" r="0" b="0"/>
+            <wp:docPr id="61" name="Picture 61"/>
+            <wp:cNvGraphicFramePr>
+              <a:graphicFrameLocks xmlns:a="http://schemas.openxmlformats.org/drawingml/2006/main" noChangeAspect="1"/>
+            </wp:cNvGraphicFramePr>
+            <a:graphic xmlns:a="http://schemas.openxmlformats.org/drawingml/2006/main">
+              <a:graphicData uri="http://schemas.openxmlformats.org/drawingml/2006/picture">
+                <pic:pic xmlns:pic="http://schemas.openxmlformats.org/drawingml/2006/picture">
+                  <pic:nvPicPr>
+                    <pic:cNvPr id="1" name=""/>
+                    <pic:cNvPicPr/>
+                  </pic:nvPicPr>
+                  <pic:blipFill>
+                    <a:blip r:embed="rId66"/>
+                    <a:stretch>
+                      <a:fillRect/>
+                    </a:stretch>
+                  </pic:blipFill>
+                  <pic:spPr>
+                    <a:xfrm>
+                      <a:off x="0" y="0"/>
+                      <a:ext cx="5943600" cy="2236470"/>
+                    </a:xfrm>
+                    <a:prstGeom prst="rect">
+                      <a:avLst/>
+                    </a:prstGeom>
+                  </pic:spPr>
+                </pic:pic>
+              </a:graphicData>
+            </a:graphic>
+          </wp:inline>
+        </w:drawing>
+      </w:r>
+    </w:p>
+    <w:p>
+      <w:pPr>
+        <w:pStyle w:val="ListParagraph"/>
+        <w:numPr>
+          <w:ilvl w:val="0"/>
+          <w:numId w:val="1"/>
+        </w:numPr>
+        <w:rPr>
+          <w:rFonts w:ascii="Times New Roman" w:hAnsi="Times New Roman" w:cs="Times New Roman"/>
+          <w:sz w:val="26"/>
+          <w:szCs w:val="26"/>
+        </w:rPr>
+      </w:pPr>
+    </w:p>
+    <w:p>
+      <w:pPr>
+        <w:rPr>
+          <w:rFonts w:ascii="Times New Roman" w:hAnsi="Times New Roman" w:cs="Times New Roman"/>
+          <w:sz w:val="26"/>
+          <w:szCs w:val="26"/>
+        </w:rPr>
+      </w:pPr>
+    </w:p>
+    <w:p>
+      <w:pPr>
+        <w:jc w:val="both"/>
+        <w:rPr>
+          <w:rFonts w:ascii="Times New Roman" w:hAnsi="Times New Roman" w:cs="Times New Roman"/>
+          <w:sz w:val="26"/>
+          <w:szCs w:val="26"/>
+        </w:rPr>
+      </w:pPr>
+      <w:r>
+        <w:rPr>
+          <w:rFonts w:ascii="Times New Roman" w:hAnsi="Times New Roman" w:cs="Times New Roman"/>
+          <w:sz w:val="26"/>
+          <w:szCs w:val="26"/>
+        </w:rPr>
+        <w:lastRenderedPageBreak/>
+        <w:t>Câu 7: Số người không đạt (NUMBER_BELOW) và đạt (NUMBER_MEETING) với kĩ năng là kĩ năng viết của những trường học là trường công (PUBLIC_OR_INDEPENDENT: BC PUBLIC SCHOOL) trong năm học “2007/2008” và cấp độ là cấp quận (DATA_LEVEL : DISTRICT_LEVEL).</w:t>
+      </w:r>
+    </w:p>
+    <w:p>
+      <w:pPr>
+        <w:pStyle w:val="ListParagraph"/>
+        <w:numPr>
+          <w:ilvl w:val="0"/>
+          <w:numId w:val="1"/>
+        </w:numPr>
+        <w:jc w:val="both"/>
+        <w:rPr>
+          <w:rFonts w:ascii="Times New Roman" w:hAnsi="Times New Roman" w:cs="Times New Roman"/>
+          <w:sz w:val="26"/>
+          <w:szCs w:val="26"/>
+        </w:rPr>
+      </w:pPr>
+      <w:r>
+        <w:rPr>
+          <w:rFonts w:ascii="Times New Roman" w:hAnsi="Times New Roman" w:cs="Times New Roman"/>
+          <w:sz w:val="26"/>
+          <w:szCs w:val="26"/>
+        </w:rPr>
+        <w:t xml:space="preserve">Tạo cube </w:t>
+      </w:r>
+    </w:p>
+    <w:p>
+      <w:pPr>
+        <w:pStyle w:val="ListParagraph"/>
+        <w:jc w:val="both"/>
+        <w:rPr>
+          <w:rFonts w:ascii="Times New Roman" w:hAnsi="Times New Roman" w:cs="Times New Roman"/>
+          <w:sz w:val="26"/>
+          <w:szCs w:val="26"/>
+        </w:rPr>
+      </w:pPr>
+      <w:r>
+        <w:rPr>
+          <w:noProof/>
+        </w:rPr>
+        <w:drawing>
+          <wp:inline distT="0" distB="0" distL="0" distR="0" wp14:anchorId="7A5B89C6" wp14:editId="24C15EED">
+            <wp:extent cx="4705350" cy="4305300"/>
+            <wp:effectExtent l="0" t="0" r="0" b="0"/>
+            <wp:docPr id="62" name="Picture 62"/>
+            <wp:cNvGraphicFramePr>
+              <a:graphicFrameLocks xmlns:a="http://schemas.openxmlformats.org/drawingml/2006/main" noChangeAspect="1"/>
+            </wp:cNvGraphicFramePr>
+            <a:graphic xmlns:a="http://schemas.openxmlformats.org/drawingml/2006/main">
+              <a:graphicData uri="http://schemas.openxmlformats.org/drawingml/2006/picture">
+                <pic:pic xmlns:pic="http://schemas.openxmlformats.org/drawingml/2006/picture">
+                  <pic:nvPicPr>
+                    <pic:cNvPr id="1" name=""/>
+                    <pic:cNvPicPr/>
+                  </pic:nvPicPr>
+                  <pic:blipFill>
+                    <a:blip r:embed="rId67"/>
+                    <a:stretch>
+                      <a:fillRect/>
+                    </a:stretch>
+                  </pic:blipFill>
+                  <pic:spPr>
+                    <a:xfrm>
+                      <a:off x="0" y="0"/>
+                      <a:ext cx="4705350" cy="4305300"/>
+                    </a:xfrm>
+                    <a:prstGeom prst="rect">
+                      <a:avLst/>
+                    </a:prstGeom>
+                  </pic:spPr>
+                </pic:pic>
+              </a:graphicData>
+            </a:graphic>
+          </wp:inline>
+        </w:drawing>
+      </w:r>
+    </w:p>
+    <w:p>
+      <w:pPr>
+        <w:jc w:val="both"/>
+        <w:rPr>
+          <w:rFonts w:ascii="Times New Roman" w:hAnsi="Times New Roman" w:cs="Times New Roman"/>
+          <w:sz w:val="26"/>
+          <w:szCs w:val="26"/>
+        </w:rPr>
+      </w:pPr>
+    </w:p>
+    <w:p>
+      <w:pPr>
+        <w:pStyle w:val="ListParagraph"/>
+        <w:numPr>
+          <w:ilvl w:val="0"/>
+          <w:numId w:val="1"/>
+        </w:numPr>
+        <w:jc w:val="both"/>
+        <w:rPr>
+          <w:rFonts w:ascii="Times New Roman" w:hAnsi="Times New Roman" w:cs="Times New Roman"/>
+          <w:sz w:val="26"/>
+          <w:szCs w:val="26"/>
+        </w:rPr>
+      </w:pPr>
+      <w:r>
+        <w:rPr>
+          <w:rFonts w:ascii="Times New Roman" w:hAnsi="Times New Roman" w:cs="Times New Roman"/>
+          <w:sz w:val="26"/>
+          <w:szCs w:val="26"/>
+        </w:rPr>
+        <w:t>Khởi tạo measure</w:t>
+      </w:r>
+    </w:p>
+    <w:p>
+      <w:pPr>
         <w:pStyle w:val="ListParagraph"/>
         <w:ind w:hanging="720"/>
         <w:jc w:val="both"/>
@@ -6886,48 +7445,47 @@
           <w:szCs w:val="26"/>
         </w:rPr>
       </w:pPr>
-    </w:p>
-    <w:p>
-      <w:pPr>
-        <w:pStyle w:val="ListParagraph"/>
-        <w:jc w:val="both"/>
-        <w:rPr>
-          <w:rFonts w:ascii="Times New Roman" w:hAnsi="Times New Roman" w:cs="Times New Roman"/>
-          <w:sz w:val="26"/>
-          <w:szCs w:val="26"/>
-        </w:rPr>
-      </w:pPr>
-    </w:p>
-    <w:p>
-      <w:pPr>
-        <w:pStyle w:val="ListParagraph"/>
-        <w:jc w:val="both"/>
-        <w:rPr>
-          <w:rFonts w:ascii="Times New Roman" w:hAnsi="Times New Roman" w:cs="Times New Roman"/>
-          <w:sz w:val="26"/>
-          <w:szCs w:val="26"/>
-        </w:rPr>
-      </w:pPr>
-    </w:p>
-    <w:p>
-      <w:pPr>
-        <w:jc w:val="both"/>
-        <w:rPr>
-          <w:rFonts w:ascii="Times New Roman" w:hAnsi="Times New Roman" w:cs="Times New Roman"/>
-          <w:sz w:val="26"/>
-          <w:szCs w:val="26"/>
-        </w:rPr>
-      </w:pPr>
-    </w:p>
-    <w:p>
-      <w:pPr>
-        <w:jc w:val="both"/>
-        <w:rPr>
-          <w:rFonts w:ascii="Times New Roman" w:hAnsi="Times New Roman" w:cs="Times New Roman"/>
-          <w:sz w:val="26"/>
-          <w:szCs w:val="26"/>
-        </w:rPr>
-      </w:pPr>
+      <w:r>
+        <w:rPr>
+          <w:noProof/>
+        </w:rPr>
+        <w:lastRenderedPageBreak/>
+        <w:drawing>
+          <wp:inline distT="0" distB="0" distL="0" distR="0" wp14:anchorId="3D1F5F4D" wp14:editId="1A177AA4">
+            <wp:extent cx="5943600" cy="2860243"/>
+            <wp:effectExtent l="0" t="0" r="0" b="0"/>
+            <wp:docPr id="64" name="Picture 64"/>
+            <wp:cNvGraphicFramePr>
+              <a:graphicFrameLocks xmlns:a="http://schemas.openxmlformats.org/drawingml/2006/main" noChangeAspect="1"/>
+            </wp:cNvGraphicFramePr>
+            <a:graphic xmlns:a="http://schemas.openxmlformats.org/drawingml/2006/main">
+              <a:graphicData uri="http://schemas.openxmlformats.org/drawingml/2006/picture">
+                <pic:pic xmlns:pic="http://schemas.openxmlformats.org/drawingml/2006/picture">
+                  <pic:nvPicPr>
+                    <pic:cNvPr id="1" name=""/>
+                    <pic:cNvPicPr/>
+                  </pic:nvPicPr>
+                  <pic:blipFill>
+                    <a:blip r:embed="rId68"/>
+                    <a:stretch>
+                      <a:fillRect/>
+                    </a:stretch>
+                  </pic:blipFill>
+                  <pic:spPr>
+                    <a:xfrm>
+                      <a:off x="0" y="0"/>
+                      <a:ext cx="5948434" cy="2862569"/>
+                    </a:xfrm>
+                    <a:prstGeom prst="rect">
+                      <a:avLst/>
+                    </a:prstGeom>
+                  </pic:spPr>
+                </pic:pic>
+              </a:graphicData>
+            </a:graphic>
+          </wp:inline>
+        </w:drawing>
+      </w:r>
     </w:p>
     <w:p>
       <w:pPr>
@@ -6944,24 +7502,211 @@
     <w:p>
       <w:pPr>
         <w:pStyle w:val="ListParagraph"/>
+        <w:numPr>
+          <w:ilvl w:val="0"/>
+          <w:numId w:val="1"/>
+        </w:numPr>
+        <w:jc w:val="both"/>
+        <w:rPr>
+          <w:rFonts w:ascii="Times New Roman" w:hAnsi="Times New Roman" w:cs="Times New Roman"/>
+          <w:sz w:val="26"/>
+          <w:szCs w:val="26"/>
+        </w:rPr>
+      </w:pPr>
+      <w:r>
+        <w:rPr>
+          <w:rFonts w:ascii="Times New Roman" w:hAnsi="Times New Roman" w:cs="Times New Roman"/>
+          <w:sz w:val="26"/>
+          <w:szCs w:val="26"/>
+        </w:rPr>
+        <w:t>Kết quả truy vấn</w:t>
+      </w:r>
+    </w:p>
+    <w:p>
+      <w:pPr>
+        <w:pStyle w:val="ListParagraph"/>
         <w:ind w:hanging="720"/>
-        <w:rPr>
-          <w:rFonts w:ascii="Times New Roman" w:hAnsi="Times New Roman" w:cs="Times New Roman"/>
-          <w:sz w:val="28"/>
-          <w:szCs w:val="28"/>
-        </w:rPr>
-      </w:pPr>
+        <w:jc w:val="both"/>
+        <w:rPr>
+          <w:rFonts w:ascii="Times New Roman" w:hAnsi="Times New Roman" w:cs="Times New Roman"/>
+          <w:sz w:val="26"/>
+          <w:szCs w:val="26"/>
+        </w:rPr>
+      </w:pPr>
+      <w:r>
+        <w:rPr>
+          <w:noProof/>
+        </w:rPr>
+        <w:drawing>
+          <wp:inline distT="0" distB="0" distL="0" distR="0" wp14:anchorId="71A803AC" wp14:editId="71A85B24">
+            <wp:extent cx="5943600" cy="3117215"/>
+            <wp:effectExtent l="0" t="0" r="0" b="6985"/>
+            <wp:docPr id="65" name="Picture 65"/>
+            <wp:cNvGraphicFramePr>
+              <a:graphicFrameLocks xmlns:a="http://schemas.openxmlformats.org/drawingml/2006/main" noChangeAspect="1"/>
+            </wp:cNvGraphicFramePr>
+            <a:graphic xmlns:a="http://schemas.openxmlformats.org/drawingml/2006/main">
+              <a:graphicData uri="http://schemas.openxmlformats.org/drawingml/2006/picture">
+                <pic:pic xmlns:pic="http://schemas.openxmlformats.org/drawingml/2006/picture">
+                  <pic:nvPicPr>
+                    <pic:cNvPr id="1" name=""/>
+                    <pic:cNvPicPr/>
+                  </pic:nvPicPr>
+                  <pic:blipFill>
+                    <a:blip r:embed="rId69"/>
+                    <a:stretch>
+                      <a:fillRect/>
+                    </a:stretch>
+                  </pic:blipFill>
+                  <pic:spPr>
+                    <a:xfrm>
+                      <a:off x="0" y="0"/>
+                      <a:ext cx="5943600" cy="3117215"/>
+                    </a:xfrm>
+                    <a:prstGeom prst="rect">
+                      <a:avLst/>
+                    </a:prstGeom>
+                  </pic:spPr>
+                </pic:pic>
+              </a:graphicData>
+            </a:graphic>
+          </wp:inline>
+        </w:drawing>
+      </w:r>
     </w:p>
     <w:p>
       <w:pPr>
         <w:pStyle w:val="ListParagraph"/>
         <w:ind w:hanging="720"/>
-        <w:rPr>
-          <w:rFonts w:ascii="Times New Roman" w:hAnsi="Times New Roman" w:cs="Times New Roman"/>
-          <w:sz w:val="28"/>
-          <w:szCs w:val="28"/>
-        </w:rPr>
-      </w:pPr>
+        <w:jc w:val="both"/>
+        <w:rPr>
+          <w:rFonts w:ascii="Times New Roman" w:hAnsi="Times New Roman" w:cs="Times New Roman"/>
+          <w:sz w:val="26"/>
+          <w:szCs w:val="26"/>
+        </w:rPr>
+      </w:pPr>
+    </w:p>
+    <w:p>
+      <w:pPr>
+        <w:rPr>
+          <w:rFonts w:ascii="Times New Roman" w:hAnsi="Times New Roman" w:cs="Times New Roman"/>
+          <w:sz w:val="26"/>
+          <w:szCs w:val="26"/>
+        </w:rPr>
+      </w:pPr>
+      <w:r>
+        <w:rPr>
+          <w:rFonts w:ascii="Times New Roman" w:hAnsi="Times New Roman" w:cs="Times New Roman"/>
+          <w:sz w:val="26"/>
+          <w:szCs w:val="26"/>
+        </w:rPr>
+        <w:t>Câu 8 : Cho biết số lượng thí sinh thi không đạt với kĩ năng Reading, Writing ở tất cả các năm học.</w:t>
+      </w:r>
+    </w:p>
+    <w:p>
+      <w:pPr>
+        <w:pStyle w:val="ListParagraph"/>
+        <w:numPr>
+          <w:ilvl w:val="0"/>
+          <w:numId w:val="1"/>
+        </w:numPr>
+        <w:rPr>
+          <w:rFonts w:ascii="Times New Roman" w:hAnsi="Times New Roman" w:cs="Times New Roman"/>
+          <w:sz w:val="26"/>
+          <w:szCs w:val="26"/>
+        </w:rPr>
+      </w:pPr>
+      <w:r>
+        <w:rPr>
+          <w:rFonts w:ascii="Times New Roman" w:hAnsi="Times New Roman" w:cs="Times New Roman"/>
+          <w:sz w:val="26"/>
+          <w:szCs w:val="26"/>
+        </w:rPr>
+        <w:t>Tạo cube</w:t>
+      </w:r>
+    </w:p>
+    <w:p>
+      <w:pPr>
+        <w:pStyle w:val="ListParagraph"/>
+        <w:rPr>
+          <w:rFonts w:ascii="Times New Roman" w:hAnsi="Times New Roman" w:cs="Times New Roman"/>
+          <w:sz w:val="26"/>
+          <w:szCs w:val="26"/>
+        </w:rPr>
+      </w:pPr>
+      <w:r>
+        <w:rPr>
+          <w:noProof/>
+        </w:rPr>
+        <w:lastRenderedPageBreak/>
+        <w:drawing>
+          <wp:inline distT="0" distB="0" distL="0" distR="0" wp14:anchorId="08ACD489" wp14:editId="78CAE96F">
+            <wp:extent cx="4667250" cy="4248150"/>
+            <wp:effectExtent l="0" t="0" r="0" b="0"/>
+            <wp:docPr id="66" name="Picture 66"/>
+            <wp:cNvGraphicFramePr>
+              <a:graphicFrameLocks xmlns:a="http://schemas.openxmlformats.org/drawingml/2006/main" noChangeAspect="1"/>
+            </wp:cNvGraphicFramePr>
+            <a:graphic xmlns:a="http://schemas.openxmlformats.org/drawingml/2006/main">
+              <a:graphicData uri="http://schemas.openxmlformats.org/drawingml/2006/picture">
+                <pic:pic xmlns:pic="http://schemas.openxmlformats.org/drawingml/2006/picture">
+                  <pic:nvPicPr>
+                    <pic:cNvPr id="1" name=""/>
+                    <pic:cNvPicPr/>
+                  </pic:nvPicPr>
+                  <pic:blipFill>
+                    <a:blip r:embed="rId70"/>
+                    <a:stretch>
+                      <a:fillRect/>
+                    </a:stretch>
+                  </pic:blipFill>
+                  <pic:spPr>
+                    <a:xfrm>
+                      <a:off x="0" y="0"/>
+                      <a:ext cx="4667250" cy="4248150"/>
+                    </a:xfrm>
+                    <a:prstGeom prst="rect">
+                      <a:avLst/>
+                    </a:prstGeom>
+                  </pic:spPr>
+                </pic:pic>
+              </a:graphicData>
+            </a:graphic>
+          </wp:inline>
+        </w:drawing>
+      </w:r>
+    </w:p>
+    <w:p>
+      <w:pPr>
+        <w:pStyle w:val="ListParagraph"/>
+        <w:rPr>
+          <w:rFonts w:ascii="Times New Roman" w:hAnsi="Times New Roman" w:cs="Times New Roman"/>
+          <w:sz w:val="26"/>
+          <w:szCs w:val="26"/>
+        </w:rPr>
+      </w:pPr>
+    </w:p>
+    <w:p>
+      <w:pPr>
+        <w:pStyle w:val="ListParagraph"/>
+        <w:numPr>
+          <w:ilvl w:val="0"/>
+          <w:numId w:val="1"/>
+        </w:numPr>
+        <w:rPr>
+          <w:rFonts w:ascii="Times New Roman" w:hAnsi="Times New Roman" w:cs="Times New Roman"/>
+          <w:sz w:val="26"/>
+          <w:szCs w:val="26"/>
+        </w:rPr>
+      </w:pPr>
+      <w:r>
+        <w:rPr>
+          <w:rFonts w:ascii="Times New Roman" w:hAnsi="Times New Roman" w:cs="Times New Roman"/>
+          <w:sz w:val="26"/>
+          <w:szCs w:val="26"/>
+        </w:rPr>
+        <w:t>Khởi chạy process</w:t>
+      </w:r>
     </w:p>
     <w:p>
       <w:pPr>
@@ -6969,10 +7714,50 @@
         <w:ind w:hanging="720"/>
         <w:rPr>
           <w:rFonts w:ascii="Times New Roman" w:hAnsi="Times New Roman" w:cs="Times New Roman"/>
-          <w:sz w:val="28"/>
-          <w:szCs w:val="28"/>
-        </w:rPr>
-      </w:pPr>
+          <w:sz w:val="26"/>
+          <w:szCs w:val="26"/>
+        </w:rPr>
+      </w:pPr>
+      <w:r>
+        <w:rPr>
+          <w:noProof/>
+        </w:rPr>
+        <w:drawing>
+          <wp:inline distT="0" distB="0" distL="0" distR="0" wp14:anchorId="01DF5908" wp14:editId="715EE0A0">
+            <wp:extent cx="5943600" cy="3518611"/>
+            <wp:effectExtent l="0" t="0" r="0" b="5715"/>
+            <wp:docPr id="67" name="Picture 67"/>
+            <wp:cNvGraphicFramePr>
+              <a:graphicFrameLocks xmlns:a="http://schemas.openxmlformats.org/drawingml/2006/main" noChangeAspect="1"/>
+            </wp:cNvGraphicFramePr>
+            <a:graphic xmlns:a="http://schemas.openxmlformats.org/drawingml/2006/main">
+              <a:graphicData uri="http://schemas.openxmlformats.org/drawingml/2006/picture">
+                <pic:pic xmlns:pic="http://schemas.openxmlformats.org/drawingml/2006/picture">
+                  <pic:nvPicPr>
+                    <pic:cNvPr id="1" name=""/>
+                    <pic:cNvPicPr/>
+                  </pic:nvPicPr>
+                  <pic:blipFill>
+                    <a:blip r:embed="rId71"/>
+                    <a:stretch>
+                      <a:fillRect/>
+                    </a:stretch>
+                  </pic:blipFill>
+                  <pic:spPr>
+                    <a:xfrm>
+                      <a:off x="0" y="0"/>
+                      <a:ext cx="5948308" cy="3521398"/>
+                    </a:xfrm>
+                    <a:prstGeom prst="rect">
+                      <a:avLst/>
+                    </a:prstGeom>
+                  </pic:spPr>
+                </pic:pic>
+              </a:graphicData>
+            </a:graphic>
+          </wp:inline>
+        </w:drawing>
+      </w:r>
     </w:p>
     <w:p>
       <w:pPr>
@@ -6980,10 +7765,32 @@
         <w:ind w:hanging="720"/>
         <w:rPr>
           <w:rFonts w:ascii="Times New Roman" w:hAnsi="Times New Roman" w:cs="Times New Roman"/>
-          <w:sz w:val="28"/>
-          <w:szCs w:val="28"/>
-        </w:rPr>
-      </w:pPr>
+          <w:sz w:val="26"/>
+          <w:szCs w:val="26"/>
+        </w:rPr>
+      </w:pPr>
+    </w:p>
+    <w:p>
+      <w:pPr>
+        <w:pStyle w:val="ListParagraph"/>
+        <w:numPr>
+          <w:ilvl w:val="0"/>
+          <w:numId w:val="1"/>
+        </w:numPr>
+        <w:rPr>
+          <w:rFonts w:ascii="Times New Roman" w:hAnsi="Times New Roman" w:cs="Times New Roman"/>
+          <w:sz w:val="26"/>
+          <w:szCs w:val="26"/>
+        </w:rPr>
+      </w:pPr>
+      <w:r>
+        <w:rPr>
+          <w:rFonts w:ascii="Times New Roman" w:hAnsi="Times New Roman" w:cs="Times New Roman"/>
+          <w:sz w:val="26"/>
+          <w:szCs w:val="26"/>
+        </w:rPr>
+        <w:t>Kết quả truy vấn</w:t>
+      </w:r>
     </w:p>
     <w:p>
       <w:pPr>
@@ -6991,10 +7798,50 @@
         <w:ind w:hanging="720"/>
         <w:rPr>
           <w:rFonts w:ascii="Times New Roman" w:hAnsi="Times New Roman" w:cs="Times New Roman"/>
-          <w:sz w:val="28"/>
-          <w:szCs w:val="28"/>
-        </w:rPr>
-      </w:pPr>
+          <w:sz w:val="26"/>
+          <w:szCs w:val="26"/>
+        </w:rPr>
+      </w:pPr>
+      <w:r>
+        <w:rPr>
+          <w:noProof/>
+        </w:rPr>
+        <w:drawing>
+          <wp:inline distT="0" distB="0" distL="0" distR="0" wp14:anchorId="50210C4D" wp14:editId="59999D85">
+            <wp:extent cx="5943600" cy="3313430"/>
+            <wp:effectExtent l="0" t="0" r="0" b="1270"/>
+            <wp:docPr id="68" name="Picture 68"/>
+            <wp:cNvGraphicFramePr>
+              <a:graphicFrameLocks xmlns:a="http://schemas.openxmlformats.org/drawingml/2006/main" noChangeAspect="1"/>
+            </wp:cNvGraphicFramePr>
+            <a:graphic xmlns:a="http://schemas.openxmlformats.org/drawingml/2006/main">
+              <a:graphicData uri="http://schemas.openxmlformats.org/drawingml/2006/picture">
+                <pic:pic xmlns:pic="http://schemas.openxmlformats.org/drawingml/2006/picture">
+                  <pic:nvPicPr>
+                    <pic:cNvPr id="1" name=""/>
+                    <pic:cNvPicPr/>
+                  </pic:nvPicPr>
+                  <pic:blipFill>
+                    <a:blip r:embed="rId72"/>
+                    <a:stretch>
+                      <a:fillRect/>
+                    </a:stretch>
+                  </pic:blipFill>
+                  <pic:spPr>
+                    <a:xfrm>
+                      <a:off x="0" y="0"/>
+                      <a:ext cx="5943600" cy="3313430"/>
+                    </a:xfrm>
+                    <a:prstGeom prst="rect">
+                      <a:avLst/>
+                    </a:prstGeom>
+                  </pic:spPr>
+                </pic:pic>
+              </a:graphicData>
+            </a:graphic>
+          </wp:inline>
+        </w:drawing>
+      </w:r>
     </w:p>
     <w:p>
       <w:pPr>
@@ -7002,10 +7849,49 @@
         <w:ind w:hanging="720"/>
         <w:rPr>
           <w:rFonts w:ascii="Times New Roman" w:hAnsi="Times New Roman" w:cs="Times New Roman"/>
-          <w:sz w:val="28"/>
-          <w:szCs w:val="28"/>
-        </w:rPr>
-      </w:pPr>
+          <w:sz w:val="26"/>
+          <w:szCs w:val="26"/>
+        </w:rPr>
+      </w:pPr>
+    </w:p>
+    <w:p>
+      <w:pPr>
+        <w:rPr>
+          <w:rFonts w:ascii="Times New Roman" w:hAnsi="Times New Roman" w:cs="Times New Roman"/>
+          <w:sz w:val="26"/>
+          <w:szCs w:val="26"/>
+        </w:rPr>
+      </w:pPr>
+      <w:r>
+        <w:rPr>
+          <w:rFonts w:ascii="Times New Roman" w:hAnsi="Times New Roman" w:cs="Times New Roman"/>
+          <w:sz w:val="26"/>
+          <w:szCs w:val="26"/>
+        </w:rPr>
+        <w:t>Câu 9 Số lượng người đạt (NUMBER_MEETING)  với kĩ năng là tính toán (NUMERACY) của những trường học thuộc khối trường tư (PUBLIC_OR_INDEPENDENT : BC Independent School) ở khối lớp 7 và đối với người tham dự có giới tính là nam (SUB_POPULATION: MALE) trong năm học “2014/2015”.</w:t>
+      </w:r>
+    </w:p>
+    <w:p>
+      <w:pPr>
+        <w:pStyle w:val="ListParagraph"/>
+        <w:numPr>
+          <w:ilvl w:val="0"/>
+          <w:numId w:val="1"/>
+        </w:numPr>
+        <w:rPr>
+          <w:rFonts w:ascii="Times New Roman" w:hAnsi="Times New Roman" w:cs="Times New Roman"/>
+          <w:sz w:val="26"/>
+          <w:szCs w:val="26"/>
+        </w:rPr>
+      </w:pPr>
+      <w:r>
+        <w:rPr>
+          <w:rFonts w:ascii="Times New Roman" w:hAnsi="Times New Roman" w:cs="Times New Roman"/>
+          <w:sz w:val="26"/>
+          <w:szCs w:val="26"/>
+        </w:rPr>
+        <w:t>Khởi tạo cube</w:t>
+      </w:r>
     </w:p>
     <w:p>
       <w:pPr>
@@ -7013,20 +7899,536 @@
         <w:ind w:hanging="720"/>
         <w:rPr>
           <w:rFonts w:ascii="Times New Roman" w:hAnsi="Times New Roman" w:cs="Times New Roman"/>
-          <w:sz w:val="28"/>
-          <w:szCs w:val="28"/>
-        </w:rPr>
-      </w:pPr>
-    </w:p>
-    <w:p>
-      <w:pPr>
-        <w:pStyle w:val="ListParagraph"/>
-        <w:rPr>
-          <w:rFonts w:ascii="Times New Roman" w:hAnsi="Times New Roman" w:cs="Times New Roman"/>
-          <w:sz w:val="28"/>
-          <w:szCs w:val="28"/>
-        </w:rPr>
-      </w:pPr>
+          <w:sz w:val="26"/>
+          <w:szCs w:val="26"/>
+        </w:rPr>
+      </w:pPr>
+      <w:r>
+        <w:rPr>
+          <w:noProof/>
+        </w:rPr>
+        <w:drawing>
+          <wp:inline distT="0" distB="0" distL="0" distR="0" wp14:anchorId="1CE56E8D" wp14:editId="33F095AB">
+            <wp:extent cx="5943600" cy="2787091"/>
+            <wp:effectExtent l="0" t="0" r="0" b="0"/>
+            <wp:docPr id="69" name="Picture 69"/>
+            <wp:cNvGraphicFramePr>
+              <a:graphicFrameLocks xmlns:a="http://schemas.openxmlformats.org/drawingml/2006/main" noChangeAspect="1"/>
+            </wp:cNvGraphicFramePr>
+            <a:graphic xmlns:a="http://schemas.openxmlformats.org/drawingml/2006/main">
+              <a:graphicData uri="http://schemas.openxmlformats.org/drawingml/2006/picture">
+                <pic:pic xmlns:pic="http://schemas.openxmlformats.org/drawingml/2006/picture">
+                  <pic:nvPicPr>
+                    <pic:cNvPr id="1" name=""/>
+                    <pic:cNvPicPr/>
+                  </pic:nvPicPr>
+                  <pic:blipFill>
+                    <a:blip r:embed="rId73"/>
+                    <a:stretch>
+                      <a:fillRect/>
+                    </a:stretch>
+                  </pic:blipFill>
+                  <pic:spPr>
+                    <a:xfrm>
+                      <a:off x="0" y="0"/>
+                      <a:ext cx="5947155" cy="2788758"/>
+                    </a:xfrm>
+                    <a:prstGeom prst="rect">
+                      <a:avLst/>
+                    </a:prstGeom>
+                  </pic:spPr>
+                </pic:pic>
+              </a:graphicData>
+            </a:graphic>
+          </wp:inline>
+        </w:drawing>
+      </w:r>
+    </w:p>
+    <w:p>
+      <w:pPr>
+        <w:pStyle w:val="ListParagraph"/>
+        <w:ind w:hanging="720"/>
+        <w:rPr>
+          <w:rFonts w:ascii="Times New Roman" w:hAnsi="Times New Roman" w:cs="Times New Roman"/>
+          <w:sz w:val="26"/>
+          <w:szCs w:val="26"/>
+        </w:rPr>
+      </w:pPr>
+    </w:p>
+    <w:p>
+      <w:pPr>
+        <w:pStyle w:val="ListParagraph"/>
+        <w:ind w:hanging="720"/>
+        <w:rPr>
+          <w:rFonts w:ascii="Times New Roman" w:hAnsi="Times New Roman" w:cs="Times New Roman"/>
+          <w:sz w:val="26"/>
+          <w:szCs w:val="26"/>
+        </w:rPr>
+      </w:pPr>
+    </w:p>
+    <w:p>
+      <w:pPr>
+        <w:pStyle w:val="ListParagraph"/>
+        <w:numPr>
+          <w:ilvl w:val="0"/>
+          <w:numId w:val="1"/>
+        </w:numPr>
+        <w:rPr>
+          <w:rFonts w:ascii="Times New Roman" w:hAnsi="Times New Roman" w:cs="Times New Roman"/>
+          <w:sz w:val="26"/>
+          <w:szCs w:val="26"/>
+        </w:rPr>
+      </w:pPr>
+      <w:r>
+        <w:rPr>
+          <w:rFonts w:ascii="Times New Roman" w:hAnsi="Times New Roman" w:cs="Times New Roman"/>
+          <w:sz w:val="26"/>
+          <w:szCs w:val="26"/>
+        </w:rPr>
+        <w:t>Khởi chạy process</w:t>
+      </w:r>
+    </w:p>
+    <w:p>
+      <w:pPr>
+        <w:pStyle w:val="ListParagraph"/>
+        <w:ind w:hanging="720"/>
+        <w:rPr>
+          <w:rFonts w:ascii="Times New Roman" w:hAnsi="Times New Roman" w:cs="Times New Roman"/>
+          <w:sz w:val="26"/>
+          <w:szCs w:val="26"/>
+        </w:rPr>
+      </w:pPr>
+      <w:r>
+        <w:rPr>
+          <w:noProof/>
+        </w:rPr>
+        <w:drawing>
+          <wp:inline distT="0" distB="0" distL="0" distR="0" wp14:anchorId="6E3D41F2" wp14:editId="6AA00B24">
+            <wp:extent cx="5942661" cy="3906317"/>
+            <wp:effectExtent l="0" t="0" r="1270" b="0"/>
+            <wp:docPr id="70" name="Picture 70"/>
+            <wp:cNvGraphicFramePr>
+              <a:graphicFrameLocks xmlns:a="http://schemas.openxmlformats.org/drawingml/2006/main" noChangeAspect="1"/>
+            </wp:cNvGraphicFramePr>
+            <a:graphic xmlns:a="http://schemas.openxmlformats.org/drawingml/2006/main">
+              <a:graphicData uri="http://schemas.openxmlformats.org/drawingml/2006/picture">
+                <pic:pic xmlns:pic="http://schemas.openxmlformats.org/drawingml/2006/picture">
+                  <pic:nvPicPr>
+                    <pic:cNvPr id="1" name=""/>
+                    <pic:cNvPicPr/>
+                  </pic:nvPicPr>
+                  <pic:blipFill>
+                    <a:blip r:embed="rId74"/>
+                    <a:stretch>
+                      <a:fillRect/>
+                    </a:stretch>
+                  </pic:blipFill>
+                  <pic:spPr>
+                    <a:xfrm>
+                      <a:off x="0" y="0"/>
+                      <a:ext cx="5958560" cy="3916768"/>
+                    </a:xfrm>
+                    <a:prstGeom prst="rect">
+                      <a:avLst/>
+                    </a:prstGeom>
+                  </pic:spPr>
+                </pic:pic>
+              </a:graphicData>
+            </a:graphic>
+          </wp:inline>
+        </w:drawing>
+      </w:r>
+    </w:p>
+    <w:p>
+      <w:pPr>
+        <w:pStyle w:val="ListParagraph"/>
+        <w:ind w:hanging="720"/>
+        <w:rPr>
+          <w:rFonts w:ascii="Times New Roman" w:hAnsi="Times New Roman" w:cs="Times New Roman"/>
+          <w:sz w:val="26"/>
+          <w:szCs w:val="26"/>
+        </w:rPr>
+      </w:pPr>
+    </w:p>
+    <w:p>
+      <w:pPr>
+        <w:pStyle w:val="ListParagraph"/>
+        <w:ind w:hanging="720"/>
+        <w:rPr>
+          <w:rFonts w:ascii="Times New Roman" w:hAnsi="Times New Roman" w:cs="Times New Roman"/>
+          <w:sz w:val="26"/>
+          <w:szCs w:val="26"/>
+        </w:rPr>
+      </w:pPr>
+    </w:p>
+    <w:p>
+      <w:pPr>
+        <w:pStyle w:val="ListParagraph"/>
+        <w:numPr>
+          <w:ilvl w:val="0"/>
+          <w:numId w:val="1"/>
+        </w:numPr>
+        <w:rPr>
+          <w:rFonts w:ascii="Times New Roman" w:hAnsi="Times New Roman" w:cs="Times New Roman"/>
+          <w:sz w:val="26"/>
+          <w:szCs w:val="26"/>
+        </w:rPr>
+      </w:pPr>
+      <w:r>
+        <w:rPr>
+          <w:rFonts w:ascii="Times New Roman" w:hAnsi="Times New Roman" w:cs="Times New Roman"/>
+          <w:sz w:val="26"/>
+          <w:szCs w:val="26"/>
+        </w:rPr>
+        <w:t>Kết quả truy vấn</w:t>
+      </w:r>
+      <w:r>
+        <w:rPr>
+          <w:rFonts w:ascii="Times New Roman" w:hAnsi="Times New Roman" w:cs="Times New Roman"/>
+          <w:sz w:val="26"/>
+          <w:szCs w:val="26"/>
+        </w:rPr>
+        <w:t>.</w:t>
+      </w:r>
+    </w:p>
+    <w:p>
+      <w:pPr>
+        <w:pStyle w:val="ListParagraph"/>
+        <w:ind w:hanging="720"/>
+        <w:rPr>
+          <w:rFonts w:ascii="Times New Roman" w:hAnsi="Times New Roman" w:cs="Times New Roman"/>
+          <w:sz w:val="26"/>
+          <w:szCs w:val="26"/>
+        </w:rPr>
+      </w:pPr>
+      <w:r>
+        <w:rPr>
+          <w:noProof/>
+        </w:rPr>
+        <w:drawing>
+          <wp:inline distT="0" distB="0" distL="0" distR="0" wp14:anchorId="10487189" wp14:editId="5084A1C0">
+            <wp:extent cx="5943600" cy="3147060"/>
+            <wp:effectExtent l="0" t="0" r="0" b="0"/>
+            <wp:docPr id="71" name="Picture 71"/>
+            <wp:cNvGraphicFramePr>
+              <a:graphicFrameLocks xmlns:a="http://schemas.openxmlformats.org/drawingml/2006/main" noChangeAspect="1"/>
+            </wp:cNvGraphicFramePr>
+            <a:graphic xmlns:a="http://schemas.openxmlformats.org/drawingml/2006/main">
+              <a:graphicData uri="http://schemas.openxmlformats.org/drawingml/2006/picture">
+                <pic:pic xmlns:pic="http://schemas.openxmlformats.org/drawingml/2006/picture">
+                  <pic:nvPicPr>
+                    <pic:cNvPr id="1" name=""/>
+                    <pic:cNvPicPr/>
+                  </pic:nvPicPr>
+                  <pic:blipFill>
+                    <a:blip r:embed="rId75"/>
+                    <a:stretch>
+                      <a:fillRect/>
+                    </a:stretch>
+                  </pic:blipFill>
+                  <pic:spPr>
+                    <a:xfrm>
+                      <a:off x="0" y="0"/>
+                      <a:ext cx="5943600" cy="3147060"/>
+                    </a:xfrm>
+                    <a:prstGeom prst="rect">
+                      <a:avLst/>
+                    </a:prstGeom>
+                  </pic:spPr>
+                </pic:pic>
+              </a:graphicData>
+            </a:graphic>
+          </wp:inline>
+        </w:drawing>
+      </w:r>
+    </w:p>
+    <w:p>
+      <w:pPr>
+        <w:rPr>
+          <w:rFonts w:ascii="Times New Roman" w:hAnsi="Times New Roman" w:cs="Times New Roman"/>
+          <w:sz w:val="26"/>
+          <w:szCs w:val="26"/>
+        </w:rPr>
+      </w:pPr>
+      <w:r>
+        <w:rPr>
+          <w:rFonts w:ascii="Times New Roman" w:hAnsi="Times New Roman" w:cs="Times New Roman"/>
+          <w:sz w:val="26"/>
+          <w:szCs w:val="26"/>
+        </w:rPr>
+        <w:lastRenderedPageBreak/>
+        <w:t>Câu 10: Điểm đánh giá của các trường học trong năm “2012/2013”  ở quận New Westminster với đối tượng tham gia là ENGLISH LANGUAGE LEARNER.</w:t>
+      </w:r>
+    </w:p>
+    <w:p>
+      <w:pPr>
+        <w:pStyle w:val="ListParagraph"/>
+        <w:numPr>
+          <w:ilvl w:val="0"/>
+          <w:numId w:val="1"/>
+        </w:numPr>
+        <w:rPr>
+          <w:rFonts w:ascii="Times New Roman" w:hAnsi="Times New Roman" w:cs="Times New Roman"/>
+          <w:sz w:val="26"/>
+          <w:szCs w:val="26"/>
+        </w:rPr>
+      </w:pPr>
+      <w:r>
+        <w:rPr>
+          <w:rFonts w:ascii="Times New Roman" w:hAnsi="Times New Roman" w:cs="Times New Roman"/>
+          <w:sz w:val="26"/>
+          <w:szCs w:val="26"/>
+        </w:rPr>
+        <w:t>Khởi tạo cube</w:t>
+      </w:r>
+    </w:p>
+    <w:p>
+      <w:pPr>
+        <w:pStyle w:val="ListParagraph"/>
+        <w:ind w:hanging="720"/>
+        <w:rPr>
+          <w:rFonts w:ascii="Times New Roman" w:hAnsi="Times New Roman" w:cs="Times New Roman"/>
+          <w:sz w:val="26"/>
+          <w:szCs w:val="26"/>
+        </w:rPr>
+      </w:pPr>
+      <w:r>
+        <w:rPr>
+          <w:noProof/>
+        </w:rPr>
+        <w:drawing>
+          <wp:inline distT="0" distB="0" distL="0" distR="0" wp14:anchorId="4CB40260" wp14:editId="0971DEA7">
+            <wp:extent cx="5943600" cy="3056890"/>
+            <wp:effectExtent l="0" t="0" r="0" b="0"/>
+            <wp:docPr id="72" name="Picture 72"/>
+            <wp:cNvGraphicFramePr>
+              <a:graphicFrameLocks xmlns:a="http://schemas.openxmlformats.org/drawingml/2006/main" noChangeAspect="1"/>
+            </wp:cNvGraphicFramePr>
+            <a:graphic xmlns:a="http://schemas.openxmlformats.org/drawingml/2006/main">
+              <a:graphicData uri="http://schemas.openxmlformats.org/drawingml/2006/picture">
+                <pic:pic xmlns:pic="http://schemas.openxmlformats.org/drawingml/2006/picture">
+                  <pic:nvPicPr>
+                    <pic:cNvPr id="1" name=""/>
+                    <pic:cNvPicPr/>
+                  </pic:nvPicPr>
+                  <pic:blipFill>
+                    <a:blip r:embed="rId76"/>
+                    <a:stretch>
+                      <a:fillRect/>
+                    </a:stretch>
+                  </pic:blipFill>
+                  <pic:spPr>
+                    <a:xfrm>
+                      <a:off x="0" y="0"/>
+                      <a:ext cx="5943600" cy="3056890"/>
+                    </a:xfrm>
+                    <a:prstGeom prst="rect">
+                      <a:avLst/>
+                    </a:prstGeom>
+                  </pic:spPr>
+                </pic:pic>
+              </a:graphicData>
+            </a:graphic>
+          </wp:inline>
+        </w:drawing>
+      </w:r>
+    </w:p>
+    <w:p>
+      <w:pPr>
+        <w:pStyle w:val="ListParagraph"/>
+        <w:ind w:hanging="720"/>
+        <w:jc w:val="both"/>
+        <w:rPr>
+          <w:rFonts w:ascii="Times New Roman" w:hAnsi="Times New Roman" w:cs="Times New Roman"/>
+          <w:sz w:val="26"/>
+          <w:szCs w:val="26"/>
+        </w:rPr>
+      </w:pPr>
+    </w:p>
+    <w:p>
+      <w:pPr>
+        <w:pStyle w:val="ListParagraph"/>
+        <w:numPr>
+          <w:ilvl w:val="0"/>
+          <w:numId w:val="1"/>
+        </w:numPr>
+        <w:jc w:val="both"/>
+        <w:rPr>
+          <w:rFonts w:ascii="Times New Roman" w:hAnsi="Times New Roman" w:cs="Times New Roman"/>
+          <w:sz w:val="26"/>
+          <w:szCs w:val="26"/>
+        </w:rPr>
+      </w:pPr>
+      <w:r>
+        <w:rPr>
+          <w:rFonts w:ascii="Times New Roman" w:hAnsi="Times New Roman" w:cs="Times New Roman"/>
+          <w:sz w:val="26"/>
+          <w:szCs w:val="26"/>
+        </w:rPr>
+        <w:t>Khởi tạo process</w:t>
+      </w:r>
+    </w:p>
+    <w:p>
+      <w:pPr>
+        <w:pStyle w:val="ListParagraph"/>
+        <w:ind w:hanging="720"/>
+        <w:jc w:val="both"/>
+        <w:rPr>
+          <w:rFonts w:ascii="Times New Roman" w:hAnsi="Times New Roman" w:cs="Times New Roman"/>
+          <w:sz w:val="26"/>
+          <w:szCs w:val="26"/>
+        </w:rPr>
+      </w:pPr>
+      <w:r>
+        <w:rPr>
+          <w:noProof/>
+        </w:rPr>
+        <w:drawing>
+          <wp:inline distT="0" distB="0" distL="0" distR="0" wp14:anchorId="60ABBE9B" wp14:editId="27BEDF22">
+            <wp:extent cx="5932170" cy="3364992"/>
+            <wp:effectExtent l="0" t="0" r="0" b="6985"/>
+            <wp:docPr id="73" name="Picture 73"/>
+            <wp:cNvGraphicFramePr>
+              <a:graphicFrameLocks xmlns:a="http://schemas.openxmlformats.org/drawingml/2006/main" noChangeAspect="1"/>
+            </wp:cNvGraphicFramePr>
+            <a:graphic xmlns:a="http://schemas.openxmlformats.org/drawingml/2006/main">
+              <a:graphicData uri="http://schemas.openxmlformats.org/drawingml/2006/picture">
+                <pic:pic xmlns:pic="http://schemas.openxmlformats.org/drawingml/2006/picture">
+                  <pic:nvPicPr>
+                    <pic:cNvPr id="1" name=""/>
+                    <pic:cNvPicPr/>
+                  </pic:nvPicPr>
+                  <pic:blipFill>
+                    <a:blip r:embed="rId77"/>
+                    <a:stretch>
+                      <a:fillRect/>
+                    </a:stretch>
+                  </pic:blipFill>
+                  <pic:spPr>
+                    <a:xfrm>
+                      <a:off x="0" y="0"/>
+                      <a:ext cx="5950739" cy="3375525"/>
+                    </a:xfrm>
+                    <a:prstGeom prst="rect">
+                      <a:avLst/>
+                    </a:prstGeom>
+                  </pic:spPr>
+                </pic:pic>
+              </a:graphicData>
+            </a:graphic>
+          </wp:inline>
+        </w:drawing>
+      </w:r>
+    </w:p>
+    <w:p>
+      <w:pPr>
+        <w:jc w:val="both"/>
+        <w:rPr>
+          <w:rFonts w:ascii="Times New Roman" w:hAnsi="Times New Roman" w:cs="Times New Roman"/>
+          <w:sz w:val="26"/>
+          <w:szCs w:val="26"/>
+        </w:rPr>
+      </w:pPr>
+    </w:p>
+    <w:p>
+      <w:pPr>
+        <w:jc w:val="both"/>
+        <w:rPr>
+          <w:rFonts w:ascii="Times New Roman" w:hAnsi="Times New Roman" w:cs="Times New Roman"/>
+          <w:sz w:val="26"/>
+          <w:szCs w:val="26"/>
+        </w:rPr>
+      </w:pPr>
+    </w:p>
+    <w:p>
+      <w:pPr>
+        <w:pStyle w:val="ListParagraph"/>
+        <w:numPr>
+          <w:ilvl w:val="0"/>
+          <w:numId w:val="1"/>
+        </w:numPr>
+        <w:jc w:val="both"/>
+        <w:rPr>
+          <w:rFonts w:ascii="Times New Roman" w:hAnsi="Times New Roman" w:cs="Times New Roman"/>
+          <w:sz w:val="26"/>
+          <w:szCs w:val="26"/>
+        </w:rPr>
+      </w:pPr>
+      <w:r>
+        <w:rPr>
+          <w:rFonts w:ascii="Times New Roman" w:hAnsi="Times New Roman" w:cs="Times New Roman"/>
+          <w:sz w:val="26"/>
+          <w:szCs w:val="26"/>
+        </w:rPr>
+        <w:lastRenderedPageBreak/>
+        <w:t>Kết quả truy vấn</w:t>
+      </w:r>
+    </w:p>
+    <w:p>
+      <w:pPr>
+        <w:pStyle w:val="ListParagraph"/>
+        <w:ind w:hanging="720"/>
+        <w:jc w:val="both"/>
+        <w:rPr>
+          <w:rFonts w:ascii="Times New Roman" w:hAnsi="Times New Roman" w:cs="Times New Roman"/>
+          <w:sz w:val="26"/>
+          <w:szCs w:val="26"/>
+        </w:rPr>
+      </w:pPr>
+      <w:r>
+        <w:rPr>
+          <w:noProof/>
+        </w:rPr>
+        <w:drawing>
+          <wp:inline distT="0" distB="0" distL="0" distR="0" wp14:anchorId="17AD1845" wp14:editId="5E928F0F">
+            <wp:extent cx="5943600" cy="2572385"/>
+            <wp:effectExtent l="0" t="0" r="0" b="0"/>
+            <wp:docPr id="74" name="Picture 74"/>
+            <wp:cNvGraphicFramePr>
+              <a:graphicFrameLocks xmlns:a="http://schemas.openxmlformats.org/drawingml/2006/main" noChangeAspect="1"/>
+            </wp:cNvGraphicFramePr>
+            <a:graphic xmlns:a="http://schemas.openxmlformats.org/drawingml/2006/main">
+              <a:graphicData uri="http://schemas.openxmlformats.org/drawingml/2006/picture">
+                <pic:pic xmlns:pic="http://schemas.openxmlformats.org/drawingml/2006/picture">
+                  <pic:nvPicPr>
+                    <pic:cNvPr id="1" name=""/>
+                    <pic:cNvPicPr/>
+                  </pic:nvPicPr>
+                  <pic:blipFill>
+                    <a:blip r:embed="rId78"/>
+                    <a:stretch>
+                      <a:fillRect/>
+                    </a:stretch>
+                  </pic:blipFill>
+                  <pic:spPr>
+                    <a:xfrm>
+                      <a:off x="0" y="0"/>
+                      <a:ext cx="5943600" cy="2572385"/>
+                    </a:xfrm>
+                    <a:prstGeom prst="rect">
+                      <a:avLst/>
+                    </a:prstGeom>
+                  </pic:spPr>
+                </pic:pic>
+              </a:graphicData>
+            </a:graphic>
+          </wp:inline>
+        </w:drawing>
+      </w:r>
+    </w:p>
+    <w:p>
+      <w:pPr>
+        <w:pStyle w:val="ListParagraph"/>
+        <w:ind w:hanging="720"/>
+        <w:jc w:val="both"/>
+        <w:rPr>
+          <w:rFonts w:ascii="Times New Roman" w:hAnsi="Times New Roman" w:cs="Times New Roman"/>
+          <w:sz w:val="26"/>
+          <w:szCs w:val="26"/>
+        </w:rPr>
+      </w:pPr>
+      <w:bookmarkStart w:id="0" w:name="_GoBack"/>
+      <w:bookmarkEnd w:id="0"/>
     </w:p>
     <w:sectPr>
       <w:pgSz w:w="12240" w:h="15840"/>

</xml_diff>